<commit_message>
created statlibrary manual and functionplotter manuals
</commit_message>
<xml_diff>
--- a/Project 2/Documents/FunctionPlotterDocuments/FunctionPlotter Manual.docx
+++ b/Project 2/Documents/FunctionPlotterDocuments/FunctionPlotter Manual.docx
@@ -61,6 +61,7 @@
           <w:szCs w:val="48"/>
         </w:rPr>
       </w:pPr>
+      <w:proofErr w:type="spellStart"/>
       <w:r>
         <w:rPr>
           <w:rFonts w:ascii="Roboto" w:hAnsi="Roboto"/>
@@ -69,8 +70,9 @@
           <w:sz w:val="48"/>
           <w:szCs w:val="48"/>
         </w:rPr>
-        <w:t>XXXXX</w:t>
-      </w:r>
+        <w:t>FunctionPlotter</w:t>
+      </w:r>
+      <w:proofErr w:type="spellEnd"/>
       <w:r>
         <w:rPr>
           <w:rFonts w:ascii="Roboto" w:hAnsi="Roboto"/>
@@ -97,7 +99,73 @@
           <w:sz w:val="24"/>
           <w:szCs w:val="24"/>
         </w:rPr>
-        <w:t>XXXXXXXXXXXX</w:t>
+        <w:t>A Java-ba</w:t>
+      </w:r>
+      <w:r>
+        <w:rPr>
+          <w:rFonts w:ascii="Roboto" w:hAnsi="Roboto"/>
+          <w:sz w:val="24"/>
+          <w:szCs w:val="24"/>
+        </w:rPr>
+        <w:t>s</w:t>
+      </w:r>
+      <w:r>
+        <w:rPr>
+          <w:rFonts w:ascii="Roboto" w:hAnsi="Roboto"/>
+          <w:sz w:val="24"/>
+          <w:szCs w:val="24"/>
+        </w:rPr>
+        <w:t xml:space="preserve">ed program </w:t>
+      </w:r>
+      <w:proofErr w:type="gramStart"/>
+      <w:r>
+        <w:rPr>
+          <w:rFonts w:ascii="Roboto" w:hAnsi="Roboto"/>
+          <w:sz w:val="24"/>
+          <w:szCs w:val="24"/>
+        </w:rPr>
+        <w:t>meant</w:t>
+      </w:r>
+      <w:proofErr w:type="gramEnd"/>
+      <w:r>
+        <w:rPr>
+          <w:rFonts w:ascii="Roboto" w:hAnsi="Roboto"/>
+          <w:sz w:val="24"/>
+          <w:szCs w:val="24"/>
+        </w:rPr>
+        <w:t xml:space="preserve"> to calculate the point</w:t>
+      </w:r>
+      <w:r>
+        <w:rPr>
+          <w:rFonts w:ascii="Roboto" w:hAnsi="Roboto"/>
+          <w:sz w:val="24"/>
+          <w:szCs w:val="24"/>
+        </w:rPr>
+        <w:t>s</w:t>
+      </w:r>
+      <w:r>
+        <w:rPr>
+          <w:rFonts w:ascii="Roboto" w:hAnsi="Roboto"/>
+          <w:sz w:val="24"/>
+          <w:szCs w:val="24"/>
+        </w:rPr>
+        <w:t xml:space="preserve"> for a u</w:t>
+      </w:r>
+      <w:r>
+        <w:rPr>
+          <w:rFonts w:ascii="Roboto" w:hAnsi="Roboto"/>
+          <w:sz w:val="24"/>
+          <w:szCs w:val="24"/>
+        </w:rPr>
+        <w:t>s</w:t>
+      </w:r>
+      <w:r>
+        <w:rPr>
+          <w:rFonts w:ascii="Roboto" w:hAnsi="Roboto"/>
+          <w:sz w:val="24"/>
+          <w:szCs w:val="24"/>
+        </w:rPr>
+        <w:t>er generated quadratic function.</w:t>
       </w:r>
     </w:p>
     <w:p>
@@ -300,7 +368,12 @@
     <w:sdt>
       <w:sdtPr>
         <w:rPr>
-          <w:rFonts w:ascii="Roboto" w:hAnsi="Roboto"/>
+          <w:rFonts w:ascii="Roboto" w:eastAsiaTheme="minorHAnsi" w:hAnsi="Roboto" w:cstheme="minorBidi"/>
+          <w:color w:val="auto"/>
+          <w:kern w:val="2"/>
+          <w:sz w:val="22"/>
+          <w:szCs w:val="22"/>
+          <w14:ligatures w14:val="standardContextual"/>
         </w:rPr>
         <w:id w:val="725577844"/>
         <w:docPartObj>
@@ -308,16 +381,6 @@
           <w:docPartUnique/>
         </w:docPartObj>
       </w:sdtPr>
-      <w:sdtEndPr>
-        <w:rPr>
-          <w:rFonts w:eastAsiaTheme="minorHAnsi" w:cstheme="minorBidi"/>
-          <w:color w:val="auto"/>
-          <w:kern w:val="2"/>
-          <w:sz w:val="22"/>
-          <w:szCs w:val="22"/>
-          <w14:ligatures w14:val="standardContextual"/>
-        </w:rPr>
-      </w:sdtEndPr>
       <w:sdtContent>
         <w:p>
           <w:pPr>
@@ -601,7 +664,6 @@
     </w:p>
     <w:p>
       <w:pPr>
-        <w:jc w:val="center"/>
         <w:rPr>
           <w:rFonts w:ascii="Roboto" w:hAnsi="Roboto"/>
           <w:b/>
@@ -613,7 +675,6 @@
     </w:p>
     <w:p>
       <w:pPr>
-        <w:jc w:val="center"/>
         <w:rPr>
           <w:rFonts w:ascii="Roboto" w:hAnsi="Roboto"/>
           <w:b/>
@@ -625,6 +686,7 @@
     </w:p>
     <w:p>
       <w:pPr>
+        <w:jc w:val="center"/>
         <w:rPr>
           <w:rFonts w:ascii="Roboto" w:hAnsi="Roboto"/>
           <w:b/>
@@ -633,9 +695,7 @@
           <w:szCs w:val="48"/>
         </w:rPr>
       </w:pPr>
-    </w:p>
-    <w:p>
-      <w:pPr>
+      <w:r>
         <w:rPr>
           <w:rFonts w:ascii="Roboto" w:hAnsi="Roboto"/>
           <w:b/>
@@ -643,11 +703,450 @@
           <w:sz w:val="48"/>
           <w:szCs w:val="48"/>
         </w:rPr>
-      </w:pPr>
-    </w:p>
-    <w:p>
-      <w:pPr>
-        <w:jc w:val="center"/>
+        <w:lastRenderedPageBreak/>
+        <w:t>Software Description</w:t>
+      </w:r>
+    </w:p>
+    <w:p>
+      <w:pPr>
+        <w:jc w:val="center"/>
+        <w:rPr>
+          <w:rFonts w:ascii="Roboto" w:hAnsi="Roboto"/>
+          <w:sz w:val="32"/>
+          <w:szCs w:val="32"/>
+        </w:rPr>
+      </w:pPr>
+      <w:r>
+        <w:rPr>
+          <w:rFonts w:ascii="Roboto" w:hAnsi="Roboto"/>
+          <w:sz w:val="32"/>
+          <w:szCs w:val="32"/>
+        </w:rPr>
+        <w:t xml:space="preserve">A Java-based program </w:t>
+      </w:r>
+      <w:proofErr w:type="gramStart"/>
+      <w:r>
+        <w:rPr>
+          <w:rFonts w:ascii="Roboto" w:hAnsi="Roboto"/>
+          <w:sz w:val="32"/>
+          <w:szCs w:val="32"/>
+        </w:rPr>
+        <w:t>meant</w:t>
+      </w:r>
+      <w:proofErr w:type="gramEnd"/>
+      <w:r>
+        <w:rPr>
+          <w:rFonts w:ascii="Roboto" w:hAnsi="Roboto"/>
+          <w:sz w:val="32"/>
+          <w:szCs w:val="32"/>
+        </w:rPr>
+        <w:t xml:space="preserve"> to calculate the points for a user generated quadratic function.</w:t>
+      </w:r>
+    </w:p>
+    <w:p>
+      <w:pPr>
+        <w:rPr>
+          <w:rFonts w:ascii="Roboto" w:hAnsi="Roboto"/>
+          <w:sz w:val="32"/>
+          <w:szCs w:val="32"/>
+        </w:rPr>
+      </w:pPr>
+    </w:p>
+    <w:p>
+      <w:pPr>
+        <w:rPr>
+          <w:rFonts w:ascii="Roboto" w:hAnsi="Roboto"/>
+          <w:b/>
+          <w:bCs/>
+          <w:sz w:val="32"/>
+          <w:szCs w:val="32"/>
+        </w:rPr>
+      </w:pPr>
+      <w:r>
+        <w:rPr>
+          <w:rFonts w:ascii="Roboto" w:hAnsi="Roboto"/>
+          <w:b/>
+          <w:bCs/>
+          <w:sz w:val="32"/>
+          <w:szCs w:val="32"/>
+        </w:rPr>
+        <w:t>Detailed Description</w:t>
+      </w:r>
+    </w:p>
+    <w:p>
+      <w:pPr>
+        <w:rPr>
+          <w:rFonts w:ascii="Roboto" w:hAnsi="Roboto"/>
+          <w:sz w:val="32"/>
+          <w:szCs w:val="32"/>
+        </w:rPr>
+      </w:pPr>
+    </w:p>
+    <w:p>
+      <w:pPr>
+        <w:rPr>
+          <w:rFonts w:ascii="Roboto" w:hAnsi="Roboto"/>
+          <w:sz w:val="32"/>
+          <w:szCs w:val="32"/>
+        </w:rPr>
+      </w:pPr>
+      <w:r>
+        <w:rPr>
+          <w:rFonts w:ascii="Roboto" w:hAnsi="Roboto"/>
+          <w:sz w:val="32"/>
+          <w:szCs w:val="32"/>
+        </w:rPr>
+        <w:t xml:space="preserve">The </w:t>
+      </w:r>
+      <w:proofErr w:type="spellStart"/>
+      <w:r>
+        <w:rPr>
+          <w:rFonts w:ascii="Roboto" w:hAnsi="Roboto"/>
+          <w:sz w:val="32"/>
+          <w:szCs w:val="32"/>
+        </w:rPr>
+        <w:t>FunctionPlotter</w:t>
+      </w:r>
+      <w:proofErr w:type="spellEnd"/>
+      <w:r>
+        <w:rPr>
+          <w:rFonts w:ascii="Roboto" w:hAnsi="Roboto"/>
+          <w:sz w:val="32"/>
+          <w:szCs w:val="32"/>
+        </w:rPr>
+        <w:t xml:space="preserve"> program allow</w:t>
+      </w:r>
+      <w:r>
+        <w:rPr>
+          <w:rFonts w:ascii="Roboto" w:hAnsi="Roboto"/>
+          <w:sz w:val="32"/>
+          <w:szCs w:val="32"/>
+        </w:rPr>
+        <w:t>s</w:t>
+      </w:r>
+      <w:r>
+        <w:rPr>
+          <w:rFonts w:ascii="Roboto" w:hAnsi="Roboto"/>
+          <w:sz w:val="32"/>
+          <w:szCs w:val="32"/>
+        </w:rPr>
+        <w:t xml:space="preserve"> the u</w:t>
+      </w:r>
+      <w:r>
+        <w:rPr>
+          <w:rFonts w:ascii="Roboto" w:hAnsi="Roboto"/>
+          <w:sz w:val="32"/>
+          <w:szCs w:val="32"/>
+        </w:rPr>
+        <w:t>s</w:t>
+      </w:r>
+      <w:r>
+        <w:rPr>
+          <w:rFonts w:ascii="Roboto" w:hAnsi="Roboto"/>
+          <w:sz w:val="32"/>
+          <w:szCs w:val="32"/>
+        </w:rPr>
+        <w:t>er to generate a c</w:t>
+      </w:r>
+      <w:r>
+        <w:rPr>
+          <w:rFonts w:ascii="Roboto" w:hAnsi="Roboto"/>
+          <w:sz w:val="32"/>
+          <w:szCs w:val="32"/>
+        </w:rPr>
+        <w:t>s</w:t>
+      </w:r>
+      <w:r>
+        <w:rPr>
+          <w:rFonts w:ascii="Roboto" w:hAnsi="Roboto"/>
+          <w:sz w:val="32"/>
+          <w:szCs w:val="32"/>
+        </w:rPr>
+        <w:t>v file with plot point</w:t>
+      </w:r>
+      <w:r>
+        <w:t xml:space="preserve"> </w:t>
+      </w:r>
+      <w:r>
+        <w:rPr>
+          <w:rFonts w:ascii="Roboto" w:hAnsi="Roboto"/>
+          <w:sz w:val="32"/>
+          <w:szCs w:val="32"/>
+        </w:rPr>
+        <w:t>s</w:t>
+      </w:r>
+      <w:r>
+        <w:rPr>
+          <w:rFonts w:ascii="Roboto" w:hAnsi="Roboto"/>
+          <w:sz w:val="32"/>
+          <w:szCs w:val="32"/>
+        </w:rPr>
+        <w:t xml:space="preserve"> of a generated quadratic function. The program will initially a</w:t>
+      </w:r>
+      <w:r>
+        <w:rPr>
+          <w:rFonts w:ascii="Roboto" w:hAnsi="Roboto"/>
+          <w:sz w:val="32"/>
+          <w:szCs w:val="32"/>
+        </w:rPr>
+        <w:t>s</w:t>
+      </w:r>
+      <w:r>
+        <w:rPr>
+          <w:rFonts w:ascii="Roboto" w:hAnsi="Roboto"/>
+          <w:sz w:val="32"/>
+          <w:szCs w:val="32"/>
+        </w:rPr>
+        <w:t>k the u</w:t>
+      </w:r>
+      <w:r>
+        <w:rPr>
+          <w:rFonts w:ascii="Roboto" w:hAnsi="Roboto"/>
+          <w:sz w:val="32"/>
+          <w:szCs w:val="32"/>
+        </w:rPr>
+        <w:t>s</w:t>
+      </w:r>
+      <w:r>
+        <w:rPr>
+          <w:rFonts w:ascii="Roboto" w:hAnsi="Roboto"/>
+          <w:sz w:val="32"/>
+          <w:szCs w:val="32"/>
+        </w:rPr>
+        <w:t>er for the name that they wi</w:t>
+      </w:r>
+      <w:r>
+        <w:rPr>
+          <w:rFonts w:ascii="Roboto" w:hAnsi="Roboto"/>
+          <w:sz w:val="32"/>
+          <w:szCs w:val="32"/>
+        </w:rPr>
+        <w:t>s</w:t>
+      </w:r>
+      <w:r>
+        <w:rPr>
+          <w:rFonts w:ascii="Roboto" w:hAnsi="Roboto"/>
+          <w:sz w:val="32"/>
+          <w:szCs w:val="32"/>
+        </w:rPr>
+        <w:t>h the file to be called. From then the u</w:t>
+      </w:r>
+      <w:r>
+        <w:t xml:space="preserve"> </w:t>
+      </w:r>
+      <w:r>
+        <w:rPr>
+          <w:rFonts w:ascii="Roboto" w:hAnsi="Roboto"/>
+          <w:sz w:val="32"/>
+          <w:szCs w:val="32"/>
+        </w:rPr>
+        <w:t>s</w:t>
+      </w:r>
+      <w:r>
+        <w:rPr>
+          <w:rFonts w:ascii="Roboto" w:hAnsi="Roboto"/>
+          <w:sz w:val="32"/>
+          <w:szCs w:val="32"/>
+        </w:rPr>
+        <w:t>er will define up to how many trial</w:t>
+      </w:r>
+      <w:r>
+        <w:rPr>
+          <w:rFonts w:ascii="Roboto" w:hAnsi="Roboto"/>
+          <w:sz w:val="32"/>
+          <w:szCs w:val="32"/>
+        </w:rPr>
+        <w:t>s</w:t>
+      </w:r>
+      <w:r>
+        <w:rPr>
+          <w:rFonts w:ascii="Roboto" w:hAnsi="Roboto"/>
+          <w:sz w:val="32"/>
+          <w:szCs w:val="32"/>
+        </w:rPr>
+        <w:t xml:space="preserve"> (or X) they want plotted. Then the value</w:t>
+      </w:r>
+      <w:r>
+        <w:rPr>
+          <w:rFonts w:ascii="Roboto" w:hAnsi="Roboto"/>
+          <w:sz w:val="32"/>
+          <w:szCs w:val="32"/>
+        </w:rPr>
+        <w:t>s</w:t>
+      </w:r>
+      <w:r>
+        <w:rPr>
+          <w:rFonts w:ascii="Roboto" w:hAnsi="Roboto"/>
+          <w:sz w:val="32"/>
+          <w:szCs w:val="32"/>
+        </w:rPr>
+        <w:t xml:space="preserve"> for the a, b, and c value</w:t>
+      </w:r>
+      <w:r>
+        <w:t xml:space="preserve"> </w:t>
+      </w:r>
+      <w:r>
+        <w:rPr>
+          <w:rFonts w:ascii="Roboto" w:hAnsi="Roboto"/>
+          <w:sz w:val="32"/>
+          <w:szCs w:val="32"/>
+        </w:rPr>
+        <w:t>s</w:t>
+      </w:r>
+      <w:r>
+        <w:rPr>
+          <w:rFonts w:ascii="Roboto" w:hAnsi="Roboto"/>
+          <w:sz w:val="32"/>
+          <w:szCs w:val="32"/>
+        </w:rPr>
+        <w:t xml:space="preserve"> in the quadratic function.</w:t>
+      </w:r>
+    </w:p>
+    <w:p>
+      <w:pPr>
+        <w:rPr>
+          <w:rFonts w:ascii="Roboto" w:hAnsi="Roboto"/>
+          <w:b/>
+          <w:bCs/>
+          <w:sz w:val="32"/>
+          <w:szCs w:val="32"/>
+        </w:rPr>
+      </w:pPr>
+    </w:p>
+    <w:p>
+      <w:pPr>
+        <w:rPr>
+          <w:rFonts w:ascii="Roboto" w:hAnsi="Roboto"/>
+          <w:b/>
+          <w:bCs/>
+          <w:sz w:val="32"/>
+          <w:szCs w:val="32"/>
+        </w:rPr>
+      </w:pPr>
+      <w:r>
+        <w:rPr>
+          <w:rFonts w:ascii="Roboto" w:hAnsi="Roboto"/>
+          <w:b/>
+          <w:bCs/>
+          <w:sz w:val="32"/>
+          <w:szCs w:val="32"/>
+        </w:rPr>
+        <w:t>System Requirements</w:t>
+      </w:r>
+    </w:p>
+    <w:p>
+      <w:pPr>
+        <w:pStyle w:val="ListParagraph"/>
+        <w:numPr>
+          <w:ilvl w:val="0"/>
+          <w:numId w:val="1"/>
+        </w:numPr>
+        <w:rPr>
+          <w:rFonts w:ascii="Roboto" w:hAnsi="Roboto"/>
+          <w:sz w:val="28"/>
+          <w:szCs w:val="28"/>
+        </w:rPr>
+      </w:pPr>
+      <w:r>
+        <w:rPr>
+          <w:rFonts w:ascii="Roboto" w:hAnsi="Roboto"/>
+          <w:sz w:val="28"/>
+          <w:szCs w:val="28"/>
+        </w:rPr>
+        <w:t>A working device, primarily a desktop or laptop</w:t>
+      </w:r>
+    </w:p>
+    <w:p>
+      <w:pPr>
+        <w:pStyle w:val="ListParagraph"/>
+        <w:numPr>
+          <w:ilvl w:val="0"/>
+          <w:numId w:val="1"/>
+        </w:numPr>
+        <w:rPr>
+          <w:rFonts w:ascii="Roboto" w:hAnsi="Roboto"/>
+          <w:sz w:val="28"/>
+          <w:szCs w:val="28"/>
+        </w:rPr>
+      </w:pPr>
+      <w:r>
+        <w:rPr>
+          <w:rFonts w:ascii="Roboto" w:hAnsi="Roboto"/>
+          <w:sz w:val="28"/>
+          <w:szCs w:val="28"/>
+        </w:rPr>
+        <w:t xml:space="preserve">An IDE (ex: </w:t>
+      </w:r>
+      <w:proofErr w:type="spellStart"/>
+      <w:r>
+        <w:rPr>
+          <w:rFonts w:ascii="Roboto" w:hAnsi="Roboto"/>
+          <w:sz w:val="28"/>
+          <w:szCs w:val="28"/>
+        </w:rPr>
+        <w:t>VSCode</w:t>
+      </w:r>
+      <w:proofErr w:type="spellEnd"/>
+      <w:r>
+        <w:rPr>
+          <w:rFonts w:ascii="Roboto" w:hAnsi="Roboto"/>
+          <w:sz w:val="28"/>
+          <w:szCs w:val="28"/>
+        </w:rPr>
+        <w:t xml:space="preserve">, Eclipse, </w:t>
+      </w:r>
+      <w:proofErr w:type="spellStart"/>
+      <w:r>
+        <w:rPr>
+          <w:rFonts w:ascii="Roboto" w:hAnsi="Roboto"/>
+          <w:sz w:val="28"/>
+          <w:szCs w:val="28"/>
+        </w:rPr>
+        <w:t>etc</w:t>
+      </w:r>
+      <w:proofErr w:type="spellEnd"/>
+      <w:r>
+        <w:rPr>
+          <w:rFonts w:ascii="Roboto" w:hAnsi="Roboto"/>
+          <w:sz w:val="28"/>
+          <w:szCs w:val="28"/>
+        </w:rPr>
+        <w:t>…)</w:t>
+      </w:r>
+    </w:p>
+    <w:p>
+      <w:pPr>
+        <w:pStyle w:val="ListParagraph"/>
+        <w:numPr>
+          <w:ilvl w:val="0"/>
+          <w:numId w:val="1"/>
+        </w:numPr>
+        <w:rPr>
+          <w:rFonts w:ascii="Roboto" w:hAnsi="Roboto"/>
+          <w:sz w:val="28"/>
+          <w:szCs w:val="28"/>
+        </w:rPr>
+      </w:pPr>
+      <w:r>
+        <w:rPr>
+          <w:rFonts w:ascii="Roboto" w:hAnsi="Roboto"/>
+          <w:sz w:val="28"/>
+          <w:szCs w:val="28"/>
+        </w:rPr>
+        <w:t>Java JDK (Ver. 17 &amp; up) &amp; JRE (SE 17 &amp; up)</w:t>
+      </w:r>
+    </w:p>
+    <w:p>
+      <w:pPr>
+        <w:rPr>
+          <w:rFonts w:ascii="Roboto" w:hAnsi="Roboto"/>
+          <w:sz w:val="32"/>
+          <w:szCs w:val="32"/>
+        </w:rPr>
+      </w:pPr>
+    </w:p>
+    <w:p>
+      <w:pPr>
         <w:rPr>
           <w:rFonts w:ascii="Roboto" w:hAnsi="Roboto"/>
           <w:b/>
@@ -656,7 +1155,10 @@
           <w:szCs w:val="48"/>
         </w:rPr>
       </w:pPr>
-      <w:r>
+    </w:p>
+    <w:p>
+      <w:pPr>
+        <w:jc w:val="center"/>
         <w:rPr>
           <w:rFonts w:ascii="Roboto" w:hAnsi="Roboto"/>
           <w:b/>
@@ -664,152 +1166,11 @@
           <w:sz w:val="48"/>
           <w:szCs w:val="48"/>
         </w:rPr>
-        <w:lastRenderedPageBreak/>
-        <w:t>Software Description</w:t>
-      </w:r>
-    </w:p>
-    <w:p>
-      <w:pPr>
-        <w:rPr>
-          <w:rFonts w:ascii="Roboto" w:hAnsi="Roboto"/>
-          <w:sz w:val="32"/>
-          <w:szCs w:val="32"/>
-        </w:rPr>
-      </w:pPr>
-      <w:r>
-        <w:rPr>
-          <w:rFonts w:ascii="Roboto" w:hAnsi="Roboto"/>
-          <w:sz w:val="32"/>
-          <w:szCs w:val="32"/>
-        </w:rPr>
-        <w:t>Write what the software does here.</w:t>
-      </w:r>
-    </w:p>
-    <w:p>
-      <w:pPr>
-        <w:rPr>
-          <w:rFonts w:ascii="Roboto" w:hAnsi="Roboto"/>
-          <w:sz w:val="32"/>
-          <w:szCs w:val="32"/>
-        </w:rPr>
-      </w:pPr>
-    </w:p>
-    <w:p>
-      <w:pPr>
-        <w:rPr>
-          <w:rFonts w:ascii="Roboto" w:hAnsi="Roboto"/>
-          <w:b/>
-          <w:bCs/>
-          <w:sz w:val="32"/>
-          <w:szCs w:val="32"/>
-        </w:rPr>
-      </w:pPr>
-      <w:r>
-        <w:rPr>
-          <w:rFonts w:ascii="Roboto" w:hAnsi="Roboto"/>
-          <w:b/>
-          <w:bCs/>
-          <w:sz w:val="32"/>
-          <w:szCs w:val="32"/>
-        </w:rPr>
-        <w:t>Detailed Description</w:t>
-      </w:r>
-    </w:p>
-    <w:p>
-      <w:pPr>
-        <w:rPr>
-          <w:rFonts w:ascii="Roboto" w:hAnsi="Roboto"/>
-          <w:sz w:val="32"/>
-          <w:szCs w:val="32"/>
-        </w:rPr>
-      </w:pPr>
-    </w:p>
-    <w:p>
-      <w:pPr>
-        <w:rPr>
-          <w:rFonts w:ascii="Roboto" w:hAnsi="Roboto"/>
-          <w:sz w:val="32"/>
-          <w:szCs w:val="32"/>
-        </w:rPr>
-      </w:pPr>
-      <w:r>
-        <w:rPr>
-          <w:rFonts w:ascii="Roboto" w:hAnsi="Roboto"/>
-          <w:sz w:val="32"/>
-          <w:szCs w:val="32"/>
-        </w:rPr>
-        <w:t xml:space="preserve">Write a more detailed description of the software here. </w:t>
-      </w:r>
-    </w:p>
-    <w:p>
-      <w:pPr>
-        <w:rPr>
-          <w:rFonts w:ascii="Roboto" w:hAnsi="Roboto"/>
-          <w:sz w:val="32"/>
-          <w:szCs w:val="32"/>
-        </w:rPr>
-      </w:pPr>
-    </w:p>
-    <w:p>
-      <w:pPr>
-        <w:rPr>
-          <w:rFonts w:ascii="Roboto" w:hAnsi="Roboto"/>
-          <w:b/>
-          <w:bCs/>
-          <w:sz w:val="32"/>
-          <w:szCs w:val="32"/>
-        </w:rPr>
-      </w:pPr>
-      <w:r>
-        <w:rPr>
-          <w:rFonts w:ascii="Roboto" w:hAnsi="Roboto"/>
-          <w:b/>
-          <w:bCs/>
-          <w:sz w:val="32"/>
-          <w:szCs w:val="32"/>
-        </w:rPr>
-        <w:t>System Requirements</w:t>
-      </w:r>
-    </w:p>
-    <w:p>
-      <w:pPr>
-        <w:rPr>
-          <w:rFonts w:ascii="Roboto" w:hAnsi="Roboto"/>
-          <w:b/>
-          <w:bCs/>
-          <w:sz w:val="32"/>
-          <w:szCs w:val="32"/>
-        </w:rPr>
-      </w:pPr>
-    </w:p>
-    <w:p>
-      <w:pPr>
-        <w:rPr>
-          <w:rFonts w:ascii="Roboto" w:hAnsi="Roboto"/>
-          <w:sz w:val="32"/>
-          <w:szCs w:val="32"/>
-        </w:rPr>
-      </w:pPr>
-      <w:r>
-        <w:rPr>
-          <w:rFonts w:ascii="Roboto" w:hAnsi="Roboto"/>
-          <w:sz w:val="32"/>
-          <w:szCs w:val="32"/>
-        </w:rPr>
-        <w:t>List the requirements needed to run the software.</w:t>
-      </w:r>
-    </w:p>
-    <w:p>
-      <w:pPr>
-        <w:rPr>
-          <w:rFonts w:ascii="Roboto" w:hAnsi="Roboto"/>
-          <w:sz w:val="32"/>
-          <w:szCs w:val="32"/>
-        </w:rPr>
-      </w:pPr>
-    </w:p>
-    <w:p>
-      <w:pPr>
+      </w:pPr>
+    </w:p>
+    <w:p>
+      <w:pPr>
+        <w:jc w:val="center"/>
         <w:rPr>
           <w:rFonts w:ascii="Roboto" w:hAnsi="Roboto"/>
           <w:b/>
@@ -833,7 +1194,6 @@
     </w:p>
     <w:p>
       <w:pPr>
-        <w:jc w:val="center"/>
         <w:rPr>
           <w:rFonts w:ascii="Roboto" w:hAnsi="Roboto"/>
           <w:b/>
@@ -854,10 +1214,7 @@
           <w:szCs w:val="48"/>
         </w:rPr>
       </w:pPr>
-    </w:p>
-    <w:p>
-      <w:pPr>
-        <w:jc w:val="center"/>
+      <w:r>
         <w:rPr>
           <w:rFonts w:ascii="Roboto" w:hAnsi="Roboto"/>
           <w:b/>
@@ -865,11 +1222,434 @@
           <w:sz w:val="48"/>
           <w:szCs w:val="48"/>
         </w:rPr>
-      </w:pPr>
-    </w:p>
-    <w:p>
-      <w:pPr>
-        <w:jc w:val="center"/>
+        <w:lastRenderedPageBreak/>
+        <w:t>Installation Guide</w:t>
+      </w:r>
+    </w:p>
+    <w:p>
+      <w:pPr>
+        <w:rPr>
+          <w:rFonts w:ascii="Roboto" w:hAnsi="Roboto"/>
+          <w:sz w:val="24"/>
+          <w:szCs w:val="24"/>
+        </w:rPr>
+      </w:pPr>
+      <w:r>
+        <w:rPr>
+          <w:rFonts w:ascii="Roboto" w:hAnsi="Roboto"/>
+          <w:sz w:val="24"/>
+          <w:szCs w:val="24"/>
+        </w:rPr>
+        <w:t xml:space="preserve">To begin using </w:t>
+      </w:r>
+      <w:proofErr w:type="spellStart"/>
+      <w:r>
+        <w:rPr>
+          <w:rFonts w:ascii="Roboto" w:hAnsi="Roboto"/>
+          <w:sz w:val="24"/>
+          <w:szCs w:val="24"/>
+        </w:rPr>
+        <w:t>FunctionPlotter</w:t>
+      </w:r>
+      <w:proofErr w:type="spellEnd"/>
+      <w:r>
+        <w:rPr>
+          <w:rFonts w:ascii="Roboto" w:hAnsi="Roboto"/>
+          <w:sz w:val="24"/>
+          <w:szCs w:val="24"/>
+        </w:rPr>
+        <w:t xml:space="preserve"> you will need to download two files. One is “</w:t>
+      </w:r>
+      <w:r>
+        <w:rPr>
+          <w:rFonts w:ascii="Roboto" w:hAnsi="Roboto"/>
+          <w:sz w:val="24"/>
+          <w:szCs w:val="24"/>
+        </w:rPr>
+        <w:t>QuadraticPlotter</w:t>
+      </w:r>
+      <w:r>
+        <w:rPr>
+          <w:rFonts w:ascii="Roboto" w:hAnsi="Roboto"/>
+          <w:sz w:val="24"/>
+          <w:szCs w:val="24"/>
+        </w:rPr>
+        <w:t>.java” and the other is “Test</w:t>
+      </w:r>
+      <w:r>
+        <w:rPr>
+          <w:rFonts w:ascii="Roboto" w:hAnsi="Roboto"/>
+          <w:sz w:val="24"/>
+          <w:szCs w:val="24"/>
+        </w:rPr>
+        <w:t>QuadraticPlotter</w:t>
+      </w:r>
+      <w:r>
+        <w:rPr>
+          <w:rFonts w:ascii="Roboto" w:hAnsi="Roboto"/>
+          <w:sz w:val="24"/>
+          <w:szCs w:val="24"/>
+        </w:rPr>
+        <w:t xml:space="preserve">.java” (optional). </w:t>
+      </w:r>
+    </w:p>
+    <w:p>
+      <w:pPr>
+        <w:jc w:val="center"/>
+        <w:rPr>
+          <w:rFonts w:ascii="Roboto" w:hAnsi="Roboto"/>
+          <w:sz w:val="28"/>
+          <w:szCs w:val="28"/>
+        </w:rPr>
+      </w:pPr>
+      <w:r>
+        <w:rPr>
+          <w:rFonts w:ascii="Roboto" w:hAnsi="Roboto"/>
+          <w:sz w:val="28"/>
+          <w:szCs w:val="28"/>
+        </w:rPr>
+        <w:drawing>
+          <wp:inline distT="0" distB="0" distL="0" distR="0" wp14:anchorId="43CC82B9" wp14:editId="19E98DB9">
+            <wp:extent cx="5943600" cy="771525"/>
+            <wp:effectExtent l="0" t="0" r="0" b="9525"/>
+            <wp:docPr id="1334500314" name="Picture 1" descr="A black background with white text&#10;&#10;AI-generated content may be incorrect."/>
+            <wp:cNvGraphicFramePr>
+              <a:graphicFrameLocks xmlns:a="http://schemas.openxmlformats.org/drawingml/2006/main" noChangeAspect="1"/>
+            </wp:cNvGraphicFramePr>
+            <a:graphic xmlns:a="http://schemas.openxmlformats.org/drawingml/2006/main">
+              <a:graphicData uri="http://schemas.openxmlformats.org/drawingml/2006/picture">
+                <pic:pic xmlns:pic="http://schemas.openxmlformats.org/drawingml/2006/picture">
+                  <pic:nvPicPr>
+                    <pic:cNvPr id="1334500314" name="Picture 1" descr="A black background with white text&#10;&#10;AI-generated content may be incorrect."/>
+                    <pic:cNvPicPr/>
+                  </pic:nvPicPr>
+                  <pic:blipFill>
+                    <a:blip r:embed="rId8"/>
+                    <a:stretch>
+                      <a:fillRect/>
+                    </a:stretch>
+                  </pic:blipFill>
+                  <pic:spPr>
+                    <a:xfrm>
+                      <a:off x="0" y="0"/>
+                      <a:ext cx="5943600" cy="771525"/>
+                    </a:xfrm>
+                    <a:prstGeom prst="rect">
+                      <a:avLst/>
+                    </a:prstGeom>
+                  </pic:spPr>
+                </pic:pic>
+              </a:graphicData>
+            </a:graphic>
+          </wp:inline>
+        </w:drawing>
+      </w:r>
+    </w:p>
+    <w:p>
+      <w:pPr>
+        <w:rPr>
+          <w:rFonts w:ascii="Roboto" w:hAnsi="Roboto"/>
+          <w:sz w:val="24"/>
+          <w:szCs w:val="24"/>
+        </w:rPr>
+      </w:pPr>
+      <w:r>
+        <w:rPr>
+          <w:rFonts w:ascii="Roboto" w:hAnsi="Roboto"/>
+          <w:sz w:val="24"/>
+          <w:szCs w:val="24"/>
+        </w:rPr>
+        <w:t xml:space="preserve">After downloading the files, simply move the files to the folder containing your project. Once done, you can open your preferred IDE (for this example we will be using </w:t>
+      </w:r>
+      <w:proofErr w:type="spellStart"/>
+      <w:r>
+        <w:rPr>
+          <w:rFonts w:ascii="Roboto" w:hAnsi="Roboto"/>
+          <w:sz w:val="24"/>
+          <w:szCs w:val="24"/>
+        </w:rPr>
+        <w:t>VSCode</w:t>
+      </w:r>
+      <w:proofErr w:type="spellEnd"/>
+      <w:r>
+        <w:rPr>
+          <w:rFonts w:ascii="Roboto" w:hAnsi="Roboto"/>
+          <w:sz w:val="24"/>
+          <w:szCs w:val="24"/>
+        </w:rPr>
+        <w:t xml:space="preserve">). Then you can open the folder or the file itself within your IDE. </w:t>
+      </w:r>
+    </w:p>
+    <w:p>
+      <w:pPr>
+        <w:jc w:val="center"/>
+        <w:rPr>
+          <w:rFonts w:ascii="Roboto" w:hAnsi="Roboto"/>
+          <w:sz w:val="28"/>
+          <w:szCs w:val="28"/>
+        </w:rPr>
+      </w:pPr>
+      <w:r>
+        <w:rPr>
+          <w:rFonts w:ascii="Roboto" w:hAnsi="Roboto"/>
+          <w:noProof/>
+          <w:sz w:val="28"/>
+          <w:szCs w:val="28"/>
+        </w:rPr>
+        <w:drawing>
+          <wp:inline distT="0" distB="0" distL="0" distR="0" wp14:anchorId="53451FE5" wp14:editId="1FEF8E21">
+            <wp:extent cx="2400300" cy="1948425"/>
+            <wp:effectExtent l="0" t="0" r="0" b="0"/>
+            <wp:docPr id="298661417" name="Picture 2" descr="A screenshot of a computer&#10;&#10;AI-generated content may be incorrect."/>
+            <wp:cNvGraphicFramePr>
+              <a:graphicFrameLocks xmlns:a="http://schemas.openxmlformats.org/drawingml/2006/main" noChangeAspect="1"/>
+            </wp:cNvGraphicFramePr>
+            <a:graphic xmlns:a="http://schemas.openxmlformats.org/drawingml/2006/main">
+              <a:graphicData uri="http://schemas.openxmlformats.org/drawingml/2006/picture">
+                <pic:pic xmlns:pic="http://schemas.openxmlformats.org/drawingml/2006/picture">
+                  <pic:nvPicPr>
+                    <pic:cNvPr id="298661417" name="Picture 2" descr="A screenshot of a computer&#10;&#10;AI-generated content may be incorrect."/>
+                    <pic:cNvPicPr>
+                      <a:picLocks noChangeAspect="1" noChangeArrowheads="1"/>
+                    </pic:cNvPicPr>
+                  </pic:nvPicPr>
+                  <pic:blipFill>
+                    <a:blip r:embed="rId9">
+                      <a:extLst>
+                        <a:ext uri="{28A0092B-C50C-407E-A947-70E740481C1C}">
+                          <a14:useLocalDpi xmlns:a14="http://schemas.microsoft.com/office/drawing/2010/main" val="0"/>
+                        </a:ext>
+                      </a:extLst>
+                    </a:blip>
+                    <a:srcRect/>
+                    <a:stretch>
+                      <a:fillRect/>
+                    </a:stretch>
+                  </pic:blipFill>
+                  <pic:spPr bwMode="auto">
+                    <a:xfrm>
+                      <a:off x="0" y="0"/>
+                      <a:ext cx="2402844" cy="1950490"/>
+                    </a:xfrm>
+                    <a:prstGeom prst="rect">
+                      <a:avLst/>
+                    </a:prstGeom>
+                    <a:noFill/>
+                    <a:ln>
+                      <a:noFill/>
+                    </a:ln>
+                  </pic:spPr>
+                </pic:pic>
+              </a:graphicData>
+            </a:graphic>
+          </wp:inline>
+        </w:drawing>
+      </w:r>
+    </w:p>
+    <w:p>
+      <w:pPr>
+        <w:rPr>
+          <w:rFonts w:ascii="Roboto" w:hAnsi="Roboto"/>
+          <w:sz w:val="24"/>
+          <w:szCs w:val="24"/>
+        </w:rPr>
+      </w:pPr>
+      <w:r>
+        <w:rPr>
+          <w:rFonts w:ascii="Roboto" w:hAnsi="Roboto"/>
+          <w:sz w:val="24"/>
+          <w:szCs w:val="24"/>
+        </w:rPr>
+        <w:t xml:space="preserve">If you opened the folder containing the </w:t>
+      </w:r>
+      <w:proofErr w:type="gramStart"/>
+      <w:r>
+        <w:rPr>
+          <w:rFonts w:ascii="Roboto" w:hAnsi="Roboto"/>
+          <w:sz w:val="24"/>
+          <w:szCs w:val="24"/>
+        </w:rPr>
+        <w:t>files</w:t>
+      </w:r>
+      <w:proofErr w:type="gramEnd"/>
+      <w:r>
+        <w:rPr>
+          <w:rFonts w:ascii="Roboto" w:hAnsi="Roboto"/>
+          <w:sz w:val="24"/>
+          <w:szCs w:val="24"/>
+        </w:rPr>
+        <w:t xml:space="preserve"> then it should look </w:t>
+      </w:r>
+      <w:proofErr w:type="gramStart"/>
+      <w:r>
+        <w:rPr>
+          <w:rFonts w:ascii="Roboto" w:hAnsi="Roboto"/>
+          <w:sz w:val="24"/>
+          <w:szCs w:val="24"/>
+        </w:rPr>
+        <w:t>similar to</w:t>
+      </w:r>
+      <w:proofErr w:type="gramEnd"/>
+      <w:r>
+        <w:rPr>
+          <w:rFonts w:ascii="Roboto" w:hAnsi="Roboto"/>
+          <w:sz w:val="24"/>
+          <w:szCs w:val="24"/>
+        </w:rPr>
+        <w:t xml:space="preserve"> the image below. </w:t>
+      </w:r>
+    </w:p>
+    <w:p>
+      <w:pPr>
+        <w:jc w:val="center"/>
+        <w:rPr>
+          <w:rFonts w:ascii="Roboto" w:hAnsi="Roboto"/>
+          <w:sz w:val="24"/>
+          <w:szCs w:val="24"/>
+        </w:rPr>
+      </w:pPr>
+      <w:r>
+        <w:rPr>
+          <w:rFonts w:ascii="Roboto" w:hAnsi="Roboto"/>
+          <w:sz w:val="24"/>
+          <w:szCs w:val="24"/>
+        </w:rPr>
+        <w:drawing>
+          <wp:inline distT="0" distB="0" distL="0" distR="0" wp14:anchorId="31D28372" wp14:editId="2CA3FAF5">
+            <wp:extent cx="1914792" cy="838317"/>
+            <wp:effectExtent l="0" t="0" r="9525" b="0"/>
+            <wp:docPr id="668051209" name="Picture 1" descr="A screenshot of a computer&#10;&#10;AI-generated content may be incorrect."/>
+            <wp:cNvGraphicFramePr>
+              <a:graphicFrameLocks xmlns:a="http://schemas.openxmlformats.org/drawingml/2006/main" noChangeAspect="1"/>
+            </wp:cNvGraphicFramePr>
+            <a:graphic xmlns:a="http://schemas.openxmlformats.org/drawingml/2006/main">
+              <a:graphicData uri="http://schemas.openxmlformats.org/drawingml/2006/picture">
+                <pic:pic xmlns:pic="http://schemas.openxmlformats.org/drawingml/2006/picture">
+                  <pic:nvPicPr>
+                    <pic:cNvPr id="668051209" name="Picture 1" descr="A screenshot of a computer&#10;&#10;AI-generated content may be incorrect."/>
+                    <pic:cNvPicPr/>
+                  </pic:nvPicPr>
+                  <pic:blipFill>
+                    <a:blip r:embed="rId10"/>
+                    <a:stretch>
+                      <a:fillRect/>
+                    </a:stretch>
+                  </pic:blipFill>
+                  <pic:spPr>
+                    <a:xfrm>
+                      <a:off x="0" y="0"/>
+                      <a:ext cx="1914792" cy="838317"/>
+                    </a:xfrm>
+                    <a:prstGeom prst="rect">
+                      <a:avLst/>
+                    </a:prstGeom>
+                  </pic:spPr>
+                </pic:pic>
+              </a:graphicData>
+            </a:graphic>
+          </wp:inline>
+        </w:drawing>
+      </w:r>
+    </w:p>
+    <w:p>
+      <w:pPr>
+        <w:jc w:val="center"/>
+        <w:rPr>
+          <w:rFonts w:ascii="Roboto" w:hAnsi="Roboto"/>
+          <w:sz w:val="24"/>
+          <w:szCs w:val="24"/>
+        </w:rPr>
+      </w:pPr>
+    </w:p>
+    <w:p>
+      <w:pPr>
+        <w:rPr>
+          <w:rFonts w:ascii="Roboto" w:hAnsi="Roboto"/>
+          <w:sz w:val="24"/>
+          <w:szCs w:val="24"/>
+        </w:rPr>
+      </w:pPr>
+      <w:r>
+        <w:rPr>
+          <w:rFonts w:ascii="Roboto" w:hAnsi="Roboto"/>
+          <w:sz w:val="24"/>
+          <w:szCs w:val="24"/>
+        </w:rPr>
+        <w:t xml:space="preserve">If you only imported the </w:t>
+      </w:r>
+      <w:proofErr w:type="spellStart"/>
+      <w:r>
+        <w:rPr>
+          <w:rFonts w:ascii="Roboto" w:hAnsi="Roboto"/>
+          <w:sz w:val="24"/>
+          <w:szCs w:val="24"/>
+        </w:rPr>
+        <w:t>QuadraticPlotter</w:t>
+      </w:r>
+      <w:proofErr w:type="spellEnd"/>
+      <w:r>
+        <w:rPr>
+          <w:rFonts w:ascii="Roboto" w:hAnsi="Roboto"/>
+          <w:sz w:val="24"/>
+          <w:szCs w:val="24"/>
+        </w:rPr>
+        <w:t xml:space="preserve"> </w:t>
+      </w:r>
+      <w:proofErr w:type="gramStart"/>
+      <w:r>
+        <w:rPr>
+          <w:rFonts w:ascii="Roboto" w:hAnsi="Roboto"/>
+          <w:sz w:val="24"/>
+          <w:szCs w:val="24"/>
+        </w:rPr>
+        <w:t>file</w:t>
+      </w:r>
+      <w:proofErr w:type="gramEnd"/>
+      <w:r>
+        <w:rPr>
+          <w:rFonts w:ascii="Roboto" w:hAnsi="Roboto"/>
+          <w:sz w:val="24"/>
+          <w:szCs w:val="24"/>
+        </w:rPr>
+        <w:t xml:space="preserve"> then you can simply start using the class within your own personal project. Otherwise, if you also imported the</w:t>
+      </w:r>
+      <w:r>
+        <w:rPr>
+          <w:rFonts w:ascii="Roboto" w:hAnsi="Roboto"/>
+          <w:sz w:val="24"/>
+          <w:szCs w:val="24"/>
+        </w:rPr>
+        <w:t xml:space="preserve"> </w:t>
+      </w:r>
+      <w:proofErr w:type="spellStart"/>
+      <w:r>
+        <w:rPr>
+          <w:rFonts w:ascii="Roboto" w:hAnsi="Roboto"/>
+          <w:sz w:val="24"/>
+          <w:szCs w:val="24"/>
+        </w:rPr>
+        <w:t>Test</w:t>
+      </w:r>
+      <w:r>
+        <w:rPr>
+          <w:rFonts w:ascii="Roboto" w:hAnsi="Roboto"/>
+          <w:sz w:val="24"/>
+          <w:szCs w:val="24"/>
+        </w:rPr>
+        <w:t>QuadraticPlotter</w:t>
+      </w:r>
+      <w:proofErr w:type="spellEnd"/>
+      <w:r>
+        <w:rPr>
+          <w:rFonts w:ascii="Roboto" w:hAnsi="Roboto"/>
+          <w:sz w:val="24"/>
+          <w:szCs w:val="24"/>
+        </w:rPr>
+        <w:t xml:space="preserve">, then you can open that file and run it. </w:t>
+      </w:r>
+    </w:p>
+    <w:p>
+      <w:pPr>
         <w:rPr>
           <w:rFonts w:ascii="Roboto" w:hAnsi="Roboto"/>
           <w:b/>
@@ -894,15 +1674,185 @@
       <w:pPr>
         <w:rPr>
           <w:rFonts w:ascii="Roboto" w:hAnsi="Roboto"/>
+          <w:sz w:val="24"/>
+          <w:szCs w:val="24"/>
+        </w:rPr>
+      </w:pPr>
+      <w:r>
+        <w:rPr>
+          <w:rFonts w:ascii="Roboto" w:hAnsi="Roboto"/>
+          <w:sz w:val="24"/>
+          <w:szCs w:val="24"/>
+        </w:rPr>
+        <w:lastRenderedPageBreak/>
+        <w:t>The result will be displayed on the console</w:t>
+      </w:r>
+      <w:r>
+        <w:rPr>
+          <w:rFonts w:ascii="Roboto" w:hAnsi="Roboto"/>
+          <w:sz w:val="24"/>
+          <w:szCs w:val="24"/>
+        </w:rPr>
+        <w:t xml:space="preserve"> and the file will be generated in the folder that contain</w:t>
+      </w:r>
+      <w:r>
+        <w:rPr>
+          <w:rFonts w:ascii="Roboto" w:hAnsi="Roboto"/>
+          <w:sz w:val="24"/>
+          <w:szCs w:val="24"/>
+        </w:rPr>
+        <w:t>s</w:t>
+      </w:r>
+      <w:r>
+        <w:rPr>
+          <w:rFonts w:ascii="Roboto" w:hAnsi="Roboto"/>
+          <w:sz w:val="24"/>
+          <w:szCs w:val="24"/>
+        </w:rPr>
+        <w:t xml:space="preserve"> the program file</w:t>
+      </w:r>
+      <w:r>
+        <w:rPr>
+          <w:rFonts w:ascii="Roboto" w:hAnsi="Roboto"/>
+          <w:sz w:val="24"/>
+          <w:szCs w:val="24"/>
+        </w:rPr>
+        <w:t>s</w:t>
+      </w:r>
+      <w:r>
+        <w:rPr>
+          <w:rFonts w:ascii="Roboto" w:hAnsi="Roboto"/>
+          <w:sz w:val="24"/>
+          <w:szCs w:val="24"/>
+        </w:rPr>
+        <w:t xml:space="preserve">. </w:t>
+      </w:r>
+    </w:p>
+    <w:p>
+      <w:pPr>
+        <w:rPr>
+          <w:rFonts w:ascii="Roboto" w:hAnsi="Roboto"/>
+          <w:sz w:val="24"/>
+          <w:szCs w:val="24"/>
+        </w:rPr>
+      </w:pPr>
+    </w:p>
+    <w:p>
+      <w:pPr>
+        <w:jc w:val="center"/>
+        <w:rPr>
+          <w:rFonts w:ascii="Roboto" w:hAnsi="Roboto"/>
+          <w:sz w:val="24"/>
+          <w:szCs w:val="24"/>
+        </w:rPr>
+      </w:pPr>
+      <w:r>
+        <w:rPr>
+          <w:rFonts w:ascii="Roboto" w:hAnsi="Roboto"/>
+          <w:sz w:val="24"/>
+          <w:szCs w:val="24"/>
+        </w:rPr>
+        <w:drawing>
+          <wp:inline distT="0" distB="0" distL="0" distR="0" wp14:anchorId="7E73231F" wp14:editId="7243956E">
+            <wp:extent cx="5115639" cy="1428949"/>
+            <wp:effectExtent l="0" t="0" r="8890" b="0"/>
+            <wp:docPr id="1367616917" name="Picture 1" descr="A black screen with white text&#10;&#10;AI-generated content may be incorrect."/>
+            <wp:cNvGraphicFramePr>
+              <a:graphicFrameLocks xmlns:a="http://schemas.openxmlformats.org/drawingml/2006/main" noChangeAspect="1"/>
+            </wp:cNvGraphicFramePr>
+            <a:graphic xmlns:a="http://schemas.openxmlformats.org/drawingml/2006/main">
+              <a:graphicData uri="http://schemas.openxmlformats.org/drawingml/2006/picture">
+                <pic:pic xmlns:pic="http://schemas.openxmlformats.org/drawingml/2006/picture">
+                  <pic:nvPicPr>
+                    <pic:cNvPr id="1367616917" name="Picture 1" descr="A black screen with white text&#10;&#10;AI-generated content may be incorrect."/>
+                    <pic:cNvPicPr/>
+                  </pic:nvPicPr>
+                  <pic:blipFill>
+                    <a:blip r:embed="rId11"/>
+                    <a:stretch>
+                      <a:fillRect/>
+                    </a:stretch>
+                  </pic:blipFill>
+                  <pic:spPr>
+                    <a:xfrm>
+                      <a:off x="0" y="0"/>
+                      <a:ext cx="5115639" cy="1428949"/>
+                    </a:xfrm>
+                    <a:prstGeom prst="rect">
+                      <a:avLst/>
+                    </a:prstGeom>
+                  </pic:spPr>
+                </pic:pic>
+              </a:graphicData>
+            </a:graphic>
+          </wp:inline>
+        </w:drawing>
+      </w:r>
+    </w:p>
+    <w:p>
+      <w:pPr>
+        <w:jc w:val="center"/>
+        <w:rPr>
+          <w:rFonts w:ascii="Roboto" w:hAnsi="Roboto"/>
+          <w:sz w:val="24"/>
+          <w:szCs w:val="24"/>
+        </w:rPr>
+      </w:pPr>
+      <w:r>
+        <w:rPr>
+          <w:rFonts w:ascii="Roboto" w:hAnsi="Roboto"/>
+          <w:sz w:val="24"/>
+          <w:szCs w:val="24"/>
+        </w:rPr>
+        <w:drawing>
+          <wp:inline distT="0" distB="0" distL="0" distR="0" wp14:anchorId="2EA33988" wp14:editId="04EFA742">
+            <wp:extent cx="1607820" cy="2111859"/>
+            <wp:effectExtent l="0" t="0" r="0" b="3175"/>
+            <wp:docPr id="1150596790" name="Picture 1" descr="A screenshot of a computer menu&#10;&#10;AI-generated content may be incorrect."/>
+            <wp:cNvGraphicFramePr>
+              <a:graphicFrameLocks xmlns:a="http://schemas.openxmlformats.org/drawingml/2006/main" noChangeAspect="1"/>
+            </wp:cNvGraphicFramePr>
+            <a:graphic xmlns:a="http://schemas.openxmlformats.org/drawingml/2006/main">
+              <a:graphicData uri="http://schemas.openxmlformats.org/drawingml/2006/picture">
+                <pic:pic xmlns:pic="http://schemas.openxmlformats.org/drawingml/2006/picture">
+                  <pic:nvPicPr>
+                    <pic:cNvPr id="1150596790" name="Picture 1" descr="A screenshot of a computer menu&#10;&#10;AI-generated content may be incorrect."/>
+                    <pic:cNvPicPr/>
+                  </pic:nvPicPr>
+                  <pic:blipFill>
+                    <a:blip r:embed="rId12"/>
+                    <a:stretch>
+                      <a:fillRect/>
+                    </a:stretch>
+                  </pic:blipFill>
+                  <pic:spPr>
+                    <a:xfrm>
+                      <a:off x="0" y="0"/>
+                      <a:ext cx="1613193" cy="2118917"/>
+                    </a:xfrm>
+                    <a:prstGeom prst="rect">
+                      <a:avLst/>
+                    </a:prstGeom>
+                  </pic:spPr>
+                </pic:pic>
+              </a:graphicData>
+            </a:graphic>
+          </wp:inline>
+        </w:drawing>
+      </w:r>
+    </w:p>
+    <w:p>
+      <w:pPr>
+        <w:jc w:val="center"/>
+        <w:rPr>
+          <w:rFonts w:ascii="Roboto" w:hAnsi="Roboto"/>
           <w:b/>
           <w:bCs/>
           <w:sz w:val="48"/>
           <w:szCs w:val="48"/>
         </w:rPr>
       </w:pPr>
-    </w:p>
-    <w:p>
-      <w:pPr>
+      <w:r>
         <w:rPr>
           <w:rFonts w:ascii="Roboto" w:hAnsi="Roboto"/>
           <w:b/>
@@ -910,7 +1860,42 @@
           <w:sz w:val="48"/>
           <w:szCs w:val="48"/>
         </w:rPr>
-      </w:pPr>
+        <w:drawing>
+          <wp:inline distT="0" distB="0" distL="0" distR="0" wp14:anchorId="13A84378" wp14:editId="5AFEE653">
+            <wp:extent cx="2446020" cy="2558102"/>
+            <wp:effectExtent l="0" t="0" r="0" b="0"/>
+            <wp:docPr id="1861920547" name="Picture 1" descr="A screenshot of a computer&#10;&#10;AI-generated content may be incorrect."/>
+            <wp:cNvGraphicFramePr>
+              <a:graphicFrameLocks xmlns:a="http://schemas.openxmlformats.org/drawingml/2006/main" noChangeAspect="1"/>
+            </wp:cNvGraphicFramePr>
+            <a:graphic xmlns:a="http://schemas.openxmlformats.org/drawingml/2006/main">
+              <a:graphicData uri="http://schemas.openxmlformats.org/drawingml/2006/picture">
+                <pic:pic xmlns:pic="http://schemas.openxmlformats.org/drawingml/2006/picture">
+                  <pic:nvPicPr>
+                    <pic:cNvPr id="1861920547" name="Picture 1" descr="A screenshot of a computer&#10;&#10;AI-generated content may be incorrect."/>
+                    <pic:cNvPicPr/>
+                  </pic:nvPicPr>
+                  <pic:blipFill>
+                    <a:blip r:embed="rId13"/>
+                    <a:stretch>
+                      <a:fillRect/>
+                    </a:stretch>
+                  </pic:blipFill>
+                  <pic:spPr>
+                    <a:xfrm>
+                      <a:off x="0" y="0"/>
+                      <a:ext cx="2449001" cy="2561219"/>
+                    </a:xfrm>
+                    <a:prstGeom prst="rect">
+                      <a:avLst/>
+                    </a:prstGeom>
+                  </pic:spPr>
+                </pic:pic>
+              </a:graphicData>
+            </a:graphic>
+          </wp:inline>
+        </w:drawing>
+      </w:r>
     </w:p>
     <w:p>
       <w:pPr>
@@ -923,7 +1908,9 @@
           <w:szCs w:val="48"/>
         </w:rPr>
       </w:pPr>
-      <w:r>
+    </w:p>
+    <w:p>
+      <w:pPr>
         <w:rPr>
           <w:rFonts w:ascii="Roboto" w:hAnsi="Roboto"/>
           <w:b/>
@@ -931,8 +1918,7 @@
           <w:sz w:val="48"/>
           <w:szCs w:val="48"/>
         </w:rPr>
-        <w:t>Installation Guide</w:t>
-      </w:r>
+      </w:pPr>
     </w:p>
     <w:p>
       <w:pPr>
@@ -945,28 +1931,7 @@
           <w:szCs w:val="48"/>
         </w:rPr>
       </w:pPr>
-    </w:p>
-    <w:p>
-      <w:pPr>
-        <w:jc w:val="center"/>
-        <w:rPr>
-          <w:rFonts w:ascii="Roboto" w:hAnsi="Roboto"/>
-          <w:sz w:val="32"/>
-          <w:szCs w:val="32"/>
-        </w:rPr>
-      </w:pPr>
-      <w:r>
-        <w:rPr>
-          <w:rFonts w:ascii="Roboto" w:hAnsi="Roboto"/>
-          <w:sz w:val="32"/>
-          <w:szCs w:val="32"/>
-        </w:rPr>
-        <w:t>Write all the needed steps to be able to use this software. Make sure to add images (edited &amp; unedited with marked arrows)</w:t>
-      </w:r>
-    </w:p>
-    <w:p>
-      <w:pPr>
-        <w:jc w:val="center"/>
+      <w:r>
         <w:rPr>
           <w:rFonts w:ascii="Roboto" w:hAnsi="Roboto"/>
           <w:b/>
@@ -974,212 +1939,728 @@
           <w:sz w:val="48"/>
           <w:szCs w:val="48"/>
         </w:rPr>
-      </w:pPr>
-    </w:p>
-    <w:p>
-      <w:pPr>
-        <w:jc w:val="center"/>
-        <w:rPr>
-          <w:rFonts w:ascii="Roboto" w:hAnsi="Roboto"/>
-          <w:b/>
-          <w:bCs/>
-          <w:sz w:val="48"/>
-          <w:szCs w:val="48"/>
-        </w:rPr>
-      </w:pPr>
-    </w:p>
-    <w:p>
-      <w:pPr>
-        <w:jc w:val="center"/>
-        <w:rPr>
-          <w:rFonts w:ascii="Roboto" w:hAnsi="Roboto"/>
-          <w:b/>
-          <w:bCs/>
-          <w:sz w:val="48"/>
-          <w:szCs w:val="48"/>
-        </w:rPr>
-      </w:pPr>
-    </w:p>
-    <w:p>
-      <w:pPr>
-        <w:jc w:val="center"/>
-        <w:rPr>
-          <w:rFonts w:ascii="Roboto" w:hAnsi="Roboto"/>
-          <w:b/>
-          <w:bCs/>
-          <w:sz w:val="48"/>
-          <w:szCs w:val="48"/>
-        </w:rPr>
-      </w:pPr>
-    </w:p>
-    <w:p>
-      <w:pPr>
-        <w:jc w:val="center"/>
-        <w:rPr>
-          <w:rFonts w:ascii="Roboto" w:hAnsi="Roboto"/>
-          <w:b/>
-          <w:bCs/>
-          <w:sz w:val="48"/>
-          <w:szCs w:val="48"/>
-        </w:rPr>
-      </w:pPr>
-    </w:p>
-    <w:p>
-      <w:pPr>
-        <w:jc w:val="center"/>
-        <w:rPr>
-          <w:rFonts w:ascii="Roboto" w:hAnsi="Roboto"/>
-          <w:b/>
-          <w:bCs/>
-          <w:sz w:val="48"/>
-          <w:szCs w:val="48"/>
-        </w:rPr>
-      </w:pPr>
-    </w:p>
-    <w:p>
-      <w:pPr>
-        <w:jc w:val="center"/>
-        <w:rPr>
-          <w:rFonts w:ascii="Roboto" w:hAnsi="Roboto"/>
-          <w:b/>
-          <w:bCs/>
-          <w:sz w:val="48"/>
-          <w:szCs w:val="48"/>
-        </w:rPr>
-      </w:pPr>
-    </w:p>
-    <w:p>
-      <w:pPr>
-        <w:jc w:val="center"/>
-        <w:rPr>
-          <w:rFonts w:ascii="Roboto" w:hAnsi="Roboto"/>
-          <w:b/>
-          <w:bCs/>
-          <w:sz w:val="48"/>
-          <w:szCs w:val="48"/>
-        </w:rPr>
-      </w:pPr>
-    </w:p>
-    <w:p>
-      <w:pPr>
-        <w:jc w:val="center"/>
-        <w:rPr>
-          <w:rFonts w:ascii="Roboto" w:hAnsi="Roboto"/>
-          <w:b/>
-          <w:bCs/>
-          <w:sz w:val="48"/>
-          <w:szCs w:val="48"/>
-        </w:rPr>
-      </w:pPr>
-    </w:p>
-    <w:p>
-      <w:pPr>
-        <w:jc w:val="center"/>
-        <w:rPr>
-          <w:rFonts w:ascii="Roboto" w:hAnsi="Roboto"/>
-          <w:b/>
-          <w:bCs/>
-          <w:sz w:val="48"/>
-          <w:szCs w:val="48"/>
-        </w:rPr>
-      </w:pPr>
-    </w:p>
-    <w:p>
-      <w:pPr>
-        <w:jc w:val="center"/>
-        <w:rPr>
-          <w:rFonts w:ascii="Roboto" w:hAnsi="Roboto"/>
-          <w:b/>
-          <w:bCs/>
-          <w:sz w:val="48"/>
-          <w:szCs w:val="48"/>
-        </w:rPr>
-      </w:pPr>
-    </w:p>
-    <w:p>
-      <w:pPr>
-        <w:jc w:val="center"/>
-        <w:rPr>
-          <w:rFonts w:ascii="Roboto" w:hAnsi="Roboto"/>
-          <w:b/>
-          <w:bCs/>
-          <w:sz w:val="48"/>
-          <w:szCs w:val="48"/>
-        </w:rPr>
-      </w:pPr>
-    </w:p>
-    <w:p>
-      <w:pPr>
-        <w:jc w:val="center"/>
-        <w:rPr>
-          <w:rFonts w:ascii="Roboto" w:hAnsi="Roboto"/>
-          <w:b/>
-          <w:bCs/>
-          <w:sz w:val="48"/>
-          <w:szCs w:val="48"/>
-        </w:rPr>
-      </w:pPr>
-    </w:p>
-    <w:p>
-      <w:pPr>
-        <w:jc w:val="center"/>
-        <w:rPr>
-          <w:rFonts w:ascii="Roboto" w:hAnsi="Roboto"/>
-          <w:b/>
-          <w:bCs/>
-          <w:sz w:val="48"/>
-          <w:szCs w:val="48"/>
-        </w:rPr>
-      </w:pPr>
-      <w:r>
-        <w:rPr>
-          <w:rFonts w:ascii="Roboto" w:hAnsi="Roboto"/>
-          <w:b/>
-          <w:bCs/>
-          <w:sz w:val="48"/>
-          <w:szCs w:val="48"/>
-        </w:rPr>
+        <w:lastRenderedPageBreak/>
         <w:t>Class Overview</w:t>
       </w:r>
     </w:p>
     <w:p>
       <w:pPr>
-        <w:jc w:val="center"/>
-        <w:rPr>
-          <w:rFonts w:ascii="Roboto" w:hAnsi="Roboto"/>
-          <w:sz w:val="32"/>
-          <w:szCs w:val="32"/>
-        </w:rPr>
-      </w:pPr>
-      <w:r>
-        <w:rPr>
-          <w:rFonts w:ascii="Roboto" w:hAnsi="Roboto"/>
-          <w:sz w:val="32"/>
-          <w:szCs w:val="32"/>
-        </w:rPr>
-        <w:t xml:space="preserve">Write all the capabilities of every part of the software. Go into detail for every single one (example: for a function talk about the parameters, returns, a demonstration of using the function, </w:t>
-      </w:r>
+        <w:rPr>
+          <w:rFonts w:ascii="Roboto" w:hAnsi="Roboto"/>
+          <w:b/>
+          <w:bCs/>
+          <w:sz w:val="32"/>
+          <w:szCs w:val="32"/>
+        </w:rPr>
+      </w:pPr>
       <w:proofErr w:type="spellStart"/>
       <w:r>
         <w:rPr>
           <w:rFonts w:ascii="Roboto" w:hAnsi="Roboto"/>
-          <w:sz w:val="32"/>
-          <w:szCs w:val="32"/>
-        </w:rPr>
-        <w:t>etc</w:t>
+          <w:b/>
+          <w:bCs/>
+          <w:sz w:val="32"/>
+          <w:szCs w:val="32"/>
+        </w:rPr>
+        <w:t>quadraticFunction</w:t>
       </w:r>
       <w:proofErr w:type="spellEnd"/>
       <w:r>
         <w:rPr>
           <w:rFonts w:ascii="Roboto" w:hAnsi="Roboto"/>
-          <w:sz w:val="32"/>
-          <w:szCs w:val="32"/>
-        </w:rPr>
-        <w:t>…)</w:t>
+          <w:b/>
+          <w:bCs/>
+          <w:sz w:val="32"/>
+          <w:szCs w:val="32"/>
+        </w:rPr>
+        <w:t xml:space="preserve"> Function</w:t>
+      </w:r>
+    </w:p>
+    <w:p>
+      <w:pPr>
+        <w:rPr>
+          <w:rFonts w:ascii="Roboto" w:hAnsi="Roboto"/>
+          <w:sz w:val="28"/>
+          <w:szCs w:val="28"/>
+        </w:rPr>
+      </w:pPr>
+      <w:r>
+        <w:rPr>
+          <w:rFonts w:ascii="Roboto" w:hAnsi="Roboto"/>
+          <w:sz w:val="28"/>
+          <w:szCs w:val="28"/>
+        </w:rPr>
+        <w:t xml:space="preserve">The function </w:t>
+      </w:r>
+      <w:r>
+        <w:rPr>
+          <w:rFonts w:ascii="Roboto" w:hAnsi="Roboto"/>
+          <w:sz w:val="28"/>
+          <w:szCs w:val="28"/>
+        </w:rPr>
+        <w:t>s</w:t>
+      </w:r>
+      <w:r>
+        <w:rPr>
+          <w:rFonts w:ascii="Roboto" w:hAnsi="Roboto"/>
+          <w:sz w:val="28"/>
+          <w:szCs w:val="28"/>
+        </w:rPr>
+        <w:t>imply calculate</w:t>
+      </w:r>
+      <w:r>
+        <w:rPr>
+          <w:rFonts w:ascii="Roboto" w:hAnsi="Roboto"/>
+          <w:sz w:val="28"/>
+          <w:szCs w:val="28"/>
+        </w:rPr>
+        <w:t>s</w:t>
+      </w:r>
+      <w:r>
+        <w:rPr>
+          <w:rFonts w:ascii="Roboto" w:hAnsi="Roboto"/>
+          <w:sz w:val="28"/>
+          <w:szCs w:val="28"/>
+        </w:rPr>
+        <w:t xml:space="preserve"> the quadratic function value (Y). The function require</w:t>
+      </w:r>
+      <w:r>
+        <w:rPr>
+          <w:rFonts w:ascii="Roboto" w:hAnsi="Roboto"/>
+          <w:sz w:val="28"/>
+          <w:szCs w:val="28"/>
+        </w:rPr>
+        <w:t>s</w:t>
+      </w:r>
+      <w:r>
+        <w:rPr>
+          <w:rFonts w:ascii="Roboto" w:hAnsi="Roboto"/>
+          <w:sz w:val="28"/>
+          <w:szCs w:val="28"/>
+        </w:rPr>
+        <w:t xml:space="preserve"> three parameter</w:t>
+      </w:r>
+      <w:r>
+        <w:rPr>
+          <w:rFonts w:ascii="Roboto" w:hAnsi="Roboto"/>
+          <w:sz w:val="28"/>
+          <w:szCs w:val="28"/>
+        </w:rPr>
+        <w:t>s</w:t>
+      </w:r>
+      <w:r>
+        <w:rPr>
+          <w:rFonts w:ascii="Roboto" w:hAnsi="Roboto"/>
+          <w:sz w:val="28"/>
+          <w:szCs w:val="28"/>
+        </w:rPr>
+        <w:t>: x (double), a (double), b(double), c(double). The function will then return the Y value a</w:t>
+      </w:r>
+      <w:r>
+        <w:rPr>
+          <w:rFonts w:ascii="Roboto" w:hAnsi="Roboto"/>
+          <w:sz w:val="28"/>
+          <w:szCs w:val="28"/>
+        </w:rPr>
+        <w:t>s</w:t>
+      </w:r>
+      <w:r>
+        <w:rPr>
+          <w:rFonts w:ascii="Roboto" w:hAnsi="Roboto"/>
+          <w:sz w:val="28"/>
+          <w:szCs w:val="28"/>
+        </w:rPr>
+        <w:t xml:space="preserve"> type double.</w:t>
+      </w:r>
+    </w:p>
+    <w:p>
+      <w:pPr>
+        <w:rPr>
+          <w:rFonts w:ascii="Roboto" w:hAnsi="Roboto"/>
+          <w:sz w:val="28"/>
+          <w:szCs w:val="28"/>
+        </w:rPr>
+      </w:pPr>
+      <m:oMathPara>
+        <m:oMath>
+          <m:r>
+            <w:rPr>
+              <w:rFonts w:ascii="Cambria Math" w:hAnsi="Cambria Math"/>
+              <w:sz w:val="28"/>
+              <w:szCs w:val="28"/>
+            </w:rPr>
+            <m:t>y=a</m:t>
+          </m:r>
+          <m:sSup>
+            <m:sSupPr>
+              <m:ctrlPr>
+                <w:rPr>
+                  <w:rFonts w:ascii="Cambria Math" w:hAnsi="Cambria Math"/>
+                  <w:i/>
+                  <w:sz w:val="28"/>
+                  <w:szCs w:val="28"/>
+                </w:rPr>
+              </m:ctrlPr>
+            </m:sSupPr>
+            <m:e>
+              <m:r>
+                <w:rPr>
+                  <w:rFonts w:ascii="Cambria Math" w:hAnsi="Cambria Math"/>
+                  <w:sz w:val="28"/>
+                  <w:szCs w:val="28"/>
+                </w:rPr>
+                <m:t>x</m:t>
+              </m:r>
+            </m:e>
+            <m:sup>
+              <m:r>
+                <w:rPr>
+                  <w:rFonts w:ascii="Cambria Math" w:hAnsi="Cambria Math"/>
+                  <w:sz w:val="28"/>
+                  <w:szCs w:val="28"/>
+                </w:rPr>
+                <m:t>2</m:t>
+              </m:r>
+            </m:sup>
+          </m:sSup>
+          <m:r>
+            <w:rPr>
+              <w:rFonts w:ascii="Cambria Math" w:hAnsi="Cambria Math"/>
+              <w:sz w:val="28"/>
+              <w:szCs w:val="28"/>
+            </w:rPr>
+            <m:t>+bx+c</m:t>
+          </m:r>
+        </m:oMath>
+      </m:oMathPara>
+    </w:p>
+    <w:p>
+      <w:pPr>
+        <w:rPr>
+          <w:rFonts w:ascii="Roboto" w:hAnsi="Roboto"/>
+          <w:b/>
+          <w:bCs/>
+          <w:sz w:val="32"/>
+          <w:szCs w:val="32"/>
+        </w:rPr>
+      </w:pPr>
+    </w:p>
+    <w:p>
+      <w:pPr>
+        <w:rPr>
+          <w:rFonts w:ascii="Roboto" w:hAnsi="Roboto"/>
+          <w:b/>
+          <w:bCs/>
+          <w:sz w:val="32"/>
+          <w:szCs w:val="32"/>
+        </w:rPr>
+      </w:pPr>
+      <w:proofErr w:type="spellStart"/>
+      <w:r>
+        <w:rPr>
+          <w:rFonts w:ascii="Roboto" w:hAnsi="Roboto"/>
+          <w:b/>
+          <w:bCs/>
+          <w:sz w:val="32"/>
+          <w:szCs w:val="32"/>
+        </w:rPr>
+        <w:t>generateC</w:t>
+      </w:r>
+      <w:r>
+        <w:rPr>
+          <w:rFonts w:ascii="Roboto" w:hAnsi="Roboto"/>
+          <w:b/>
+          <w:bCs/>
+          <w:sz w:val="32"/>
+          <w:szCs w:val="32"/>
+        </w:rPr>
+        <w:t>S</w:t>
+      </w:r>
+      <w:r>
+        <w:rPr>
+          <w:rFonts w:ascii="Roboto" w:hAnsi="Roboto"/>
+          <w:b/>
+          <w:bCs/>
+          <w:sz w:val="32"/>
+          <w:szCs w:val="32"/>
+        </w:rPr>
+        <w:t>VFile</w:t>
+      </w:r>
+      <w:proofErr w:type="spellEnd"/>
+      <w:r>
+        <w:rPr>
+          <w:rFonts w:ascii="Roboto" w:hAnsi="Roboto"/>
+          <w:b/>
+          <w:bCs/>
+          <w:sz w:val="32"/>
+          <w:szCs w:val="32"/>
+        </w:rPr>
+        <w:t xml:space="preserve"> Function</w:t>
+      </w:r>
+    </w:p>
+    <w:p>
+      <w:pPr>
+        <w:rPr>
+          <w:rFonts w:ascii="Roboto" w:hAnsi="Roboto"/>
+          <w:sz w:val="28"/>
+          <w:szCs w:val="28"/>
+        </w:rPr>
+      </w:pPr>
+      <w:r>
+        <w:rPr>
+          <w:rFonts w:ascii="Roboto" w:hAnsi="Roboto"/>
+          <w:sz w:val="28"/>
+          <w:szCs w:val="28"/>
+        </w:rPr>
+        <w:t>The function will perform four main ta</w:t>
+      </w:r>
+      <w:r>
+        <w:rPr>
+          <w:rFonts w:ascii="Roboto" w:hAnsi="Roboto"/>
+          <w:sz w:val="28"/>
+          <w:szCs w:val="28"/>
+        </w:rPr>
+        <w:t>s</w:t>
+      </w:r>
+      <w:r>
+        <w:rPr>
+          <w:rFonts w:ascii="Roboto" w:hAnsi="Roboto"/>
+          <w:sz w:val="28"/>
+          <w:szCs w:val="28"/>
+        </w:rPr>
+        <w:t>k</w:t>
+      </w:r>
+      <w:r>
+        <w:rPr>
+          <w:rFonts w:ascii="Roboto" w:hAnsi="Roboto"/>
+          <w:sz w:val="28"/>
+          <w:szCs w:val="28"/>
+        </w:rPr>
+        <w:t>s</w:t>
+      </w:r>
+      <w:r>
+        <w:rPr>
+          <w:rFonts w:ascii="Roboto" w:hAnsi="Roboto"/>
+          <w:sz w:val="28"/>
+          <w:szCs w:val="28"/>
+        </w:rPr>
+        <w:t xml:space="preserve">. It will create the data </w:t>
+      </w:r>
+      <w:r>
+        <w:rPr>
+          <w:rFonts w:ascii="Roboto" w:hAnsi="Roboto"/>
+          <w:sz w:val="28"/>
+          <w:szCs w:val="28"/>
+        </w:rPr>
+        <w:t>s</w:t>
+      </w:r>
+      <w:r>
+        <w:rPr>
+          <w:rFonts w:ascii="Roboto" w:hAnsi="Roboto"/>
+          <w:sz w:val="28"/>
+          <w:szCs w:val="28"/>
+        </w:rPr>
+        <w:t xml:space="preserve">tructure to </w:t>
+      </w:r>
+      <w:r>
+        <w:rPr>
+          <w:rFonts w:ascii="Roboto" w:hAnsi="Roboto"/>
+          <w:sz w:val="28"/>
+          <w:szCs w:val="28"/>
+        </w:rPr>
+        <w:t>s</w:t>
+      </w:r>
+      <w:r>
+        <w:rPr>
+          <w:rFonts w:ascii="Roboto" w:hAnsi="Roboto"/>
+          <w:sz w:val="28"/>
+          <w:szCs w:val="28"/>
+        </w:rPr>
+        <w:t>tore the x and y value</w:t>
+      </w:r>
+      <w:r>
+        <w:t xml:space="preserve"> </w:t>
+      </w:r>
+      <w:r>
+        <w:rPr>
+          <w:rFonts w:ascii="Roboto" w:hAnsi="Roboto"/>
+          <w:sz w:val="28"/>
+          <w:szCs w:val="28"/>
+        </w:rPr>
+        <w:t>s</w:t>
+      </w:r>
+      <w:r>
+        <w:rPr>
+          <w:rFonts w:ascii="Roboto" w:hAnsi="Roboto"/>
+          <w:sz w:val="28"/>
+          <w:szCs w:val="28"/>
+        </w:rPr>
+        <w:t xml:space="preserve"> in a “X, Y” format. The next ta</w:t>
+      </w:r>
+      <w:r>
+        <w:rPr>
+          <w:rFonts w:ascii="Roboto" w:hAnsi="Roboto"/>
+          <w:sz w:val="28"/>
+          <w:szCs w:val="28"/>
+        </w:rPr>
+        <w:t>s</w:t>
+      </w:r>
+      <w:r>
+        <w:rPr>
+          <w:rFonts w:ascii="Roboto" w:hAnsi="Roboto"/>
+          <w:sz w:val="28"/>
+          <w:szCs w:val="28"/>
+        </w:rPr>
+        <w:t>k i</w:t>
+      </w:r>
+      <w:r>
+        <w:rPr>
+          <w:rFonts w:ascii="Roboto" w:hAnsi="Roboto"/>
+          <w:sz w:val="28"/>
+          <w:szCs w:val="28"/>
+        </w:rPr>
+        <w:t>s</w:t>
+      </w:r>
+      <w:r>
+        <w:rPr>
+          <w:rFonts w:ascii="Roboto" w:hAnsi="Roboto"/>
+          <w:sz w:val="28"/>
+          <w:szCs w:val="28"/>
+        </w:rPr>
+        <w:t xml:space="preserve"> to </w:t>
+      </w:r>
+      <w:proofErr w:type="gramStart"/>
+      <w:r>
+        <w:rPr>
+          <w:rFonts w:ascii="Roboto" w:hAnsi="Roboto"/>
+          <w:sz w:val="28"/>
+          <w:szCs w:val="28"/>
+        </w:rPr>
+        <w:t>received</w:t>
+      </w:r>
+      <w:proofErr w:type="gramEnd"/>
+      <w:r>
+        <w:rPr>
+          <w:rFonts w:ascii="Roboto" w:hAnsi="Roboto"/>
+          <w:sz w:val="28"/>
+          <w:szCs w:val="28"/>
+        </w:rPr>
+        <w:t xml:space="preserve"> and </w:t>
+      </w:r>
+      <w:r>
+        <w:rPr>
+          <w:rFonts w:ascii="Roboto" w:hAnsi="Roboto"/>
+          <w:sz w:val="28"/>
+          <w:szCs w:val="28"/>
+        </w:rPr>
+        <w:t>s</w:t>
+      </w:r>
+      <w:r>
+        <w:rPr>
+          <w:rFonts w:ascii="Roboto" w:hAnsi="Roboto"/>
+          <w:sz w:val="28"/>
+          <w:szCs w:val="28"/>
+        </w:rPr>
+        <w:t>tore the u</w:t>
+      </w:r>
+      <w:r>
+        <w:t xml:space="preserve"> </w:t>
+      </w:r>
+      <w:r>
+        <w:rPr>
+          <w:rFonts w:ascii="Roboto" w:hAnsi="Roboto"/>
+          <w:sz w:val="28"/>
+          <w:szCs w:val="28"/>
+        </w:rPr>
+        <w:t>s</w:t>
+      </w:r>
+      <w:r>
+        <w:rPr>
+          <w:rFonts w:ascii="Roboto" w:hAnsi="Roboto"/>
+          <w:sz w:val="28"/>
+          <w:szCs w:val="28"/>
+        </w:rPr>
+        <w:t>er input</w:t>
+      </w:r>
+      <w:r>
+        <w:t xml:space="preserve"> </w:t>
+      </w:r>
+      <w:r>
+        <w:rPr>
+          <w:rFonts w:ascii="Roboto" w:hAnsi="Roboto"/>
+          <w:sz w:val="28"/>
+          <w:szCs w:val="28"/>
+        </w:rPr>
+        <w:t>s</w:t>
+      </w:r>
+      <w:r>
+        <w:rPr>
+          <w:rFonts w:ascii="Roboto" w:hAnsi="Roboto"/>
+          <w:sz w:val="28"/>
+          <w:szCs w:val="28"/>
+        </w:rPr>
+        <w:t xml:space="preserve"> for the trial, a, b, and c value</w:t>
+      </w:r>
+      <w:r>
+        <w:t xml:space="preserve"> </w:t>
+      </w:r>
+      <w:r>
+        <w:rPr>
+          <w:rFonts w:ascii="Roboto" w:hAnsi="Roboto"/>
+          <w:sz w:val="28"/>
+          <w:szCs w:val="28"/>
+        </w:rPr>
+        <w:t>s</w:t>
+      </w:r>
+      <w:r>
+        <w:rPr>
+          <w:rFonts w:ascii="Roboto" w:hAnsi="Roboto"/>
+          <w:sz w:val="28"/>
+          <w:szCs w:val="28"/>
+        </w:rPr>
+        <w:t xml:space="preserve">. Next, the function will </w:t>
+      </w:r>
+      <w:r>
+        <w:rPr>
+          <w:rFonts w:ascii="Roboto" w:hAnsi="Roboto"/>
+          <w:sz w:val="28"/>
+          <w:szCs w:val="28"/>
+        </w:rPr>
+        <w:t>s</w:t>
+      </w:r>
+      <w:r>
+        <w:rPr>
+          <w:rFonts w:ascii="Roboto" w:hAnsi="Roboto"/>
+          <w:sz w:val="28"/>
+          <w:szCs w:val="28"/>
+        </w:rPr>
+        <w:t xml:space="preserve">tore the </w:t>
+      </w:r>
+      <w:proofErr w:type="gramStart"/>
+      <w:r>
+        <w:rPr>
+          <w:rFonts w:ascii="Roboto" w:hAnsi="Roboto"/>
+          <w:sz w:val="28"/>
+          <w:szCs w:val="28"/>
+        </w:rPr>
+        <w:t>value</w:t>
+      </w:r>
+      <w:r>
+        <w:t xml:space="preserve"> </w:t>
+      </w:r>
+      <w:r>
+        <w:rPr>
+          <w:rFonts w:ascii="Roboto" w:hAnsi="Roboto"/>
+          <w:sz w:val="28"/>
+          <w:szCs w:val="28"/>
+        </w:rPr>
+        <w:t>s</w:t>
+      </w:r>
+      <w:proofErr w:type="gramEnd"/>
+      <w:r>
+        <w:rPr>
+          <w:rFonts w:ascii="Roboto" w:hAnsi="Roboto"/>
+          <w:sz w:val="28"/>
+          <w:szCs w:val="28"/>
+        </w:rPr>
+        <w:t xml:space="preserve"> into the data </w:t>
+      </w:r>
+      <w:r>
+        <w:rPr>
+          <w:rFonts w:ascii="Roboto" w:hAnsi="Roboto"/>
+          <w:sz w:val="28"/>
+          <w:szCs w:val="28"/>
+        </w:rPr>
+        <w:t>s</w:t>
+      </w:r>
+      <w:r>
+        <w:rPr>
+          <w:rFonts w:ascii="Roboto" w:hAnsi="Roboto"/>
+          <w:sz w:val="28"/>
+          <w:szCs w:val="28"/>
+        </w:rPr>
+        <w:t>tructure. Finally, the function will generate the file ba</w:t>
+      </w:r>
+      <w:r>
+        <w:rPr>
+          <w:rFonts w:ascii="Roboto" w:hAnsi="Roboto"/>
+          <w:sz w:val="28"/>
+          <w:szCs w:val="28"/>
+        </w:rPr>
+        <w:t>s</w:t>
+      </w:r>
+      <w:r>
+        <w:rPr>
+          <w:rFonts w:ascii="Roboto" w:hAnsi="Roboto"/>
+          <w:sz w:val="28"/>
+          <w:szCs w:val="28"/>
+        </w:rPr>
+        <w:t xml:space="preserve">ed on the </w:t>
+      </w:r>
+      <w:proofErr w:type="gramStart"/>
+      <w:r>
+        <w:rPr>
+          <w:rFonts w:ascii="Roboto" w:hAnsi="Roboto"/>
+          <w:sz w:val="28"/>
+          <w:szCs w:val="28"/>
+        </w:rPr>
+        <w:t>u</w:t>
+      </w:r>
+      <w:r>
+        <w:rPr>
+          <w:rFonts w:ascii="Roboto" w:hAnsi="Roboto"/>
+          <w:sz w:val="28"/>
+          <w:szCs w:val="28"/>
+        </w:rPr>
+        <w:t>s</w:t>
+      </w:r>
+      <w:r>
+        <w:rPr>
+          <w:rFonts w:ascii="Roboto" w:hAnsi="Roboto"/>
+          <w:sz w:val="28"/>
+          <w:szCs w:val="28"/>
+        </w:rPr>
+        <w:t>er’</w:t>
+      </w:r>
+      <w:r>
+        <w:t xml:space="preserve"> </w:t>
+      </w:r>
+      <w:r>
+        <w:rPr>
+          <w:rFonts w:ascii="Roboto" w:hAnsi="Roboto"/>
+          <w:sz w:val="28"/>
+          <w:szCs w:val="28"/>
+        </w:rPr>
+        <w:t>s</w:t>
+      </w:r>
+      <w:proofErr w:type="gramEnd"/>
+      <w:r>
+        <w:rPr>
+          <w:rFonts w:ascii="Roboto" w:hAnsi="Roboto"/>
+          <w:sz w:val="28"/>
+          <w:szCs w:val="28"/>
+        </w:rPr>
+        <w:t xml:space="preserve"> cho</w:t>
+      </w:r>
+      <w:r>
+        <w:rPr>
+          <w:rFonts w:ascii="Roboto" w:hAnsi="Roboto"/>
+          <w:sz w:val="28"/>
+          <w:szCs w:val="28"/>
+        </w:rPr>
+        <w:t>s</w:t>
+      </w:r>
+      <w:r>
+        <w:rPr>
+          <w:rFonts w:ascii="Roboto" w:hAnsi="Roboto"/>
+          <w:sz w:val="28"/>
+          <w:szCs w:val="28"/>
+        </w:rPr>
+        <w:t xml:space="preserve">en file name and input the generated data into the file and </w:t>
+      </w:r>
+      <w:proofErr w:type="gramStart"/>
+      <w:r>
+        <w:rPr>
+          <w:rFonts w:ascii="Roboto" w:hAnsi="Roboto"/>
+          <w:sz w:val="28"/>
+          <w:szCs w:val="28"/>
+        </w:rPr>
+        <w:t>turning</w:t>
+      </w:r>
+      <w:proofErr w:type="gramEnd"/>
+      <w:r>
+        <w:rPr>
+          <w:rFonts w:ascii="Roboto" w:hAnsi="Roboto"/>
+          <w:sz w:val="28"/>
+          <w:szCs w:val="28"/>
+        </w:rPr>
+        <w:t xml:space="preserve"> it into a c</w:t>
+      </w:r>
+      <w:r>
+        <w:rPr>
+          <w:rFonts w:ascii="Roboto" w:hAnsi="Roboto"/>
+          <w:sz w:val="28"/>
+          <w:szCs w:val="28"/>
+        </w:rPr>
+        <w:t>s</w:t>
+      </w:r>
+      <w:r>
+        <w:rPr>
+          <w:rFonts w:ascii="Roboto" w:hAnsi="Roboto"/>
+          <w:sz w:val="28"/>
+          <w:szCs w:val="28"/>
+        </w:rPr>
+        <w:t xml:space="preserve">v file. The function does not return </w:t>
+      </w:r>
+      <w:proofErr w:type="gramStart"/>
+      <w:r>
+        <w:rPr>
+          <w:rFonts w:ascii="Roboto" w:hAnsi="Roboto"/>
+          <w:sz w:val="28"/>
+          <w:szCs w:val="28"/>
+        </w:rPr>
+        <w:t>anything, but</w:t>
+      </w:r>
+      <w:proofErr w:type="gramEnd"/>
+      <w:r>
+        <w:rPr>
+          <w:rFonts w:ascii="Roboto" w:hAnsi="Roboto"/>
+          <w:sz w:val="28"/>
+          <w:szCs w:val="28"/>
+        </w:rPr>
+        <w:t xml:space="preserve"> in</w:t>
+      </w:r>
+      <w:r>
+        <w:rPr>
+          <w:rFonts w:ascii="Roboto" w:hAnsi="Roboto"/>
+          <w:sz w:val="28"/>
+          <w:szCs w:val="28"/>
+        </w:rPr>
+        <w:t>s</w:t>
+      </w:r>
+      <w:r>
+        <w:rPr>
+          <w:rFonts w:ascii="Roboto" w:hAnsi="Roboto"/>
+          <w:sz w:val="28"/>
+          <w:szCs w:val="28"/>
+        </w:rPr>
+        <w:t>tead create</w:t>
+      </w:r>
+      <w:r>
+        <w:rPr>
+          <w:rFonts w:ascii="Roboto" w:hAnsi="Roboto"/>
+          <w:sz w:val="28"/>
+          <w:szCs w:val="28"/>
+        </w:rPr>
+        <w:t>s</w:t>
+      </w:r>
+      <w:r>
+        <w:rPr>
+          <w:rFonts w:ascii="Roboto" w:hAnsi="Roboto"/>
+          <w:sz w:val="28"/>
+          <w:szCs w:val="28"/>
+        </w:rPr>
+        <w:t xml:space="preserve"> the file with the data in the folder containing the program file</w:t>
+      </w:r>
+      <w:r>
+        <w:rPr>
+          <w:rFonts w:ascii="Roboto" w:hAnsi="Roboto"/>
+          <w:sz w:val="28"/>
+          <w:szCs w:val="28"/>
+        </w:rPr>
+        <w:t>s</w:t>
+      </w:r>
+      <w:r>
+        <w:rPr>
+          <w:rFonts w:ascii="Roboto" w:hAnsi="Roboto"/>
+          <w:sz w:val="28"/>
+          <w:szCs w:val="28"/>
+        </w:rPr>
+        <w:t>.</w:t>
       </w:r>
     </w:p>
     <w:sectPr>
-      <w:headerReference w:type="default" r:id="rId7"/>
+      <w:headerReference w:type="default" r:id="rId14"/>
       <w:pgSz w:w="12240" w:h="15840"/>
       <w:pgMar w:top="1440" w:right="1440" w:bottom="1440" w:left="1440" w:header="720" w:footer="720" w:gutter="0"/>
       <w:cols w:space="720"/>
@@ -1346,6 +2827,127 @@
     </w:pPr>
   </w:p>
 </w:hdr>
+</file>
+
+<file path=word/numbering.xml><?xml version="1.0" encoding="utf-8"?>
+<w:numbering xmlns:wpc="http://schemas.microsoft.com/office/word/2010/wordprocessingCanvas" xmlns:cx="http://schemas.microsoft.com/office/drawing/2014/chartex" xmlns:cx1="http://schemas.microsoft.com/office/drawing/2015/9/8/chartex" xmlns:cx2="http://schemas.microsoft.com/office/drawing/2015/10/21/chartex" xmlns:cx3="http://schemas.microsoft.com/office/drawing/2016/5/9/chartex" xmlns:cx4="http://schemas.microsoft.com/office/drawing/2016/5/10/chartex" xmlns:cx5="http://schemas.microsoft.com/office/drawing/2016/5/11/chartex" xmlns:cx6="http://schemas.microsoft.com/office/drawing/2016/5/12/chartex" xmlns:cx7="http://schemas.microsoft.com/office/drawing/2016/5/13/chartex" xmlns:cx8="http://schemas.microsoft.com/office/drawing/2016/5/14/chartex" xmlns:mc="http://schemas.openxmlformats.org/markup-compatibility/2006" xmlns:aink="http://schemas.microsoft.com/office/drawing/2016/ink" xmlns:am3d="http://schemas.microsoft.com/office/drawing/2017/model3d" xmlns:o="urn:schemas-microsoft-com:office:office" xmlns:oel="http://schemas.microsoft.com/office/2019/extlst" xmlns:r="http://schemas.openxmlformats.org/officeDocument/2006/relationships" xmlns:m="http://schemas.openxmlformats.org/officeDocument/2006/math" xmlns:v="urn:schemas-microsoft-com:vml" xmlns:wp14="http://schemas.microsoft.com/office/word/2010/wordprocessingDrawing" xmlns:wp="http://schemas.openxmlformats.org/drawingml/2006/wordprocessingDrawing" xmlns:w10="urn:schemas-microsoft-com:office:word" xmlns:w="http://schemas.openxmlformats.org/wordprocessingml/2006/main" xmlns:w14="http://schemas.microsoft.com/office/word/2010/wordml" xmlns:w15="http://schemas.microsoft.com/office/word/2012/wordml" xmlns:w16cex="http://schemas.microsoft.com/office/word/2018/wordml/cex" xmlns:w16cid="http://schemas.microsoft.com/office/word/2016/wordml/cid" xmlns:w16="http://schemas.microsoft.com/office/word/2018/wordml" xmlns:w16du="http://schemas.microsoft.com/office/word/2023/wordml/word16du" xmlns:w16sdtdh="http://schemas.microsoft.com/office/word/2020/wordml/sdtdatahash" xmlns:w16sdtfl="http://schemas.microsoft.com/office/word/2024/wordml/sdtformatlock" xmlns:w16se="http://schemas.microsoft.com/office/word/2015/wordml/symex" xmlns:wpg="http://schemas.microsoft.com/office/word/2010/wordprocessingGroup" xmlns:wpi="http://schemas.microsoft.com/office/word/2010/wordprocessingInk" xmlns:wne="http://schemas.microsoft.com/office/word/2006/wordml" xmlns:wps="http://schemas.microsoft.com/office/word/2010/wordprocessingShape" mc:Ignorable="w14 w15 w16se w16cid w16 w16cex w16sdtdh w16sdtfl w16du wp14">
+  <w:abstractNum w:abstractNumId="0" w15:restartNumberingAfterBreak="0">
+    <w:nsid w:val="0275711C"/>
+    <w:multiLevelType w:val="hybridMultilevel"/>
+    <w:tmpl w:val="1B1AFB7E"/>
+    <w:lvl w:ilvl="0" w:tplc="04090001">
+      <w:start w:val="1"/>
+      <w:numFmt w:val="bullet"/>
+      <w:lvlText w:val=""/>
+      <w:lvlJc w:val="left"/>
+      <w:pPr>
+        <w:ind w:left="720" w:hanging="360"/>
+      </w:pPr>
+      <w:rPr>
+        <w:rFonts w:ascii="Symbol" w:hAnsi="Symbol" w:hint="default"/>
+      </w:rPr>
+    </w:lvl>
+    <w:lvl w:ilvl="1" w:tplc="04090003" w:tentative="1">
+      <w:start w:val="1"/>
+      <w:numFmt w:val="bullet"/>
+      <w:lvlText w:val="o"/>
+      <w:lvlJc w:val="left"/>
+      <w:pPr>
+        <w:ind w:left="1440" w:hanging="360"/>
+      </w:pPr>
+      <w:rPr>
+        <w:rFonts w:ascii="Courier New" w:hAnsi="Courier New" w:cs="Courier New" w:hint="default"/>
+      </w:rPr>
+    </w:lvl>
+    <w:lvl w:ilvl="2" w:tplc="04090005" w:tentative="1">
+      <w:start w:val="1"/>
+      <w:numFmt w:val="bullet"/>
+      <w:lvlText w:val=""/>
+      <w:lvlJc w:val="left"/>
+      <w:pPr>
+        <w:ind w:left="2160" w:hanging="360"/>
+      </w:pPr>
+      <w:rPr>
+        <w:rFonts w:ascii="Wingdings" w:hAnsi="Wingdings" w:hint="default"/>
+      </w:rPr>
+    </w:lvl>
+    <w:lvl w:ilvl="3" w:tplc="04090001" w:tentative="1">
+      <w:start w:val="1"/>
+      <w:numFmt w:val="bullet"/>
+      <w:lvlText w:val=""/>
+      <w:lvlJc w:val="left"/>
+      <w:pPr>
+        <w:ind w:left="2880" w:hanging="360"/>
+      </w:pPr>
+      <w:rPr>
+        <w:rFonts w:ascii="Symbol" w:hAnsi="Symbol" w:hint="default"/>
+      </w:rPr>
+    </w:lvl>
+    <w:lvl w:ilvl="4" w:tplc="04090003" w:tentative="1">
+      <w:start w:val="1"/>
+      <w:numFmt w:val="bullet"/>
+      <w:lvlText w:val="o"/>
+      <w:lvlJc w:val="left"/>
+      <w:pPr>
+        <w:ind w:left="3600" w:hanging="360"/>
+      </w:pPr>
+      <w:rPr>
+        <w:rFonts w:ascii="Courier New" w:hAnsi="Courier New" w:cs="Courier New" w:hint="default"/>
+      </w:rPr>
+    </w:lvl>
+    <w:lvl w:ilvl="5" w:tplc="04090005" w:tentative="1">
+      <w:start w:val="1"/>
+      <w:numFmt w:val="bullet"/>
+      <w:lvlText w:val=""/>
+      <w:lvlJc w:val="left"/>
+      <w:pPr>
+        <w:ind w:left="4320" w:hanging="360"/>
+      </w:pPr>
+      <w:rPr>
+        <w:rFonts w:ascii="Wingdings" w:hAnsi="Wingdings" w:hint="default"/>
+      </w:rPr>
+    </w:lvl>
+    <w:lvl w:ilvl="6" w:tplc="04090001" w:tentative="1">
+      <w:start w:val="1"/>
+      <w:numFmt w:val="bullet"/>
+      <w:lvlText w:val=""/>
+      <w:lvlJc w:val="left"/>
+      <w:pPr>
+        <w:ind w:left="5040" w:hanging="360"/>
+      </w:pPr>
+      <w:rPr>
+        <w:rFonts w:ascii="Symbol" w:hAnsi="Symbol" w:hint="default"/>
+      </w:rPr>
+    </w:lvl>
+    <w:lvl w:ilvl="7" w:tplc="04090003" w:tentative="1">
+      <w:start w:val="1"/>
+      <w:numFmt w:val="bullet"/>
+      <w:lvlText w:val="o"/>
+      <w:lvlJc w:val="left"/>
+      <w:pPr>
+        <w:ind w:left="5760" w:hanging="360"/>
+      </w:pPr>
+      <w:rPr>
+        <w:rFonts w:ascii="Courier New" w:hAnsi="Courier New" w:cs="Courier New" w:hint="default"/>
+      </w:rPr>
+    </w:lvl>
+    <w:lvl w:ilvl="8" w:tplc="04090005" w:tentative="1">
+      <w:start w:val="1"/>
+      <w:numFmt w:val="bullet"/>
+      <w:lvlText w:val=""/>
+      <w:lvlJc w:val="left"/>
+      <w:pPr>
+        <w:ind w:left="6480" w:hanging="360"/>
+      </w:pPr>
+      <w:rPr>
+        <w:rFonts w:ascii="Wingdings" w:hAnsi="Wingdings" w:hint="default"/>
+      </w:rPr>
+    </w:lvl>
+  </w:abstractNum>
+  <w:num w:numId="1" w16cid:durableId="980426506">
+    <w:abstractNumId w:val="0"/>
+  </w:num>
+</w:numbering>
 </file>
 
 <file path=word/styles.xml><?xml version="1.0" encoding="utf-8"?>
@@ -2381,6 +3983,16 @@
     <w:uiPriority w:val="99"/>
     <w:rsid w:val="00C90940"/>
   </w:style>
+  <w:style w:type="character" w:styleId="PlaceholderText">
+    <w:name w:val="Placeholder Text"/>
+    <w:basedOn w:val="DefaultParagraphFont"/>
+    <w:uiPriority w:val="99"/>
+    <w:semiHidden/>
+    <w:rsid w:val="00995637"/>
+    <w:rPr>
+      <w:color w:val="666666"/>
+    </w:rPr>
+  </w:style>
 </w:styles>
 </file>
 

</xml_diff>

<commit_message>
fixed file format to contain graph and output image
</commit_message>
<xml_diff>
--- a/Project 2/Documents/FunctionPlotterDocuments/FunctionPlotter Manual.docx
+++ b/Project 2/Documents/FunctionPlotterDocuments/FunctionPlotter Manual.docx
@@ -61,7 +61,6 @@
           <w:szCs w:val="48"/>
         </w:rPr>
       </w:pPr>
-      <w:proofErr w:type="spellStart"/>
       <w:r>
         <w:rPr>
           <w:rFonts w:ascii="Roboto" w:hAnsi="Roboto"/>
@@ -72,7 +71,6 @@
         </w:rPr>
         <w:t>FunctionPlotter</w:t>
       </w:r>
-      <w:proofErr w:type="spellEnd"/>
       <w:r>
         <w:rPr>
           <w:rFonts w:ascii="Roboto" w:hAnsi="Roboto"/>
@@ -115,25 +113,7 @@
           <w:sz w:val="24"/>
           <w:szCs w:val="24"/>
         </w:rPr>
-        <w:t xml:space="preserve">ed program </w:t>
-      </w:r>
-      <w:proofErr w:type="gramStart"/>
-      <w:r>
-        <w:rPr>
-          <w:rFonts w:ascii="Roboto" w:hAnsi="Roboto"/>
-          <w:sz w:val="24"/>
-          <w:szCs w:val="24"/>
-        </w:rPr>
-        <w:t>meant</w:t>
-      </w:r>
-      <w:proofErr w:type="gramEnd"/>
-      <w:r>
-        <w:rPr>
-          <w:rFonts w:ascii="Roboto" w:hAnsi="Roboto"/>
-          <w:sz w:val="24"/>
-          <w:szCs w:val="24"/>
-        </w:rPr>
-        <w:t xml:space="preserve"> to calculate the point</w:t>
+        <w:t>ed program meant to calculate the point</w:t>
       </w:r>
       <w:r>
         <w:rPr>
@@ -722,25 +702,7 @@
           <w:sz w:val="32"/>
           <w:szCs w:val="32"/>
         </w:rPr>
-        <w:t xml:space="preserve">A Java-based program </w:t>
-      </w:r>
-      <w:proofErr w:type="gramStart"/>
-      <w:r>
-        <w:rPr>
-          <w:rFonts w:ascii="Roboto" w:hAnsi="Roboto"/>
-          <w:sz w:val="32"/>
-          <w:szCs w:val="32"/>
-        </w:rPr>
-        <w:t>meant</w:t>
-      </w:r>
-      <w:proofErr w:type="gramEnd"/>
-      <w:r>
-        <w:rPr>
-          <w:rFonts w:ascii="Roboto" w:hAnsi="Roboto"/>
-          <w:sz w:val="32"/>
-          <w:szCs w:val="32"/>
-        </w:rPr>
-        <w:t xml:space="preserve"> to calculate the points for a user generated quadratic function.</w:t>
+        <w:t>A Java-based program meant to calculate the points for a user generated quadratic function.</w:t>
       </w:r>
     </w:p>
     <w:p>
@@ -796,25 +758,7 @@
           <w:sz w:val="32"/>
           <w:szCs w:val="32"/>
         </w:rPr>
-        <w:t xml:space="preserve">The </w:t>
-      </w:r>
-      <w:proofErr w:type="spellStart"/>
-      <w:r>
-        <w:rPr>
-          <w:rFonts w:ascii="Roboto" w:hAnsi="Roboto"/>
-          <w:sz w:val="32"/>
-          <w:szCs w:val="32"/>
-        </w:rPr>
-        <w:t>FunctionPlotter</w:t>
-      </w:r>
-      <w:proofErr w:type="spellEnd"/>
-      <w:r>
-        <w:rPr>
-          <w:rFonts w:ascii="Roboto" w:hAnsi="Roboto"/>
-          <w:sz w:val="32"/>
-          <w:szCs w:val="32"/>
-        </w:rPr>
-        <w:t xml:space="preserve"> program allow</w:t>
+        <w:t>The FunctionPlotter program allow</w:t>
       </w:r>
       <w:r>
         <w:rPr>
@@ -1075,43 +1019,7 @@
           <w:sz w:val="28"/>
           <w:szCs w:val="28"/>
         </w:rPr>
-        <w:t xml:space="preserve">An IDE (ex: </w:t>
-      </w:r>
-      <w:proofErr w:type="spellStart"/>
-      <w:r>
-        <w:rPr>
-          <w:rFonts w:ascii="Roboto" w:hAnsi="Roboto"/>
-          <w:sz w:val="28"/>
-          <w:szCs w:val="28"/>
-        </w:rPr>
-        <w:t>VSCode</w:t>
-      </w:r>
-      <w:proofErr w:type="spellEnd"/>
-      <w:r>
-        <w:rPr>
-          <w:rFonts w:ascii="Roboto" w:hAnsi="Roboto"/>
-          <w:sz w:val="28"/>
-          <w:szCs w:val="28"/>
-        </w:rPr>
-        <w:t xml:space="preserve">, Eclipse, </w:t>
-      </w:r>
-      <w:proofErr w:type="spellStart"/>
-      <w:r>
-        <w:rPr>
-          <w:rFonts w:ascii="Roboto" w:hAnsi="Roboto"/>
-          <w:sz w:val="28"/>
-          <w:szCs w:val="28"/>
-        </w:rPr>
-        <w:t>etc</w:t>
-      </w:r>
-      <w:proofErr w:type="spellEnd"/>
-      <w:r>
-        <w:rPr>
-          <w:rFonts w:ascii="Roboto" w:hAnsi="Roboto"/>
-          <w:sz w:val="28"/>
-          <w:szCs w:val="28"/>
-        </w:rPr>
-        <w:t>…)</w:t>
+        <w:t>An IDE (ex: VSCode, Eclipse, etc…)</w:t>
       </w:r>
     </w:p>
     <w:p>
@@ -1242,7 +1150,6 @@
         </w:rPr>
         <w:t xml:space="preserve">To begin using </w:t>
       </w:r>
-      <w:proofErr w:type="spellStart"/>
       <w:r>
         <w:rPr>
           <w:rFonts w:ascii="Roboto" w:hAnsi="Roboto"/>
@@ -1251,7 +1158,6 @@
         </w:rPr>
         <w:t>FunctionPlotter</w:t>
       </w:r>
-      <w:proofErr w:type="spellEnd"/>
       <w:r>
         <w:rPr>
           <w:rFonts w:ascii="Roboto" w:hAnsi="Roboto"/>
@@ -1305,6 +1211,7 @@
       <w:r>
         <w:rPr>
           <w:rFonts w:ascii="Roboto" w:hAnsi="Roboto"/>
+          <w:noProof/>
           <w:sz w:val="28"/>
           <w:szCs w:val="28"/>
         </w:rPr>
@@ -1359,25 +1266,7 @@
           <w:sz w:val="24"/>
           <w:szCs w:val="24"/>
         </w:rPr>
-        <w:t xml:space="preserve">After downloading the files, simply move the files to the folder containing your project. Once done, you can open your preferred IDE (for this example we will be using </w:t>
-      </w:r>
-      <w:proofErr w:type="spellStart"/>
-      <w:r>
-        <w:rPr>
-          <w:rFonts w:ascii="Roboto" w:hAnsi="Roboto"/>
-          <w:sz w:val="24"/>
-          <w:szCs w:val="24"/>
-        </w:rPr>
-        <w:t>VSCode</w:t>
-      </w:r>
-      <w:proofErr w:type="spellEnd"/>
-      <w:r>
-        <w:rPr>
-          <w:rFonts w:ascii="Roboto" w:hAnsi="Roboto"/>
-          <w:sz w:val="24"/>
-          <w:szCs w:val="24"/>
-        </w:rPr>
-        <w:t xml:space="preserve">). Then you can open the folder or the file itself within your IDE. </w:t>
+        <w:t xml:space="preserve">After downloading the files, simply move the files to the folder containing your project. Once done, you can open your preferred IDE (for this example we will be using VSCode). Then you can open the folder or the file itself within your IDE. </w:t>
       </w:r>
     </w:p>
     <w:p>
@@ -1460,57 +1349,22 @@
           <w:sz w:val="24"/>
           <w:szCs w:val="24"/>
         </w:rPr>
-        <w:t xml:space="preserve">If you opened the folder containing the </w:t>
-      </w:r>
-      <w:proofErr w:type="gramStart"/>
-      <w:r>
-        <w:rPr>
-          <w:rFonts w:ascii="Roboto" w:hAnsi="Roboto"/>
-          <w:sz w:val="24"/>
-          <w:szCs w:val="24"/>
-        </w:rPr>
-        <w:t>files</w:t>
-      </w:r>
-      <w:proofErr w:type="gramEnd"/>
-      <w:r>
-        <w:rPr>
-          <w:rFonts w:ascii="Roboto" w:hAnsi="Roboto"/>
-          <w:sz w:val="24"/>
-          <w:szCs w:val="24"/>
-        </w:rPr>
-        <w:t xml:space="preserve"> then it should look </w:t>
-      </w:r>
-      <w:proofErr w:type="gramStart"/>
-      <w:r>
-        <w:rPr>
-          <w:rFonts w:ascii="Roboto" w:hAnsi="Roboto"/>
-          <w:sz w:val="24"/>
-          <w:szCs w:val="24"/>
-        </w:rPr>
-        <w:t>similar to</w:t>
-      </w:r>
-      <w:proofErr w:type="gramEnd"/>
-      <w:r>
-        <w:rPr>
-          <w:rFonts w:ascii="Roboto" w:hAnsi="Roboto"/>
-          <w:sz w:val="24"/>
-          <w:szCs w:val="24"/>
-        </w:rPr>
-        <w:t xml:space="preserve"> the image below. </w:t>
-      </w:r>
-    </w:p>
-    <w:p>
-      <w:pPr>
-        <w:jc w:val="center"/>
-        <w:rPr>
-          <w:rFonts w:ascii="Roboto" w:hAnsi="Roboto"/>
-          <w:sz w:val="24"/>
-          <w:szCs w:val="24"/>
-        </w:rPr>
-      </w:pPr>
-      <w:r>
-        <w:rPr>
-          <w:rFonts w:ascii="Roboto" w:hAnsi="Roboto"/>
+        <w:t xml:space="preserve">If you opened the folder containing the files then it should look similar to the image below. </w:t>
+      </w:r>
+    </w:p>
+    <w:p>
+      <w:pPr>
+        <w:jc w:val="center"/>
+        <w:rPr>
+          <w:rFonts w:ascii="Roboto" w:hAnsi="Roboto"/>
+          <w:sz w:val="24"/>
+          <w:szCs w:val="24"/>
+        </w:rPr>
+      </w:pPr>
+      <w:r>
+        <w:rPr>
+          <w:rFonts w:ascii="Roboto" w:hAnsi="Roboto"/>
+          <w:noProof/>
           <w:sz w:val="24"/>
           <w:szCs w:val="24"/>
         </w:rPr>
@@ -1575,53 +1429,8 @@
           <w:sz w:val="24"/>
           <w:szCs w:val="24"/>
         </w:rPr>
-        <w:t xml:space="preserve">If you only imported the </w:t>
-      </w:r>
-      <w:proofErr w:type="spellStart"/>
-      <w:r>
-        <w:rPr>
-          <w:rFonts w:ascii="Roboto" w:hAnsi="Roboto"/>
-          <w:sz w:val="24"/>
-          <w:szCs w:val="24"/>
-        </w:rPr>
-        <w:t>QuadraticPlotter</w:t>
-      </w:r>
-      <w:proofErr w:type="spellEnd"/>
-      <w:r>
-        <w:rPr>
-          <w:rFonts w:ascii="Roboto" w:hAnsi="Roboto"/>
-          <w:sz w:val="24"/>
-          <w:szCs w:val="24"/>
-        </w:rPr>
-        <w:t xml:space="preserve"> </w:t>
-      </w:r>
-      <w:proofErr w:type="gramStart"/>
-      <w:r>
-        <w:rPr>
-          <w:rFonts w:ascii="Roboto" w:hAnsi="Roboto"/>
-          <w:sz w:val="24"/>
-          <w:szCs w:val="24"/>
-        </w:rPr>
-        <w:t>file</w:t>
-      </w:r>
-      <w:proofErr w:type="gramEnd"/>
-      <w:r>
-        <w:rPr>
-          <w:rFonts w:ascii="Roboto" w:hAnsi="Roboto"/>
-          <w:sz w:val="24"/>
-          <w:szCs w:val="24"/>
-        </w:rPr>
-        <w:t xml:space="preserve"> then you can simply start using the class within your own personal project. Otherwise, if you also imported the</w:t>
-      </w:r>
-      <w:r>
-        <w:rPr>
-          <w:rFonts w:ascii="Roboto" w:hAnsi="Roboto"/>
-          <w:sz w:val="24"/>
-          <w:szCs w:val="24"/>
-        </w:rPr>
-        <w:t xml:space="preserve"> </w:t>
-      </w:r>
-      <w:proofErr w:type="spellStart"/>
+        <w:t xml:space="preserve">If you only imported the QuadraticPlotter file then you can simply start using the class within your own personal project. Otherwise, if you also imported the </w:t>
+      </w:r>
       <w:r>
         <w:rPr>
           <w:rFonts w:ascii="Roboto" w:hAnsi="Roboto"/>
@@ -1636,16 +1445,7 @@
           <w:sz w:val="24"/>
           <w:szCs w:val="24"/>
         </w:rPr>
-        <w:t>QuadraticPlotter</w:t>
-      </w:r>
-      <w:proofErr w:type="spellEnd"/>
-      <w:r>
-        <w:rPr>
-          <w:rFonts w:ascii="Roboto" w:hAnsi="Roboto"/>
-          <w:sz w:val="24"/>
-          <w:szCs w:val="24"/>
-        </w:rPr>
-        <w:t xml:space="preserve">, then you can open that file and run it. </w:t>
+        <w:t xml:space="preserve">QuadraticPlotter, then you can open that file and run it. </w:t>
       </w:r>
     </w:p>
     <w:p>
@@ -1685,15 +1485,7 @@
           <w:szCs w:val="24"/>
         </w:rPr>
         <w:lastRenderedPageBreak/>
-        <w:t>The result will be displayed on the console</w:t>
-      </w:r>
-      <w:r>
-        <w:rPr>
-          <w:rFonts w:ascii="Roboto" w:hAnsi="Roboto"/>
-          <w:sz w:val="24"/>
-          <w:szCs w:val="24"/>
-        </w:rPr>
-        <w:t xml:space="preserve"> and the file will be generated in the folder that contain</w:t>
+        <w:t>The result will be displayed on the console and the file will be generated in the folder that contain</w:t>
       </w:r>
       <w:r>
         <w:rPr>
@@ -1749,6 +1541,7 @@
       <w:r>
         <w:rPr>
           <w:rFonts w:ascii="Roboto" w:hAnsi="Roboto"/>
+          <w:noProof/>
           <w:sz w:val="24"/>
           <w:szCs w:val="24"/>
         </w:rPr>
@@ -1801,6 +1594,7 @@
       <w:r>
         <w:rPr>
           <w:rFonts w:ascii="Roboto" w:hAnsi="Roboto"/>
+          <w:noProof/>
           <w:sz w:val="24"/>
           <w:szCs w:val="24"/>
         </w:rPr>
@@ -1861,10 +1655,10 @@
           <w:szCs w:val="48"/>
         </w:rPr>
         <w:drawing>
-          <wp:inline distT="0" distB="0" distL="0" distR="0" wp14:anchorId="13A84378" wp14:editId="5AFEE653">
-            <wp:extent cx="2446020" cy="2558102"/>
-            <wp:effectExtent l="0" t="0" r="0" b="0"/>
-            <wp:docPr id="1861920547" name="Picture 1" descr="A screenshot of a computer&#10;&#10;AI-generated content may be incorrect."/>
+          <wp:inline distT="0" distB="0" distL="0" distR="0" wp14:anchorId="7A192C2B" wp14:editId="33B1F2FE">
+            <wp:extent cx="5943600" cy="2988945"/>
+            <wp:effectExtent l="0" t="0" r="0" b="1905"/>
+            <wp:docPr id="100444949" name="Picture 1" descr="A graph on a screen&#10;&#10;AI-generated content may be incorrect."/>
             <wp:cNvGraphicFramePr>
               <a:graphicFrameLocks xmlns:a="http://schemas.openxmlformats.org/drawingml/2006/main" noChangeAspect="1"/>
             </wp:cNvGraphicFramePr>
@@ -1872,7 +1666,7 @@
               <a:graphicData uri="http://schemas.openxmlformats.org/drawingml/2006/picture">
                 <pic:pic xmlns:pic="http://schemas.openxmlformats.org/drawingml/2006/picture">
                   <pic:nvPicPr>
-                    <pic:cNvPr id="1861920547" name="Picture 1" descr="A screenshot of a computer&#10;&#10;AI-generated content may be incorrect."/>
+                    <pic:cNvPr id="100444949" name="Picture 1" descr="A graph on a screen&#10;&#10;AI-generated content may be incorrect."/>
                     <pic:cNvPicPr/>
                   </pic:nvPicPr>
                   <pic:blipFill>
@@ -1884,7 +1678,7 @@
                   <pic:spPr>
                     <a:xfrm>
                       <a:off x="0" y="0"/>
-                      <a:ext cx="2449001" cy="2561219"/>
+                      <a:ext cx="5943600" cy="2988945"/>
                     </a:xfrm>
                     <a:prstGeom prst="rect">
                       <a:avLst/>
@@ -1899,7 +1693,6 @@
     </w:p>
     <w:p>
       <w:pPr>
-        <w:jc w:val="center"/>
         <w:rPr>
           <w:rFonts w:ascii="Roboto" w:hAnsi="Roboto"/>
           <w:b/>
@@ -1911,6 +1704,7 @@
     </w:p>
     <w:p>
       <w:pPr>
+        <w:jc w:val="center"/>
         <w:rPr>
           <w:rFonts w:ascii="Roboto" w:hAnsi="Roboto"/>
           <w:b/>
@@ -1919,10 +1713,7 @@
           <w:szCs w:val="48"/>
         </w:rPr>
       </w:pPr>
-    </w:p>
-    <w:p>
-      <w:pPr>
-        <w:jc w:val="center"/>
+      <w:r>
         <w:rPr>
           <w:rFonts w:ascii="Roboto" w:hAnsi="Roboto"/>
           <w:b/>
@@ -1930,15 +1721,6 @@
           <w:sz w:val="48"/>
           <w:szCs w:val="48"/>
         </w:rPr>
-      </w:pPr>
-      <w:r>
-        <w:rPr>
-          <w:rFonts w:ascii="Roboto" w:hAnsi="Roboto"/>
-          <w:b/>
-          <w:bCs/>
-          <w:sz w:val="48"/>
-          <w:szCs w:val="48"/>
-        </w:rPr>
         <w:lastRenderedPageBreak/>
         <w:t>Class Overview</w:t>
       </w:r>
@@ -1953,27 +1735,15 @@
           <w:szCs w:val="32"/>
         </w:rPr>
       </w:pPr>
-      <w:proofErr w:type="spellStart"/>
-      <w:r>
-        <w:rPr>
-          <w:rFonts w:ascii="Roboto" w:hAnsi="Roboto"/>
-          <w:b/>
-          <w:bCs/>
-          <w:sz w:val="32"/>
-          <w:szCs w:val="32"/>
-        </w:rPr>
-        <w:t>quadraticFunction</w:t>
-      </w:r>
-      <w:proofErr w:type="spellEnd"/>
-      <w:r>
-        <w:rPr>
-          <w:rFonts w:ascii="Roboto" w:hAnsi="Roboto"/>
-          <w:b/>
-          <w:bCs/>
-          <w:sz w:val="32"/>
-          <w:szCs w:val="32"/>
-        </w:rPr>
-        <w:t xml:space="preserve"> Function</w:t>
+      <w:r>
+        <w:rPr>
+          <w:rFonts w:ascii="Roboto" w:hAnsi="Roboto"/>
+          <w:b/>
+          <w:bCs/>
+          <w:sz w:val="32"/>
+          <w:szCs w:val="32"/>
+        </w:rPr>
+        <w:t>quadraticFunction Function</w:t>
       </w:r>
     </w:p>
     <w:p>
@@ -2155,7 +1925,6 @@
           <w:szCs w:val="32"/>
         </w:rPr>
       </w:pPr>
-      <w:proofErr w:type="spellStart"/>
       <w:r>
         <w:rPr>
           <w:rFonts w:ascii="Roboto" w:hAnsi="Roboto"/>
@@ -2184,18 +1953,7 @@
           <w:sz w:val="32"/>
           <w:szCs w:val="32"/>
         </w:rPr>
-        <w:t>VFile</w:t>
-      </w:r>
-      <w:proofErr w:type="spellEnd"/>
-      <w:r>
-        <w:rPr>
-          <w:rFonts w:ascii="Roboto" w:hAnsi="Roboto"/>
-          <w:b/>
-          <w:bCs/>
-          <w:sz w:val="32"/>
-          <w:szCs w:val="32"/>
-        </w:rPr>
-        <w:t xml:space="preserve"> Function</w:t>
+        <w:t>VFile Function</w:t>
       </w:r>
     </w:p>
     <w:p>
@@ -2327,25 +2085,7 @@
           <w:sz w:val="28"/>
           <w:szCs w:val="28"/>
         </w:rPr>
-        <w:t xml:space="preserve"> to </w:t>
-      </w:r>
-      <w:proofErr w:type="gramStart"/>
-      <w:r>
-        <w:rPr>
-          <w:rFonts w:ascii="Roboto" w:hAnsi="Roboto"/>
-          <w:sz w:val="28"/>
-          <w:szCs w:val="28"/>
-        </w:rPr>
-        <w:t>received</w:t>
-      </w:r>
-      <w:proofErr w:type="gramEnd"/>
-      <w:r>
-        <w:rPr>
-          <w:rFonts w:ascii="Roboto" w:hAnsi="Roboto"/>
-          <w:sz w:val="28"/>
-          <w:szCs w:val="28"/>
-        </w:rPr>
-        <w:t xml:space="preserve"> and </w:t>
+        <w:t xml:space="preserve"> to received and </w:t>
       </w:r>
       <w:r>
         <w:rPr>
@@ -2434,16 +2174,7 @@
           <w:sz w:val="28"/>
           <w:szCs w:val="28"/>
         </w:rPr>
-        <w:t xml:space="preserve">tore the </w:t>
-      </w:r>
-      <w:proofErr w:type="gramStart"/>
-      <w:r>
-        <w:rPr>
-          <w:rFonts w:ascii="Roboto" w:hAnsi="Roboto"/>
-          <w:sz w:val="28"/>
-          <w:szCs w:val="28"/>
-        </w:rPr>
-        <w:t>value</w:t>
+        <w:t>tore the value</w:t>
       </w:r>
       <w:r>
         <w:t xml:space="preserve"> </w:t>
@@ -2456,7 +2187,6 @@
         </w:rPr>
         <w:t>s</w:t>
       </w:r>
-      <w:proofErr w:type="gramEnd"/>
       <w:r>
         <w:rPr>
           <w:rFonts w:ascii="Roboto" w:hAnsi="Roboto"/>
@@ -2495,16 +2225,7 @@
           <w:sz w:val="28"/>
           <w:szCs w:val="28"/>
         </w:rPr>
-        <w:t xml:space="preserve">ed on the </w:t>
-      </w:r>
-      <w:proofErr w:type="gramStart"/>
-      <w:r>
-        <w:rPr>
-          <w:rFonts w:ascii="Roboto" w:hAnsi="Roboto"/>
-          <w:sz w:val="28"/>
-          <w:szCs w:val="28"/>
-        </w:rPr>
-        <w:t>u</w:t>
+        <w:t>ed on the u</w:t>
       </w:r>
       <w:r>
         <w:rPr>
@@ -2533,7 +2254,6 @@
         </w:rPr>
         <w:t>s</w:t>
       </w:r>
-      <w:proofErr w:type="gramEnd"/>
       <w:r>
         <w:rPr>
           <w:rFonts w:ascii="Roboto" w:hAnsi="Roboto"/>
@@ -2556,59 +2276,23 @@
           <w:sz w:val="28"/>
           <w:szCs w:val="28"/>
         </w:rPr>
-        <w:t xml:space="preserve">en file name and input the generated data into the file and </w:t>
-      </w:r>
-      <w:proofErr w:type="gramStart"/>
-      <w:r>
-        <w:rPr>
-          <w:rFonts w:ascii="Roboto" w:hAnsi="Roboto"/>
-          <w:sz w:val="28"/>
-          <w:szCs w:val="28"/>
-        </w:rPr>
-        <w:t>turning</w:t>
-      </w:r>
-      <w:proofErr w:type="gramEnd"/>
-      <w:r>
-        <w:rPr>
-          <w:rFonts w:ascii="Roboto" w:hAnsi="Roboto"/>
-          <w:sz w:val="28"/>
-          <w:szCs w:val="28"/>
-        </w:rPr>
-        <w:t xml:space="preserve"> it into a c</w:t>
-      </w:r>
-      <w:r>
-        <w:rPr>
-          <w:rFonts w:ascii="Roboto" w:hAnsi="Roboto"/>
-          <w:sz w:val="28"/>
-          <w:szCs w:val="28"/>
-        </w:rPr>
-        <w:t>s</w:t>
-      </w:r>
-      <w:r>
-        <w:rPr>
-          <w:rFonts w:ascii="Roboto" w:hAnsi="Roboto"/>
-          <w:sz w:val="28"/>
-          <w:szCs w:val="28"/>
-        </w:rPr>
-        <w:t xml:space="preserve">v file. The function does not return </w:t>
-      </w:r>
-      <w:proofErr w:type="gramStart"/>
-      <w:r>
-        <w:rPr>
-          <w:rFonts w:ascii="Roboto" w:hAnsi="Roboto"/>
-          <w:sz w:val="28"/>
-          <w:szCs w:val="28"/>
-        </w:rPr>
-        <w:t>anything, but</w:t>
-      </w:r>
-      <w:proofErr w:type="gramEnd"/>
-      <w:r>
-        <w:rPr>
-          <w:rFonts w:ascii="Roboto" w:hAnsi="Roboto"/>
-          <w:sz w:val="28"/>
-          <w:szCs w:val="28"/>
-        </w:rPr>
-        <w:t xml:space="preserve"> in</w:t>
+        <w:t>en file name and input the generated data into the file and turning it into a c</w:t>
+      </w:r>
+      <w:r>
+        <w:rPr>
+          <w:rFonts w:ascii="Roboto" w:hAnsi="Roboto"/>
+          <w:sz w:val="28"/>
+          <w:szCs w:val="28"/>
+        </w:rPr>
+        <w:t>s</w:t>
+      </w:r>
+      <w:r>
+        <w:rPr>
+          <w:rFonts w:ascii="Roboto" w:hAnsi="Roboto"/>
+          <w:sz w:val="28"/>
+          <w:szCs w:val="28"/>
+        </w:rPr>
+        <w:t>v file. The function does not return anything, but in</w:t>
       </w:r>
       <w:r>
         <w:rPr>

</xml_diff>

<commit_message>
added excel outputs for each class, updated each manual, organized the code and made the DataHandler class
</commit_message>
<xml_diff>
--- a/Project 2/Documents/FunctionPlotterDocuments/FunctionPlotter Manual.docx
+++ b/Project 2/Documents/FunctionPlotterDocuments/FunctionPlotter Manual.docx
@@ -113,7 +113,7 @@
           <w:sz w:val="24"/>
           <w:szCs w:val="24"/>
         </w:rPr>
-        <w:t>ed program meant to calculate the point</w:t>
+        <w:t xml:space="preserve">ed </w:t>
       </w:r>
       <w:r>
         <w:rPr>
@@ -121,7 +121,7 @@
           <w:sz w:val="24"/>
           <w:szCs w:val="24"/>
         </w:rPr>
-        <w:t>s</w:t>
+        <w:t>collection of program</w:t>
       </w:r>
       <w:r>
         <w:rPr>
@@ -129,7 +129,7 @@
           <w:sz w:val="24"/>
           <w:szCs w:val="24"/>
         </w:rPr>
-        <w:t xml:space="preserve"> for a u</w:t>
+        <w:t>s</w:t>
       </w:r>
       <w:r>
         <w:rPr>
@@ -137,7 +137,7 @@
           <w:sz w:val="24"/>
           <w:szCs w:val="24"/>
         </w:rPr>
-        <w:t>s</w:t>
+        <w:t xml:space="preserve"> to plot data, </w:t>
       </w:r>
       <w:r>
         <w:rPr>
@@ -145,7 +145,39 @@
           <w:sz w:val="24"/>
           <w:szCs w:val="24"/>
         </w:rPr>
-        <w:t>er generated quadratic function.</w:t>
+        <w:t>s</w:t>
+      </w:r>
+      <w:r>
+        <w:rPr>
+          <w:rFonts w:ascii="Roboto" w:hAnsi="Roboto"/>
+          <w:sz w:val="24"/>
+          <w:szCs w:val="24"/>
+        </w:rPr>
+        <w:t xml:space="preserve">alt data, and </w:t>
+      </w:r>
+      <w:r>
+        <w:rPr>
+          <w:rFonts w:ascii="Roboto" w:hAnsi="Roboto"/>
+          <w:sz w:val="24"/>
+          <w:szCs w:val="24"/>
+        </w:rPr>
+        <w:t>s</w:t>
+      </w:r>
+      <w:r>
+        <w:rPr>
+          <w:rFonts w:ascii="Roboto" w:hAnsi="Roboto"/>
+          <w:sz w:val="24"/>
+          <w:szCs w:val="24"/>
+        </w:rPr>
+        <w:t>moothen data</w:t>
+      </w:r>
+      <w:r>
+        <w:rPr>
+          <w:rFonts w:ascii="Roboto" w:hAnsi="Roboto"/>
+          <w:sz w:val="24"/>
+          <w:szCs w:val="24"/>
+        </w:rPr>
+        <w:t>.</w:t>
       </w:r>
     </w:p>
     <w:p>
@@ -528,7 +560,7 @@
               <w:b/>
               <w:bCs/>
             </w:rPr>
-            <w:t>7</w:t>
+            <w:t>6</w:t>
           </w:r>
         </w:p>
         <w:p/>
@@ -666,7 +698,6 @@
     </w:p>
     <w:p>
       <w:pPr>
-        <w:jc w:val="center"/>
         <w:rPr>
           <w:rFonts w:ascii="Roboto" w:hAnsi="Roboto"/>
           <w:b/>
@@ -675,7 +706,9 @@
           <w:szCs w:val="48"/>
         </w:rPr>
       </w:pPr>
-      <w:r>
+    </w:p>
+    <w:p>
+      <w:pPr>
         <w:rPr>
           <w:rFonts w:ascii="Roboto" w:hAnsi="Roboto"/>
           <w:b/>
@@ -683,6 +716,27 @@
           <w:sz w:val="48"/>
           <w:szCs w:val="48"/>
         </w:rPr>
+      </w:pPr>
+    </w:p>
+    <w:p>
+      <w:pPr>
+        <w:jc w:val="center"/>
+        <w:rPr>
+          <w:rFonts w:ascii="Roboto" w:hAnsi="Roboto"/>
+          <w:b/>
+          <w:bCs/>
+          <w:sz w:val="48"/>
+          <w:szCs w:val="48"/>
+        </w:rPr>
+      </w:pPr>
+      <w:r>
+        <w:rPr>
+          <w:rFonts w:ascii="Roboto" w:hAnsi="Roboto"/>
+          <w:b/>
+          <w:bCs/>
+          <w:sz w:val="48"/>
+          <w:szCs w:val="48"/>
+        </w:rPr>
         <w:lastRenderedPageBreak/>
         <w:t>Software Description</w:t>
       </w:r>
@@ -702,7 +756,7 @@
           <w:sz w:val="32"/>
           <w:szCs w:val="32"/>
         </w:rPr>
-        <w:t>A Java-based program meant to calculate the points for a user generated quadratic function.</w:t>
+        <w:t>A Java-based collection of programs to plot data, salt data, and smoothen data.</w:t>
       </w:r>
     </w:p>
     <w:p>
@@ -944,6 +998,94 @@
           <w:szCs w:val="32"/>
         </w:rPr>
         <w:t xml:space="preserve"> in the quadratic function.</w:t>
+      </w:r>
+      <w:r>
+        <w:rPr>
+          <w:rFonts w:ascii="Roboto" w:hAnsi="Roboto"/>
+          <w:sz w:val="32"/>
+          <w:szCs w:val="32"/>
+        </w:rPr>
+        <w:t xml:space="preserve"> The program will al</w:t>
+      </w:r>
+      <w:r>
+        <w:rPr>
+          <w:rFonts w:ascii="Roboto" w:hAnsi="Roboto"/>
+          <w:sz w:val="32"/>
+          <w:szCs w:val="32"/>
+        </w:rPr>
+        <w:t>s</w:t>
+      </w:r>
+      <w:r>
+        <w:rPr>
+          <w:rFonts w:ascii="Roboto" w:hAnsi="Roboto"/>
+          <w:sz w:val="32"/>
+          <w:szCs w:val="32"/>
+        </w:rPr>
+        <w:t xml:space="preserve">o provide a </w:t>
+      </w:r>
+      <w:r>
+        <w:rPr>
+          <w:rFonts w:ascii="Roboto" w:hAnsi="Roboto"/>
+          <w:sz w:val="32"/>
+          <w:szCs w:val="32"/>
+        </w:rPr>
+        <w:t>s</w:t>
+      </w:r>
+      <w:r>
+        <w:rPr>
+          <w:rFonts w:ascii="Roboto" w:hAnsi="Roboto"/>
+          <w:sz w:val="32"/>
+          <w:szCs w:val="32"/>
+        </w:rPr>
+        <w:t>alted variant of the original data a</w:t>
+      </w:r>
+      <w:r>
+        <w:rPr>
+          <w:rFonts w:ascii="Roboto" w:hAnsi="Roboto"/>
+          <w:sz w:val="32"/>
+          <w:szCs w:val="32"/>
+        </w:rPr>
+        <w:t>s</w:t>
+      </w:r>
+      <w:r>
+        <w:rPr>
+          <w:rFonts w:ascii="Roboto" w:hAnsi="Roboto"/>
+          <w:sz w:val="32"/>
+          <w:szCs w:val="32"/>
+        </w:rPr>
+        <w:t xml:space="preserve"> well a</w:t>
+      </w:r>
+      <w:r>
+        <w:rPr>
+          <w:rFonts w:ascii="Roboto" w:hAnsi="Roboto"/>
+          <w:sz w:val="32"/>
+          <w:szCs w:val="32"/>
+        </w:rPr>
+        <w:t>s</w:t>
+      </w:r>
+      <w:r>
+        <w:rPr>
+          <w:rFonts w:ascii="Roboto" w:hAnsi="Roboto"/>
+          <w:sz w:val="32"/>
+          <w:szCs w:val="32"/>
+        </w:rPr>
+        <w:t xml:space="preserve"> a </w:t>
+      </w:r>
+      <w:r>
+        <w:rPr>
+          <w:rFonts w:ascii="Roboto" w:hAnsi="Roboto"/>
+          <w:sz w:val="32"/>
+          <w:szCs w:val="32"/>
+        </w:rPr>
+        <w:t>s</w:t>
+      </w:r>
+      <w:r>
+        <w:rPr>
+          <w:rFonts w:ascii="Roboto" w:hAnsi="Roboto"/>
+          <w:sz w:val="32"/>
+          <w:szCs w:val="32"/>
+        </w:rPr>
+        <w:t>moothen data.</w:t>
       </w:r>
     </w:p>
     <w:p>
@@ -1055,18 +1197,6 @@
     </w:p>
     <w:p>
       <w:pPr>
-        <w:rPr>
-          <w:rFonts w:ascii="Roboto" w:hAnsi="Roboto"/>
-          <w:b/>
-          <w:bCs/>
-          <w:sz w:val="48"/>
-          <w:szCs w:val="48"/>
-        </w:rPr>
-      </w:pPr>
-    </w:p>
-    <w:p>
-      <w:pPr>
-        <w:jc w:val="center"/>
         <w:rPr>
           <w:rFonts w:ascii="Roboto" w:hAnsi="Roboto"/>
           <w:b/>
@@ -1651,14 +1781,15 @@
           <w:rFonts w:ascii="Roboto" w:hAnsi="Roboto"/>
           <w:b/>
           <w:bCs/>
+          <w:noProof/>
           <w:sz w:val="48"/>
           <w:szCs w:val="48"/>
         </w:rPr>
         <w:drawing>
-          <wp:inline distT="0" distB="0" distL="0" distR="0" wp14:anchorId="7A192C2B" wp14:editId="33B1F2FE">
-            <wp:extent cx="5943600" cy="2988945"/>
-            <wp:effectExtent l="0" t="0" r="0" b="1905"/>
-            <wp:docPr id="100444949" name="Picture 1" descr="A graph on a screen&#10;&#10;AI-generated content may be incorrect."/>
+          <wp:inline distT="0" distB="0" distL="0" distR="0" wp14:anchorId="7526DE54" wp14:editId="2B13EFE6">
+            <wp:extent cx="5943600" cy="3232785"/>
+            <wp:effectExtent l="0" t="0" r="0" b="5715"/>
+            <wp:docPr id="240765279" name="Picture 1" descr="A screenshot of a computer&#10;&#10;AI-generated content may be incorrect."/>
             <wp:cNvGraphicFramePr>
               <a:graphicFrameLocks xmlns:a="http://schemas.openxmlformats.org/drawingml/2006/main" noChangeAspect="1"/>
             </wp:cNvGraphicFramePr>
@@ -1666,7 +1797,7 @@
               <a:graphicData uri="http://schemas.openxmlformats.org/drawingml/2006/picture">
                 <pic:pic xmlns:pic="http://schemas.openxmlformats.org/drawingml/2006/picture">
                   <pic:nvPicPr>
-                    <pic:cNvPr id="100444949" name="Picture 1" descr="A graph on a screen&#10;&#10;AI-generated content may be incorrect."/>
+                    <pic:cNvPr id="240765279" name="Picture 1" descr="A screenshot of a computer&#10;&#10;AI-generated content may be incorrect."/>
                     <pic:cNvPicPr/>
                   </pic:nvPicPr>
                   <pic:blipFill>
@@ -1678,7 +1809,7 @@
                   <pic:spPr>
                     <a:xfrm>
                       <a:off x="0" y="0"/>
-                      <a:ext cx="5943600" cy="2988945"/>
+                      <a:ext cx="5943600" cy="3232785"/>
                     </a:xfrm>
                     <a:prstGeom prst="rect">
                       <a:avLst/>
@@ -1693,6 +1824,7 @@
     </w:p>
     <w:p>
       <w:pPr>
+        <w:jc w:val="center"/>
         <w:rPr>
           <w:rFonts w:ascii="Roboto" w:hAnsi="Roboto"/>
           <w:b/>
@@ -1701,10 +1833,7 @@
           <w:szCs w:val="48"/>
         </w:rPr>
       </w:pPr>
-    </w:p>
-    <w:p>
-      <w:pPr>
-        <w:jc w:val="center"/>
+      <w:r>
         <w:rPr>
           <w:rFonts w:ascii="Roboto" w:hAnsi="Roboto"/>
           <w:b/>
@@ -1712,17 +1841,403 @@
           <w:sz w:val="48"/>
           <w:szCs w:val="48"/>
         </w:rPr>
-      </w:pPr>
-      <w:r>
-        <w:rPr>
-          <w:rFonts w:ascii="Roboto" w:hAnsi="Roboto"/>
-          <w:b/>
-          <w:bCs/>
-          <w:sz w:val="48"/>
-          <w:szCs w:val="48"/>
-        </w:rPr>
         <w:lastRenderedPageBreak/>
         <w:t>Class Overview</w:t>
+      </w:r>
+    </w:p>
+    <w:p>
+      <w:pPr>
+        <w:rPr>
+          <w:rFonts w:ascii="Roboto" w:hAnsi="Roboto"/>
+          <w:sz w:val="40"/>
+          <w:szCs w:val="40"/>
+        </w:rPr>
+      </w:pPr>
+      <w:r>
+        <w:rPr>
+          <w:rFonts w:ascii="Roboto" w:hAnsi="Roboto"/>
+          <w:sz w:val="40"/>
+          <w:szCs w:val="40"/>
+        </w:rPr>
+        <w:t>Te</w:t>
+      </w:r>
+      <w:r>
+        <w:rPr>
+          <w:rFonts w:ascii="Roboto" w:hAnsi="Roboto"/>
+          <w:sz w:val="40"/>
+          <w:szCs w:val="40"/>
+        </w:rPr>
+        <w:t>s</w:t>
+      </w:r>
+      <w:r>
+        <w:rPr>
+          <w:rFonts w:ascii="Roboto" w:hAnsi="Roboto"/>
+          <w:sz w:val="40"/>
+          <w:szCs w:val="40"/>
+        </w:rPr>
+        <w:t>t</w:t>
+      </w:r>
+      <w:r>
+        <w:rPr>
+          <w:rFonts w:ascii="Roboto" w:hAnsi="Roboto"/>
+          <w:sz w:val="40"/>
+          <w:szCs w:val="40"/>
+        </w:rPr>
+        <w:t>Plotter Cla</w:t>
+      </w:r>
+      <w:r>
+        <w:rPr>
+          <w:rFonts w:ascii="Roboto" w:hAnsi="Roboto"/>
+          <w:sz w:val="40"/>
+          <w:szCs w:val="40"/>
+        </w:rPr>
+        <w:t>ss</w:t>
+      </w:r>
+    </w:p>
+    <w:p>
+      <w:pPr>
+        <w:rPr>
+          <w:rFonts w:ascii="Roboto" w:hAnsi="Roboto"/>
+          <w:b/>
+          <w:bCs/>
+          <w:sz w:val="32"/>
+          <w:szCs w:val="32"/>
+        </w:rPr>
+      </w:pPr>
+      <w:r>
+        <w:rPr>
+          <w:rFonts w:ascii="Roboto" w:hAnsi="Roboto"/>
+          <w:b/>
+          <w:bCs/>
+          <w:sz w:val="32"/>
+          <w:szCs w:val="32"/>
+        </w:rPr>
+        <w:t>main</w:t>
+      </w:r>
+      <w:r>
+        <w:rPr>
+          <w:rFonts w:ascii="Roboto" w:hAnsi="Roboto"/>
+          <w:b/>
+          <w:bCs/>
+          <w:sz w:val="32"/>
+          <w:szCs w:val="32"/>
+        </w:rPr>
+        <w:t xml:space="preserve"> Function</w:t>
+      </w:r>
+    </w:p>
+    <w:p>
+      <w:pPr>
+        <w:rPr>
+          <w:rFonts w:ascii="Roboto" w:hAnsi="Roboto"/>
+          <w:sz w:val="28"/>
+          <w:szCs w:val="28"/>
+        </w:rPr>
+      </w:pPr>
+      <w:r>
+        <w:rPr>
+          <w:rFonts w:ascii="Roboto" w:hAnsi="Roboto"/>
+          <w:sz w:val="28"/>
+          <w:szCs w:val="28"/>
+        </w:rPr>
+        <w:t xml:space="preserve">The function </w:t>
+      </w:r>
+      <w:r>
+        <w:rPr>
+          <w:rFonts w:ascii="Roboto" w:hAnsi="Roboto"/>
+          <w:sz w:val="28"/>
+          <w:szCs w:val="28"/>
+        </w:rPr>
+        <w:t>s</w:t>
+      </w:r>
+      <w:r>
+        <w:rPr>
+          <w:rFonts w:ascii="Roboto" w:hAnsi="Roboto"/>
+          <w:sz w:val="28"/>
+          <w:szCs w:val="28"/>
+        </w:rPr>
+        <w:t xml:space="preserve">imply </w:t>
+      </w:r>
+      <w:r>
+        <w:rPr>
+          <w:rFonts w:ascii="Roboto" w:hAnsi="Roboto"/>
+          <w:sz w:val="28"/>
+          <w:szCs w:val="28"/>
+        </w:rPr>
+        <w:t>call</w:t>
+      </w:r>
+      <w:r>
+        <w:rPr>
+          <w:rFonts w:ascii="Roboto" w:hAnsi="Roboto"/>
+          <w:sz w:val="28"/>
+          <w:szCs w:val="28"/>
+        </w:rPr>
+        <w:t>s</w:t>
+      </w:r>
+      <w:r>
+        <w:rPr>
+          <w:rFonts w:ascii="Roboto" w:hAnsi="Roboto"/>
+          <w:sz w:val="28"/>
+          <w:szCs w:val="28"/>
+        </w:rPr>
+        <w:t xml:space="preserve"> on the variou</w:t>
+      </w:r>
+      <w:r>
+        <w:rPr>
+          <w:rFonts w:ascii="Roboto" w:hAnsi="Roboto"/>
+          <w:sz w:val="28"/>
+          <w:szCs w:val="28"/>
+        </w:rPr>
+        <w:t>s</w:t>
+      </w:r>
+      <w:r>
+        <w:rPr>
+          <w:rFonts w:ascii="Roboto" w:hAnsi="Roboto"/>
+          <w:sz w:val="28"/>
+          <w:szCs w:val="28"/>
+        </w:rPr>
+        <w:t xml:space="preserve"> function</w:t>
+      </w:r>
+      <w:r>
+        <w:rPr>
+          <w:rFonts w:ascii="Roboto" w:hAnsi="Roboto"/>
+          <w:sz w:val="28"/>
+          <w:szCs w:val="28"/>
+        </w:rPr>
+        <w:t>s</w:t>
+      </w:r>
+      <w:r>
+        <w:rPr>
+          <w:rFonts w:ascii="Roboto" w:hAnsi="Roboto"/>
+          <w:sz w:val="28"/>
+          <w:szCs w:val="28"/>
+        </w:rPr>
+        <w:t xml:space="preserve"> from the QuadraticPlotter, </w:t>
+      </w:r>
+      <w:r>
+        <w:rPr>
+          <w:rFonts w:ascii="Roboto" w:hAnsi="Roboto"/>
+          <w:sz w:val="28"/>
+          <w:szCs w:val="28"/>
+        </w:rPr>
+        <w:t>S</w:t>
+      </w:r>
+      <w:r>
+        <w:rPr>
+          <w:rFonts w:ascii="Roboto" w:hAnsi="Roboto"/>
+          <w:sz w:val="28"/>
+          <w:szCs w:val="28"/>
+        </w:rPr>
+        <w:t xml:space="preserve">alter, and </w:t>
+      </w:r>
+      <w:r>
+        <w:rPr>
+          <w:rFonts w:ascii="Roboto" w:hAnsi="Roboto"/>
+          <w:sz w:val="28"/>
+          <w:szCs w:val="28"/>
+        </w:rPr>
+        <w:t>S</w:t>
+      </w:r>
+      <w:r>
+        <w:rPr>
+          <w:rFonts w:ascii="Roboto" w:hAnsi="Roboto"/>
+          <w:sz w:val="28"/>
+          <w:szCs w:val="28"/>
+        </w:rPr>
+        <w:t>moother cla</w:t>
+      </w:r>
+      <w:r>
+        <w:rPr>
+          <w:rFonts w:ascii="Roboto" w:hAnsi="Roboto"/>
+          <w:sz w:val="28"/>
+          <w:szCs w:val="28"/>
+        </w:rPr>
+        <w:t>ss</w:t>
+      </w:r>
+      <w:r>
+        <w:rPr>
+          <w:rFonts w:ascii="Roboto" w:hAnsi="Roboto"/>
+          <w:sz w:val="28"/>
+          <w:szCs w:val="28"/>
+        </w:rPr>
+        <w:t>e</w:t>
+      </w:r>
+      <w:r>
+        <w:rPr>
+          <w:rFonts w:ascii="Roboto" w:hAnsi="Roboto"/>
+          <w:sz w:val="28"/>
+          <w:szCs w:val="28"/>
+        </w:rPr>
+        <w:t>s</w:t>
+      </w:r>
+      <w:r>
+        <w:rPr>
+          <w:rFonts w:ascii="Roboto" w:hAnsi="Roboto"/>
+          <w:sz w:val="28"/>
+          <w:szCs w:val="28"/>
+        </w:rPr>
+        <w:t>. It create</w:t>
+      </w:r>
+      <w:r>
+        <w:rPr>
+          <w:rFonts w:ascii="Roboto" w:hAnsi="Roboto"/>
+          <w:sz w:val="28"/>
+          <w:szCs w:val="28"/>
+        </w:rPr>
+        <w:t>s</w:t>
+      </w:r>
+      <w:r>
+        <w:rPr>
+          <w:rFonts w:ascii="Roboto" w:hAnsi="Roboto"/>
+          <w:sz w:val="28"/>
+          <w:szCs w:val="28"/>
+        </w:rPr>
+        <w:t xml:space="preserve"> an in</w:t>
+      </w:r>
+      <w:r>
+        <w:rPr>
+          <w:rFonts w:ascii="Roboto" w:hAnsi="Roboto"/>
+          <w:sz w:val="28"/>
+          <w:szCs w:val="28"/>
+        </w:rPr>
+        <w:t>s</w:t>
+      </w:r>
+      <w:r>
+        <w:rPr>
+          <w:rFonts w:ascii="Roboto" w:hAnsi="Roboto"/>
+          <w:sz w:val="28"/>
+          <w:szCs w:val="28"/>
+        </w:rPr>
+        <w:t>tance of each object type and call</w:t>
+      </w:r>
+      <w:r>
+        <w:rPr>
+          <w:rFonts w:ascii="Roboto" w:hAnsi="Roboto"/>
+          <w:sz w:val="28"/>
+          <w:szCs w:val="28"/>
+        </w:rPr>
+        <w:t>s</w:t>
+      </w:r>
+      <w:r>
+        <w:rPr>
+          <w:rFonts w:ascii="Roboto" w:hAnsi="Roboto"/>
+          <w:sz w:val="28"/>
+          <w:szCs w:val="28"/>
+        </w:rPr>
+        <w:t xml:space="preserve"> on their re</w:t>
+      </w:r>
+      <w:r>
+        <w:rPr>
+          <w:rFonts w:ascii="Roboto" w:hAnsi="Roboto"/>
+          <w:sz w:val="28"/>
+          <w:szCs w:val="28"/>
+        </w:rPr>
+        <w:t>s</w:t>
+      </w:r>
+      <w:r>
+        <w:rPr>
+          <w:rFonts w:ascii="Roboto" w:hAnsi="Roboto"/>
+          <w:sz w:val="28"/>
+          <w:szCs w:val="28"/>
+        </w:rPr>
+        <w:t xml:space="preserve">pective function </w:t>
+      </w:r>
+      <w:r>
+        <w:rPr>
+          <w:rFonts w:ascii="Roboto" w:hAnsi="Roboto"/>
+          <w:sz w:val="28"/>
+          <w:szCs w:val="28"/>
+        </w:rPr>
+        <w:t>s</w:t>
+      </w:r>
+      <w:r>
+        <w:rPr>
+          <w:rFonts w:ascii="Roboto" w:hAnsi="Roboto"/>
+          <w:sz w:val="28"/>
+          <w:szCs w:val="28"/>
+        </w:rPr>
+        <w:t>uch a</w:t>
+      </w:r>
+      <w:r>
+        <w:rPr>
+          <w:rFonts w:ascii="Roboto" w:hAnsi="Roboto"/>
+          <w:sz w:val="28"/>
+          <w:szCs w:val="28"/>
+        </w:rPr>
+        <w:t>s</w:t>
+      </w:r>
+      <w:r>
+        <w:rPr>
+          <w:rFonts w:ascii="Roboto" w:hAnsi="Roboto"/>
+          <w:sz w:val="28"/>
+          <w:szCs w:val="28"/>
+        </w:rPr>
+        <w:t xml:space="preserve"> plotData(), </w:t>
+      </w:r>
+      <w:r>
+        <w:rPr>
+          <w:rFonts w:ascii="Roboto" w:hAnsi="Roboto"/>
+          <w:sz w:val="28"/>
+          <w:szCs w:val="28"/>
+        </w:rPr>
+        <w:t>s</w:t>
+      </w:r>
+      <w:r>
+        <w:rPr>
+          <w:rFonts w:ascii="Roboto" w:hAnsi="Roboto"/>
+          <w:sz w:val="28"/>
+          <w:szCs w:val="28"/>
+        </w:rPr>
+        <w:t xml:space="preserve">alterData(), and </w:t>
+      </w:r>
+      <w:r>
+        <w:rPr>
+          <w:rFonts w:ascii="Roboto" w:hAnsi="Roboto"/>
+          <w:sz w:val="28"/>
+          <w:szCs w:val="28"/>
+        </w:rPr>
+        <w:t>s</w:t>
+      </w:r>
+      <w:r>
+        <w:rPr>
+          <w:rFonts w:ascii="Roboto" w:hAnsi="Roboto"/>
+          <w:sz w:val="28"/>
+          <w:szCs w:val="28"/>
+        </w:rPr>
+        <w:t xml:space="preserve">moothenData(). </w:t>
+      </w:r>
+    </w:p>
+    <w:p>
+      <w:pPr>
+        <w:rPr>
+          <w:rFonts w:ascii="Roboto" w:hAnsi="Roboto"/>
+          <w:sz w:val="40"/>
+          <w:szCs w:val="40"/>
+        </w:rPr>
+      </w:pPr>
+    </w:p>
+    <w:p>
+      <w:pPr>
+        <w:rPr>
+          <w:rFonts w:ascii="Roboto" w:hAnsi="Roboto"/>
+          <w:sz w:val="40"/>
+          <w:szCs w:val="40"/>
+        </w:rPr>
+      </w:pPr>
+      <w:r>
+        <w:rPr>
+          <w:rFonts w:ascii="Roboto" w:hAnsi="Roboto"/>
+          <w:sz w:val="40"/>
+          <w:szCs w:val="40"/>
+        </w:rPr>
+        <w:t>QuadraticPlotter Cla</w:t>
+      </w:r>
+      <w:r>
+        <w:rPr>
+          <w:rFonts w:ascii="Roboto" w:hAnsi="Roboto"/>
+          <w:sz w:val="40"/>
+          <w:szCs w:val="40"/>
+        </w:rPr>
+        <w:t>ss</w:t>
       </w:r>
     </w:p>
     <w:p>
@@ -1933,7 +2448,7 @@
           <w:sz w:val="32"/>
           <w:szCs w:val="32"/>
         </w:rPr>
-        <w:t>generateC</w:t>
+        <w:t>plotData</w:t>
       </w:r>
       <w:r>
         <w:rPr>
@@ -1943,9 +2458,472 @@
           <w:sz w:val="32"/>
           <w:szCs w:val="32"/>
         </w:rPr>
-        <w:t>S</w:t>
-      </w:r>
-      <w:r>
+        <w:t xml:space="preserve"> Function</w:t>
+      </w:r>
+    </w:p>
+    <w:p>
+      <w:pPr>
+        <w:rPr>
+          <w:rFonts w:ascii="Roboto" w:hAnsi="Roboto"/>
+          <w:sz w:val="28"/>
+          <w:szCs w:val="28"/>
+        </w:rPr>
+      </w:pPr>
+      <w:r>
+        <w:rPr>
+          <w:rFonts w:ascii="Roboto" w:hAnsi="Roboto"/>
+          <w:sz w:val="28"/>
+          <w:szCs w:val="28"/>
+        </w:rPr>
+        <w:t>The function</w:t>
+      </w:r>
+      <w:r>
+        <w:rPr>
+          <w:rFonts w:ascii="Roboto" w:hAnsi="Roboto"/>
+          <w:sz w:val="28"/>
+          <w:szCs w:val="28"/>
+        </w:rPr>
+        <w:t xml:space="preserve"> ha</w:t>
+      </w:r>
+      <w:r>
+        <w:rPr>
+          <w:rFonts w:ascii="Roboto" w:hAnsi="Roboto"/>
+          <w:sz w:val="28"/>
+          <w:szCs w:val="28"/>
+        </w:rPr>
+        <w:t>s</w:t>
+      </w:r>
+      <w:r>
+        <w:rPr>
+          <w:rFonts w:ascii="Roboto" w:hAnsi="Roboto"/>
+          <w:sz w:val="28"/>
+          <w:szCs w:val="28"/>
+        </w:rPr>
+        <w:t xml:space="preserve"> no parameter</w:t>
+      </w:r>
+      <w:r>
+        <w:rPr>
+          <w:rFonts w:ascii="Roboto" w:hAnsi="Roboto"/>
+          <w:sz w:val="28"/>
+          <w:szCs w:val="28"/>
+        </w:rPr>
+        <w:t>s</w:t>
+      </w:r>
+      <w:r>
+        <w:rPr>
+          <w:rFonts w:ascii="Roboto" w:hAnsi="Roboto"/>
+          <w:sz w:val="28"/>
+          <w:szCs w:val="28"/>
+        </w:rPr>
+        <w:t xml:space="preserve"> but return</w:t>
+      </w:r>
+      <w:r>
+        <w:rPr>
+          <w:rFonts w:ascii="Roboto" w:hAnsi="Roboto"/>
+          <w:sz w:val="28"/>
+          <w:szCs w:val="28"/>
+        </w:rPr>
+        <w:t>s</w:t>
+      </w:r>
+      <w:r>
+        <w:rPr>
+          <w:rFonts w:ascii="Roboto" w:hAnsi="Roboto"/>
+          <w:sz w:val="28"/>
+          <w:szCs w:val="28"/>
+        </w:rPr>
+        <w:t xml:space="preserve"> a </w:t>
+      </w:r>
+      <w:r>
+        <w:rPr>
+          <w:rFonts w:ascii="Roboto" w:hAnsi="Roboto"/>
+          <w:sz w:val="28"/>
+          <w:szCs w:val="28"/>
+        </w:rPr>
+        <w:t>s</w:t>
+      </w:r>
+      <w:r>
+        <w:rPr>
+          <w:rFonts w:ascii="Roboto" w:hAnsi="Roboto"/>
+          <w:sz w:val="28"/>
+          <w:szCs w:val="28"/>
+        </w:rPr>
+        <w:t>tring value. It</w:t>
+      </w:r>
+      <w:r>
+        <w:rPr>
+          <w:rFonts w:ascii="Roboto" w:hAnsi="Roboto"/>
+          <w:sz w:val="28"/>
+          <w:szCs w:val="28"/>
+        </w:rPr>
+        <w:t xml:space="preserve"> will perform four main ta</w:t>
+      </w:r>
+      <w:r>
+        <w:rPr>
+          <w:rFonts w:ascii="Roboto" w:hAnsi="Roboto"/>
+          <w:sz w:val="28"/>
+          <w:szCs w:val="28"/>
+        </w:rPr>
+        <w:t>s</w:t>
+      </w:r>
+      <w:r>
+        <w:rPr>
+          <w:rFonts w:ascii="Roboto" w:hAnsi="Roboto"/>
+          <w:sz w:val="28"/>
+          <w:szCs w:val="28"/>
+        </w:rPr>
+        <w:t>k</w:t>
+      </w:r>
+      <w:r>
+        <w:rPr>
+          <w:rFonts w:ascii="Roboto" w:hAnsi="Roboto"/>
+          <w:sz w:val="28"/>
+          <w:szCs w:val="28"/>
+        </w:rPr>
+        <w:t>s</w:t>
+      </w:r>
+      <w:r>
+        <w:rPr>
+          <w:rFonts w:ascii="Roboto" w:hAnsi="Roboto"/>
+          <w:sz w:val="28"/>
+          <w:szCs w:val="28"/>
+        </w:rPr>
+        <w:t>. It will fir</w:t>
+      </w:r>
+      <w:r>
+        <w:rPr>
+          <w:rFonts w:ascii="Roboto" w:hAnsi="Roboto"/>
+          <w:sz w:val="28"/>
+          <w:szCs w:val="28"/>
+        </w:rPr>
+        <w:t>s</w:t>
+      </w:r>
+      <w:r>
+        <w:rPr>
+          <w:rFonts w:ascii="Roboto" w:hAnsi="Roboto"/>
+          <w:sz w:val="28"/>
+          <w:szCs w:val="28"/>
+        </w:rPr>
+        <w:t>t a</w:t>
+      </w:r>
+      <w:r>
+        <w:rPr>
+          <w:rFonts w:ascii="Roboto" w:hAnsi="Roboto"/>
+          <w:sz w:val="28"/>
+          <w:szCs w:val="28"/>
+        </w:rPr>
+        <w:t>s</w:t>
+      </w:r>
+      <w:r>
+        <w:rPr>
+          <w:rFonts w:ascii="Roboto" w:hAnsi="Roboto"/>
+          <w:sz w:val="28"/>
+          <w:szCs w:val="28"/>
+        </w:rPr>
+        <w:t>k the u</w:t>
+      </w:r>
+      <w:r>
+        <w:rPr>
+          <w:rFonts w:ascii="Roboto" w:hAnsi="Roboto"/>
+          <w:sz w:val="28"/>
+          <w:szCs w:val="28"/>
+        </w:rPr>
+        <w:t>s</w:t>
+      </w:r>
+      <w:r>
+        <w:rPr>
+          <w:rFonts w:ascii="Roboto" w:hAnsi="Roboto"/>
+          <w:sz w:val="28"/>
+          <w:szCs w:val="28"/>
+        </w:rPr>
+        <w:t>er for input</w:t>
+      </w:r>
+      <w:r>
+        <w:rPr>
+          <w:rFonts w:ascii="Roboto" w:hAnsi="Roboto"/>
+          <w:sz w:val="28"/>
+          <w:szCs w:val="28"/>
+        </w:rPr>
+        <w:t>s</w:t>
+      </w:r>
+      <w:r>
+        <w:rPr>
+          <w:rFonts w:ascii="Roboto" w:hAnsi="Roboto"/>
+          <w:sz w:val="28"/>
+          <w:szCs w:val="28"/>
+        </w:rPr>
+        <w:t xml:space="preserve"> regarding the quadratic function (input</w:t>
+      </w:r>
+      <w:r>
+        <w:rPr>
+          <w:rFonts w:ascii="Roboto" w:hAnsi="Roboto"/>
+          <w:sz w:val="28"/>
+          <w:szCs w:val="28"/>
+        </w:rPr>
+        <w:t>s</w:t>
+      </w:r>
+      <w:r>
+        <w:rPr>
+          <w:rFonts w:ascii="Roboto" w:hAnsi="Roboto"/>
+          <w:sz w:val="28"/>
+          <w:szCs w:val="28"/>
+        </w:rPr>
+        <w:t xml:space="preserve"> for x, a, b, and c value</w:t>
+      </w:r>
+      <w:r>
+        <w:rPr>
+          <w:rFonts w:ascii="Roboto" w:hAnsi="Roboto"/>
+          <w:sz w:val="28"/>
+          <w:szCs w:val="28"/>
+        </w:rPr>
+        <w:t>s</w:t>
+      </w:r>
+      <w:r>
+        <w:rPr>
+          <w:rFonts w:ascii="Roboto" w:hAnsi="Roboto"/>
+          <w:sz w:val="28"/>
+          <w:szCs w:val="28"/>
+        </w:rPr>
+        <w:t>). It will then iterate through the given amount x value</w:t>
+      </w:r>
+      <w:r>
+        <w:rPr>
+          <w:rFonts w:ascii="Roboto" w:hAnsi="Roboto"/>
+          <w:sz w:val="28"/>
+          <w:szCs w:val="28"/>
+        </w:rPr>
+        <w:t>s</w:t>
+      </w:r>
+      <w:r>
+        <w:rPr>
+          <w:rFonts w:ascii="Roboto" w:hAnsi="Roboto"/>
+          <w:sz w:val="28"/>
+          <w:szCs w:val="28"/>
+        </w:rPr>
+        <w:t xml:space="preserve"> and add it</w:t>
+      </w:r>
+      <w:r>
+        <w:rPr>
+          <w:rFonts w:ascii="Roboto" w:hAnsi="Roboto"/>
+          <w:sz w:val="28"/>
+          <w:szCs w:val="28"/>
+        </w:rPr>
+        <w:t>s</w:t>
+      </w:r>
+      <w:r>
+        <w:rPr>
+          <w:rFonts w:ascii="Roboto" w:hAnsi="Roboto"/>
+          <w:sz w:val="28"/>
+          <w:szCs w:val="28"/>
+        </w:rPr>
+        <w:t xml:space="preserve"> corresponding y value by calling the quadraticFunction(). The</w:t>
+      </w:r>
+      <w:r>
+        <w:rPr>
+          <w:rFonts w:ascii="Roboto" w:hAnsi="Roboto"/>
+          <w:sz w:val="28"/>
+          <w:szCs w:val="28"/>
+        </w:rPr>
+        <w:t>s</w:t>
+      </w:r>
+      <w:r>
+        <w:rPr>
+          <w:rFonts w:ascii="Roboto" w:hAnsi="Roboto"/>
+          <w:sz w:val="28"/>
+          <w:szCs w:val="28"/>
+        </w:rPr>
+        <w:t xml:space="preserve">e are then added to a data </w:t>
+      </w:r>
+      <w:r>
+        <w:rPr>
+          <w:rFonts w:ascii="Roboto" w:hAnsi="Roboto"/>
+          <w:sz w:val="28"/>
+          <w:szCs w:val="28"/>
+        </w:rPr>
+        <w:t>s</w:t>
+      </w:r>
+      <w:r>
+        <w:rPr>
+          <w:rFonts w:ascii="Roboto" w:hAnsi="Roboto"/>
+          <w:sz w:val="28"/>
+          <w:szCs w:val="28"/>
+        </w:rPr>
+        <w:t>tructure (an arrayli</w:t>
+      </w:r>
+      <w:r>
+        <w:rPr>
+          <w:rFonts w:ascii="Roboto" w:hAnsi="Roboto"/>
+          <w:sz w:val="28"/>
+          <w:szCs w:val="28"/>
+        </w:rPr>
+        <w:t>s</w:t>
+      </w:r>
+      <w:r>
+        <w:rPr>
+          <w:rFonts w:ascii="Roboto" w:hAnsi="Roboto"/>
+          <w:sz w:val="28"/>
+          <w:szCs w:val="28"/>
+        </w:rPr>
+        <w:t xml:space="preserve">t of </w:t>
+      </w:r>
+      <w:r>
+        <w:rPr>
+          <w:rFonts w:ascii="Roboto" w:hAnsi="Roboto"/>
+          <w:sz w:val="28"/>
+          <w:szCs w:val="28"/>
+        </w:rPr>
+        <w:t>s</w:t>
+      </w:r>
+      <w:r>
+        <w:rPr>
+          <w:rFonts w:ascii="Roboto" w:hAnsi="Roboto"/>
+          <w:sz w:val="28"/>
+          <w:szCs w:val="28"/>
+        </w:rPr>
+        <w:t>tring</w:t>
+      </w:r>
+      <w:r>
+        <w:rPr>
+          <w:rFonts w:ascii="Roboto" w:hAnsi="Roboto"/>
+          <w:sz w:val="28"/>
+          <w:szCs w:val="28"/>
+        </w:rPr>
+        <w:t>s</w:t>
+      </w:r>
+      <w:r>
+        <w:rPr>
+          <w:rFonts w:ascii="Roboto" w:hAnsi="Roboto"/>
+          <w:sz w:val="28"/>
+          <w:szCs w:val="28"/>
+        </w:rPr>
+        <w:t xml:space="preserve">). It will then export the data </w:t>
+      </w:r>
+      <w:r>
+        <w:rPr>
+          <w:rFonts w:ascii="Roboto" w:hAnsi="Roboto"/>
+          <w:sz w:val="28"/>
+          <w:szCs w:val="28"/>
+        </w:rPr>
+        <w:t>s</w:t>
+      </w:r>
+      <w:r>
+        <w:rPr>
+          <w:rFonts w:ascii="Roboto" w:hAnsi="Roboto"/>
+          <w:sz w:val="28"/>
+          <w:szCs w:val="28"/>
+        </w:rPr>
+        <w:t>tructure into a c</w:t>
+      </w:r>
+      <w:r>
+        <w:rPr>
+          <w:rFonts w:ascii="Roboto" w:hAnsi="Roboto"/>
+          <w:sz w:val="28"/>
+          <w:szCs w:val="28"/>
+        </w:rPr>
+        <w:t>s</w:t>
+      </w:r>
+      <w:r>
+        <w:rPr>
+          <w:rFonts w:ascii="Roboto" w:hAnsi="Roboto"/>
+          <w:sz w:val="28"/>
+          <w:szCs w:val="28"/>
+        </w:rPr>
+        <w:t>v file u</w:t>
+      </w:r>
+      <w:r>
+        <w:rPr>
+          <w:rFonts w:ascii="Roboto" w:hAnsi="Roboto"/>
+          <w:sz w:val="28"/>
+          <w:szCs w:val="28"/>
+        </w:rPr>
+        <w:t>s</w:t>
+      </w:r>
+      <w:r>
+        <w:rPr>
+          <w:rFonts w:ascii="Roboto" w:hAnsi="Roboto"/>
+          <w:sz w:val="28"/>
+          <w:szCs w:val="28"/>
+        </w:rPr>
+        <w:t>er the exporter function of the DataHandler cla</w:t>
+      </w:r>
+      <w:r>
+        <w:rPr>
+          <w:rFonts w:ascii="Roboto" w:hAnsi="Roboto"/>
+          <w:sz w:val="28"/>
+          <w:szCs w:val="28"/>
+        </w:rPr>
+        <w:t>ss</w:t>
+      </w:r>
+      <w:r>
+        <w:rPr>
+          <w:rFonts w:ascii="Roboto" w:hAnsi="Roboto"/>
+          <w:sz w:val="28"/>
+          <w:szCs w:val="28"/>
+        </w:rPr>
+        <w:t>. Finally it will return the name of the file.</w:t>
+      </w:r>
+    </w:p>
+    <w:p>
+      <w:pPr>
+        <w:rPr>
+          <w:rFonts w:ascii="Roboto" w:hAnsi="Roboto"/>
+          <w:sz w:val="28"/>
+          <w:szCs w:val="28"/>
+        </w:rPr>
+      </w:pPr>
+    </w:p>
+    <w:p>
+      <w:pPr>
+        <w:rPr>
+          <w:rFonts w:ascii="Roboto" w:hAnsi="Roboto"/>
+          <w:sz w:val="28"/>
+          <w:szCs w:val="28"/>
+        </w:rPr>
+      </w:pPr>
+    </w:p>
+    <w:p>
+      <w:pPr>
+        <w:rPr>
+          <w:rFonts w:ascii="Roboto" w:hAnsi="Roboto"/>
+          <w:sz w:val="40"/>
+          <w:szCs w:val="40"/>
+        </w:rPr>
+      </w:pPr>
+      <w:r>
+        <w:rPr>
+          <w:rFonts w:ascii="Roboto" w:hAnsi="Roboto"/>
+          <w:sz w:val="40"/>
+          <w:szCs w:val="40"/>
+        </w:rPr>
+        <w:lastRenderedPageBreak/>
+        <w:t xml:space="preserve">Salter </w:t>
+      </w:r>
+      <w:r>
+        <w:rPr>
+          <w:rFonts w:ascii="Roboto" w:hAnsi="Roboto"/>
+          <w:sz w:val="40"/>
+          <w:szCs w:val="40"/>
+        </w:rPr>
+        <w:t>C</w:t>
+      </w:r>
+      <w:r>
+        <w:rPr>
+          <w:rFonts w:ascii="Roboto" w:hAnsi="Roboto"/>
+          <w:sz w:val="40"/>
+          <w:szCs w:val="40"/>
+        </w:rPr>
+        <w:t>la</w:t>
+      </w:r>
+      <w:r>
+        <w:rPr>
+          <w:rFonts w:ascii="Roboto" w:hAnsi="Roboto"/>
+          <w:sz w:val="40"/>
+          <w:szCs w:val="40"/>
+        </w:rPr>
+        <w:t>ss</w:t>
+      </w:r>
+    </w:p>
+    <w:p>
+      <w:pPr>
         <w:rPr>
           <w:rFonts w:ascii="Roboto" w:hAnsi="Roboto"/>
           <w:b/>
@@ -1953,90 +2931,1363 @@
           <w:sz w:val="32"/>
           <w:szCs w:val="32"/>
         </w:rPr>
-        <w:t>VFile Function</w:t>
-      </w:r>
-    </w:p>
-    <w:p>
-      <w:pPr>
-        <w:rPr>
-          <w:rFonts w:ascii="Roboto" w:hAnsi="Roboto"/>
-          <w:sz w:val="28"/>
-          <w:szCs w:val="28"/>
-        </w:rPr>
-      </w:pPr>
-      <w:r>
-        <w:rPr>
-          <w:rFonts w:ascii="Roboto" w:hAnsi="Roboto"/>
-          <w:sz w:val="28"/>
-          <w:szCs w:val="28"/>
-        </w:rPr>
-        <w:t>The function will perform four main ta</w:t>
-      </w:r>
-      <w:r>
-        <w:rPr>
-          <w:rFonts w:ascii="Roboto" w:hAnsi="Roboto"/>
-          <w:sz w:val="28"/>
-          <w:szCs w:val="28"/>
-        </w:rPr>
-        <w:t>s</w:t>
-      </w:r>
-      <w:r>
-        <w:rPr>
-          <w:rFonts w:ascii="Roboto" w:hAnsi="Roboto"/>
-          <w:sz w:val="28"/>
-          <w:szCs w:val="28"/>
-        </w:rPr>
-        <w:t>k</w:t>
-      </w:r>
-      <w:r>
-        <w:rPr>
-          <w:rFonts w:ascii="Roboto" w:hAnsi="Roboto"/>
-          <w:sz w:val="28"/>
-          <w:szCs w:val="28"/>
-        </w:rPr>
-        <w:t>s</w:t>
-      </w:r>
-      <w:r>
-        <w:rPr>
-          <w:rFonts w:ascii="Roboto" w:hAnsi="Roboto"/>
-          <w:sz w:val="28"/>
-          <w:szCs w:val="28"/>
-        </w:rPr>
-        <w:t xml:space="preserve">. It will create the data </w:t>
-      </w:r>
-      <w:r>
-        <w:rPr>
-          <w:rFonts w:ascii="Roboto" w:hAnsi="Roboto"/>
-          <w:sz w:val="28"/>
-          <w:szCs w:val="28"/>
-        </w:rPr>
-        <w:t>s</w:t>
-      </w:r>
-      <w:r>
-        <w:rPr>
-          <w:rFonts w:ascii="Roboto" w:hAnsi="Roboto"/>
-          <w:sz w:val="28"/>
-          <w:szCs w:val="28"/>
-        </w:rPr>
-        <w:t xml:space="preserve">tructure to </w:t>
-      </w:r>
-      <w:r>
-        <w:rPr>
-          <w:rFonts w:ascii="Roboto" w:hAnsi="Roboto"/>
-          <w:sz w:val="28"/>
-          <w:szCs w:val="28"/>
-        </w:rPr>
-        <w:t>s</w:t>
-      </w:r>
-      <w:r>
-        <w:rPr>
-          <w:rFonts w:ascii="Roboto" w:hAnsi="Roboto"/>
-          <w:sz w:val="28"/>
-          <w:szCs w:val="28"/>
-        </w:rPr>
-        <w:t>tore the x and y value</w:t>
-      </w:r>
-      <w:r>
+      </w:pPr>
+      <w:r>
+        <w:rPr>
+          <w:rFonts w:ascii="Roboto" w:hAnsi="Roboto"/>
+          <w:b/>
+          <w:bCs/>
+          <w:sz w:val="32"/>
+          <w:szCs w:val="32"/>
+        </w:rPr>
+        <w:t>Salter Con</w:t>
+      </w:r>
+      <w:r>
+        <w:rPr>
+          <w:rFonts w:ascii="Roboto" w:hAnsi="Roboto"/>
+          <w:b/>
+          <w:bCs/>
+          <w:sz w:val="32"/>
+          <w:szCs w:val="32"/>
+        </w:rPr>
+        <w:t>s</w:t>
+      </w:r>
+      <w:r>
+        <w:rPr>
+          <w:rFonts w:ascii="Roboto" w:hAnsi="Roboto"/>
+          <w:b/>
+          <w:bCs/>
+          <w:sz w:val="32"/>
+          <w:szCs w:val="32"/>
+        </w:rPr>
+        <w:t>tructor</w:t>
+      </w:r>
+    </w:p>
+    <w:p>
+      <w:pPr>
+        <w:rPr>
+          <w:rFonts w:ascii="Roboto" w:hAnsi="Roboto"/>
+          <w:sz w:val="28"/>
+          <w:szCs w:val="28"/>
+        </w:rPr>
+      </w:pPr>
+      <w:r>
+        <w:rPr>
+          <w:rFonts w:ascii="Roboto" w:hAnsi="Roboto"/>
+          <w:sz w:val="28"/>
+          <w:szCs w:val="28"/>
+        </w:rPr>
+        <w:t xml:space="preserve">The </w:t>
+      </w:r>
+      <w:r>
+        <w:rPr>
+          <w:rFonts w:ascii="Roboto" w:hAnsi="Roboto"/>
+          <w:sz w:val="28"/>
+          <w:szCs w:val="28"/>
+        </w:rPr>
+        <w:t>s</w:t>
+      </w:r>
+      <w:r>
+        <w:rPr>
+          <w:rFonts w:ascii="Roboto" w:hAnsi="Roboto"/>
+          <w:sz w:val="28"/>
+          <w:szCs w:val="28"/>
+        </w:rPr>
+        <w:t>alter con</w:t>
+      </w:r>
+      <w:r>
+        <w:rPr>
+          <w:rFonts w:ascii="Roboto" w:hAnsi="Roboto"/>
+          <w:sz w:val="28"/>
+          <w:szCs w:val="28"/>
+        </w:rPr>
+        <w:t>s</w:t>
+      </w:r>
+      <w:r>
+        <w:rPr>
+          <w:rFonts w:ascii="Roboto" w:hAnsi="Roboto"/>
+          <w:sz w:val="28"/>
+          <w:szCs w:val="28"/>
+        </w:rPr>
+        <w:t>tructor take</w:t>
+      </w:r>
+      <w:r>
+        <w:rPr>
+          <w:rFonts w:ascii="Roboto" w:hAnsi="Roboto"/>
+          <w:sz w:val="28"/>
+          <w:szCs w:val="28"/>
+        </w:rPr>
+        <w:t>s</w:t>
+      </w:r>
+      <w:r>
+        <w:rPr>
+          <w:rFonts w:ascii="Roboto" w:hAnsi="Roboto"/>
+          <w:sz w:val="28"/>
+          <w:szCs w:val="28"/>
+        </w:rPr>
+        <w:t xml:space="preserve"> in three parameter value</w:t>
+      </w:r>
+      <w:r>
+        <w:rPr>
+          <w:rFonts w:ascii="Roboto" w:hAnsi="Roboto"/>
+          <w:sz w:val="28"/>
+          <w:szCs w:val="28"/>
+        </w:rPr>
+        <w:t>s</w:t>
+      </w:r>
+      <w:r>
+        <w:rPr>
+          <w:rFonts w:ascii="Roboto" w:hAnsi="Roboto"/>
+          <w:sz w:val="28"/>
+          <w:szCs w:val="28"/>
+        </w:rPr>
+        <w:t xml:space="preserve">: inputFile, lower, and upper. They are of type File, int and int. </w:t>
+      </w:r>
+    </w:p>
+    <w:p>
+      <w:pPr>
+        <w:rPr>
+          <w:rFonts w:ascii="Roboto" w:hAnsi="Roboto"/>
+          <w:sz w:val="28"/>
+          <w:szCs w:val="28"/>
+        </w:rPr>
+      </w:pPr>
+    </w:p>
+    <w:p>
+      <w:pPr>
+        <w:rPr>
+          <w:rFonts w:ascii="Roboto" w:hAnsi="Roboto"/>
+          <w:b/>
+          <w:bCs/>
+          <w:sz w:val="32"/>
+          <w:szCs w:val="32"/>
+        </w:rPr>
+      </w:pPr>
+      <w:r>
+        <w:rPr>
+          <w:rFonts w:ascii="Roboto" w:hAnsi="Roboto"/>
+          <w:b/>
+          <w:bCs/>
+          <w:sz w:val="32"/>
+          <w:szCs w:val="32"/>
+        </w:rPr>
+        <w:t>s</w:t>
+      </w:r>
+      <w:r>
+        <w:rPr>
+          <w:rFonts w:ascii="Roboto" w:hAnsi="Roboto"/>
+          <w:b/>
+          <w:bCs/>
+          <w:sz w:val="32"/>
+          <w:szCs w:val="32"/>
+        </w:rPr>
+        <w:t>alter Function</w:t>
+      </w:r>
+    </w:p>
+    <w:p>
+      <w:pPr>
+        <w:rPr>
+          <w:rFonts w:ascii="Roboto" w:hAnsi="Roboto"/>
+          <w:sz w:val="28"/>
+          <w:szCs w:val="28"/>
+        </w:rPr>
+      </w:pPr>
+      <w:r>
+        <w:rPr>
+          <w:rFonts w:ascii="Roboto" w:hAnsi="Roboto"/>
+          <w:sz w:val="28"/>
+          <w:szCs w:val="28"/>
+        </w:rPr>
+        <w:t xml:space="preserve">The </w:t>
+      </w:r>
+      <w:r>
+        <w:rPr>
+          <w:rFonts w:ascii="Roboto" w:hAnsi="Roboto"/>
+          <w:sz w:val="28"/>
+          <w:szCs w:val="28"/>
+        </w:rPr>
+        <w:t>s</w:t>
+      </w:r>
+      <w:r>
+        <w:rPr>
+          <w:rFonts w:ascii="Roboto" w:hAnsi="Roboto"/>
+          <w:sz w:val="28"/>
+          <w:szCs w:val="28"/>
+        </w:rPr>
+        <w:t>alter function ha</w:t>
+      </w:r>
+      <w:r>
+        <w:rPr>
+          <w:rFonts w:ascii="Roboto" w:hAnsi="Roboto"/>
+          <w:sz w:val="28"/>
+          <w:szCs w:val="28"/>
+        </w:rPr>
+        <w:t>s</w:t>
+      </w:r>
+      <w:r>
+        <w:rPr>
+          <w:rFonts w:ascii="Roboto" w:hAnsi="Roboto"/>
+          <w:sz w:val="28"/>
+          <w:szCs w:val="28"/>
+        </w:rPr>
+        <w:t xml:space="preserve"> a </w:t>
+      </w:r>
+      <w:r>
+        <w:rPr>
+          <w:rFonts w:ascii="Roboto" w:hAnsi="Roboto"/>
+          <w:sz w:val="28"/>
+          <w:szCs w:val="28"/>
+        </w:rPr>
+        <w:t>s</w:t>
+      </w:r>
+      <w:r>
+        <w:rPr>
+          <w:rFonts w:ascii="Roboto" w:hAnsi="Roboto"/>
+          <w:sz w:val="28"/>
+          <w:szCs w:val="28"/>
+        </w:rPr>
+        <w:t>ingle parameter: data which i</w:t>
+      </w:r>
+      <w:r>
+        <w:rPr>
+          <w:rFonts w:ascii="Roboto" w:hAnsi="Roboto"/>
+          <w:sz w:val="28"/>
+          <w:szCs w:val="28"/>
+        </w:rPr>
+        <w:t>s</w:t>
+      </w:r>
+      <w:r>
+        <w:rPr>
+          <w:rFonts w:ascii="Roboto" w:hAnsi="Roboto"/>
+          <w:sz w:val="28"/>
+          <w:szCs w:val="28"/>
+        </w:rPr>
+        <w:t xml:space="preserve"> of type ArrayLi</w:t>
+      </w:r>
+      <w:r>
+        <w:rPr>
+          <w:rFonts w:ascii="Roboto" w:hAnsi="Roboto"/>
+          <w:sz w:val="28"/>
+          <w:szCs w:val="28"/>
+        </w:rPr>
+        <w:t>s</w:t>
+      </w:r>
+      <w:r>
+        <w:rPr>
+          <w:rFonts w:ascii="Roboto" w:hAnsi="Roboto"/>
+          <w:sz w:val="28"/>
+          <w:szCs w:val="28"/>
+        </w:rPr>
+        <w:t>t&lt;</w:t>
+      </w:r>
+      <w:r>
+        <w:rPr>
+          <w:rFonts w:ascii="Roboto" w:hAnsi="Roboto"/>
+          <w:sz w:val="28"/>
+          <w:szCs w:val="28"/>
+        </w:rPr>
+        <w:t>S</w:t>
+      </w:r>
+      <w:r>
+        <w:rPr>
+          <w:rFonts w:ascii="Roboto" w:hAnsi="Roboto"/>
+          <w:sz w:val="28"/>
+          <w:szCs w:val="28"/>
+        </w:rPr>
+        <w:t xml:space="preserve">tring&gt;. The function will return newData which if of type ArrayList&lt;Double&gt;. The function will </w:t>
+      </w:r>
+      <w:r>
+        <w:rPr>
+          <w:rFonts w:ascii="Roboto" w:hAnsi="Roboto"/>
+          <w:sz w:val="28"/>
+          <w:szCs w:val="28"/>
+        </w:rPr>
+        <w:t>s</w:t>
+      </w:r>
+      <w:r>
+        <w:rPr>
+          <w:rFonts w:ascii="Roboto" w:hAnsi="Roboto"/>
+          <w:sz w:val="28"/>
+          <w:szCs w:val="28"/>
+        </w:rPr>
+        <w:t xml:space="preserve">alt the data by </w:t>
+      </w:r>
+      <w:r>
+        <w:rPr>
+          <w:rFonts w:ascii="Roboto" w:hAnsi="Roboto"/>
+          <w:sz w:val="28"/>
+          <w:szCs w:val="28"/>
+        </w:rPr>
+        <w:t>randomly choo</w:t>
+      </w:r>
+      <w:r>
+        <w:rPr>
+          <w:rFonts w:ascii="Roboto" w:hAnsi="Roboto"/>
+          <w:sz w:val="28"/>
+          <w:szCs w:val="28"/>
+        </w:rPr>
+        <w:t>s</w:t>
+      </w:r>
+      <w:r>
+        <w:rPr>
+          <w:rFonts w:ascii="Roboto" w:hAnsi="Roboto"/>
+          <w:sz w:val="28"/>
+          <w:szCs w:val="28"/>
+        </w:rPr>
+        <w:t xml:space="preserve">ing to either add or </w:t>
+      </w:r>
+      <w:r>
+        <w:rPr>
+          <w:rFonts w:ascii="Roboto" w:hAnsi="Roboto"/>
+          <w:sz w:val="28"/>
+          <w:szCs w:val="28"/>
+        </w:rPr>
+        <w:t>s</w:t>
+      </w:r>
+      <w:r>
+        <w:rPr>
+          <w:rFonts w:ascii="Roboto" w:hAnsi="Roboto"/>
+          <w:sz w:val="28"/>
+          <w:szCs w:val="28"/>
+        </w:rPr>
+        <w:t xml:space="preserve">ubtract a unique </w:t>
+      </w:r>
+      <w:r>
+        <w:rPr>
+          <w:rFonts w:ascii="Roboto" w:hAnsi="Roboto"/>
+          <w:sz w:val="28"/>
+          <w:szCs w:val="28"/>
+        </w:rPr>
+        <w:t>s</w:t>
+      </w:r>
+      <w:r>
+        <w:rPr>
+          <w:rFonts w:ascii="Roboto" w:hAnsi="Roboto"/>
+          <w:sz w:val="28"/>
+          <w:szCs w:val="28"/>
+        </w:rPr>
+        <w:t>alt value to the current Y value. It will purpo</w:t>
+      </w:r>
+      <w:r>
+        <w:rPr>
+          <w:rFonts w:ascii="Roboto" w:hAnsi="Roboto"/>
+          <w:sz w:val="28"/>
+          <w:szCs w:val="28"/>
+        </w:rPr>
+        <w:t>s</w:t>
+      </w:r>
+      <w:r>
+        <w:rPr>
+          <w:rFonts w:ascii="Roboto" w:hAnsi="Roboto"/>
+          <w:sz w:val="28"/>
+          <w:szCs w:val="28"/>
+        </w:rPr>
+        <w:t xml:space="preserve">efully </w:t>
+      </w:r>
+      <w:r>
+        <w:rPr>
+          <w:rFonts w:ascii="Roboto" w:hAnsi="Roboto"/>
+          <w:sz w:val="28"/>
+          <w:szCs w:val="28"/>
+        </w:rPr>
+        <w:t>s</w:t>
+      </w:r>
+      <w:r>
+        <w:rPr>
+          <w:rFonts w:ascii="Roboto" w:hAnsi="Roboto"/>
+          <w:sz w:val="28"/>
+          <w:szCs w:val="28"/>
+        </w:rPr>
+        <w:t>kip all the X value</w:t>
+      </w:r>
+      <w:r>
+        <w:rPr>
+          <w:rFonts w:ascii="Roboto" w:hAnsi="Roboto"/>
+          <w:sz w:val="28"/>
+          <w:szCs w:val="28"/>
+        </w:rPr>
+        <w:t>s</w:t>
+      </w:r>
+      <w:r>
+        <w:rPr>
+          <w:rFonts w:ascii="Roboto" w:hAnsi="Roboto"/>
+          <w:sz w:val="28"/>
+          <w:szCs w:val="28"/>
+        </w:rPr>
+        <w:t xml:space="preserve"> (found at odd po</w:t>
+      </w:r>
+      <w:r>
+        <w:rPr>
+          <w:rFonts w:ascii="Roboto" w:hAnsi="Roboto"/>
+          <w:sz w:val="28"/>
+          <w:szCs w:val="28"/>
+        </w:rPr>
+        <w:t>s</w:t>
+      </w:r>
+      <w:r>
+        <w:rPr>
+          <w:rFonts w:ascii="Roboto" w:hAnsi="Roboto"/>
+          <w:sz w:val="28"/>
+          <w:szCs w:val="28"/>
+        </w:rPr>
+        <w:t>ition</w:t>
+      </w:r>
+      <w:r>
+        <w:rPr>
+          <w:rFonts w:ascii="Roboto" w:hAnsi="Roboto"/>
+          <w:sz w:val="28"/>
+          <w:szCs w:val="28"/>
+        </w:rPr>
+        <w:t>s</w:t>
+      </w:r>
+      <w:r>
+        <w:rPr>
+          <w:rFonts w:ascii="Roboto" w:hAnsi="Roboto"/>
+          <w:sz w:val="28"/>
+          <w:szCs w:val="28"/>
+        </w:rPr>
+        <w:t xml:space="preserve">). Each </w:t>
+      </w:r>
+      <w:r>
+        <w:rPr>
+          <w:rFonts w:ascii="Roboto" w:hAnsi="Roboto"/>
+          <w:sz w:val="28"/>
+          <w:szCs w:val="28"/>
+        </w:rPr>
+        <w:t>s</w:t>
+      </w:r>
+      <w:r>
+        <w:rPr>
+          <w:rFonts w:ascii="Roboto" w:hAnsi="Roboto"/>
+          <w:sz w:val="28"/>
+          <w:szCs w:val="28"/>
+        </w:rPr>
+        <w:t>alted data or X value</w:t>
+      </w:r>
+      <w:r>
+        <w:rPr>
+          <w:rFonts w:ascii="Roboto" w:hAnsi="Roboto"/>
+          <w:sz w:val="28"/>
+          <w:szCs w:val="28"/>
+        </w:rPr>
+        <w:t>s</w:t>
+      </w:r>
+      <w:r>
+        <w:rPr>
+          <w:rFonts w:ascii="Roboto" w:hAnsi="Roboto"/>
+          <w:sz w:val="28"/>
+          <w:szCs w:val="28"/>
+        </w:rPr>
+        <w:t xml:space="preserve"> i</w:t>
+      </w:r>
+      <w:r>
+        <w:rPr>
+          <w:rFonts w:ascii="Roboto" w:hAnsi="Roboto"/>
+          <w:sz w:val="28"/>
+          <w:szCs w:val="28"/>
+        </w:rPr>
+        <w:t>s</w:t>
+      </w:r>
+      <w:r>
+        <w:rPr>
+          <w:rFonts w:ascii="Roboto" w:hAnsi="Roboto"/>
+          <w:sz w:val="28"/>
+          <w:szCs w:val="28"/>
+        </w:rPr>
+        <w:t xml:space="preserve"> then added onto newData, once fini</w:t>
+      </w:r>
+      <w:r>
+        <w:rPr>
+          <w:rFonts w:ascii="Roboto" w:hAnsi="Roboto"/>
+          <w:sz w:val="28"/>
+          <w:szCs w:val="28"/>
+        </w:rPr>
+        <w:t>s</w:t>
+      </w:r>
+      <w:r>
+        <w:rPr>
+          <w:rFonts w:ascii="Roboto" w:hAnsi="Roboto"/>
+          <w:sz w:val="28"/>
+          <w:szCs w:val="28"/>
+        </w:rPr>
+        <w:t xml:space="preserve">hed iterating and </w:t>
+      </w:r>
+      <w:r>
+        <w:rPr>
+          <w:rFonts w:ascii="Roboto" w:hAnsi="Roboto"/>
+          <w:sz w:val="28"/>
+          <w:szCs w:val="28"/>
+        </w:rPr>
+        <w:t>s</w:t>
+      </w:r>
+      <w:r>
+        <w:rPr>
+          <w:rFonts w:ascii="Roboto" w:hAnsi="Roboto"/>
+          <w:sz w:val="28"/>
+          <w:szCs w:val="28"/>
+        </w:rPr>
+        <w:t>alting data, then newData i</w:t>
+      </w:r>
+      <w:r>
+        <w:rPr>
+          <w:rFonts w:ascii="Roboto" w:hAnsi="Roboto"/>
+          <w:sz w:val="28"/>
+          <w:szCs w:val="28"/>
+        </w:rPr>
+        <w:t>s</w:t>
+      </w:r>
+      <w:r>
+        <w:rPr>
+          <w:rFonts w:ascii="Roboto" w:hAnsi="Roboto"/>
+          <w:sz w:val="28"/>
+          <w:szCs w:val="28"/>
+        </w:rPr>
+        <w:t xml:space="preserve"> returned.</w:t>
+      </w:r>
+    </w:p>
+    <w:p>
+      <w:pPr>
+        <w:rPr>
+          <w:rFonts w:ascii="Roboto" w:hAnsi="Roboto"/>
+          <w:sz w:val="28"/>
+          <w:szCs w:val="28"/>
+        </w:rPr>
+      </w:pPr>
+    </w:p>
+    <w:p>
+      <w:pPr>
+        <w:rPr>
+          <w:rFonts w:ascii="Roboto" w:hAnsi="Roboto"/>
+          <w:b/>
+          <w:bCs/>
+          <w:sz w:val="32"/>
+          <w:szCs w:val="32"/>
+        </w:rPr>
+      </w:pPr>
+      <w:r>
+        <w:rPr>
+          <w:rFonts w:ascii="Roboto" w:hAnsi="Roboto"/>
+          <w:b/>
+          <w:bCs/>
+          <w:sz w:val="32"/>
+          <w:szCs w:val="32"/>
+        </w:rPr>
+        <w:t>s</w:t>
+      </w:r>
+      <w:r>
+        <w:rPr>
+          <w:rFonts w:ascii="Roboto" w:hAnsi="Roboto"/>
+          <w:b/>
+          <w:bCs/>
+          <w:sz w:val="32"/>
+          <w:szCs w:val="32"/>
+        </w:rPr>
+        <w:t>alterData Function</w:t>
+      </w:r>
+    </w:p>
+    <w:p>
+      <w:pPr>
+        <w:rPr>
+          <w:rFonts w:ascii="Roboto" w:hAnsi="Roboto"/>
+          <w:sz w:val="28"/>
+          <w:szCs w:val="28"/>
+        </w:rPr>
+      </w:pPr>
+      <w:r>
+        <w:rPr>
+          <w:rFonts w:ascii="Roboto" w:hAnsi="Roboto"/>
+          <w:sz w:val="28"/>
+          <w:szCs w:val="28"/>
+        </w:rPr>
+        <w:t xml:space="preserve">The </w:t>
+      </w:r>
+      <w:r>
+        <w:rPr>
+          <w:rFonts w:ascii="Roboto" w:hAnsi="Roboto"/>
+          <w:sz w:val="28"/>
+          <w:szCs w:val="28"/>
+        </w:rPr>
+        <w:t>s</w:t>
+      </w:r>
+      <w:r>
+        <w:rPr>
+          <w:rFonts w:ascii="Roboto" w:hAnsi="Roboto"/>
+          <w:sz w:val="28"/>
+          <w:szCs w:val="28"/>
+        </w:rPr>
+        <w:t>alterData function ha</w:t>
+      </w:r>
+      <w:r>
+        <w:rPr>
+          <w:rFonts w:ascii="Roboto" w:hAnsi="Roboto"/>
+          <w:sz w:val="28"/>
+          <w:szCs w:val="28"/>
+        </w:rPr>
+        <w:t>s</w:t>
+      </w:r>
+      <w:r>
+        <w:rPr>
+          <w:rFonts w:ascii="Roboto" w:hAnsi="Roboto"/>
+          <w:sz w:val="28"/>
+          <w:szCs w:val="28"/>
+        </w:rPr>
+        <w:t xml:space="preserve"> no parameter</w:t>
+      </w:r>
+      <w:r>
+        <w:rPr>
+          <w:rFonts w:ascii="Roboto" w:hAnsi="Roboto"/>
+          <w:sz w:val="28"/>
+          <w:szCs w:val="28"/>
+        </w:rPr>
+        <w:t>s</w:t>
+      </w:r>
+      <w:r>
+        <w:rPr>
+          <w:rFonts w:ascii="Roboto" w:hAnsi="Roboto"/>
+          <w:sz w:val="28"/>
+          <w:szCs w:val="28"/>
+        </w:rPr>
+        <w:t xml:space="preserve"> but return</w:t>
+      </w:r>
+      <w:r>
+        <w:rPr>
+          <w:rFonts w:ascii="Roboto" w:hAnsi="Roboto"/>
+          <w:sz w:val="28"/>
+          <w:szCs w:val="28"/>
+        </w:rPr>
+        <w:t>s</w:t>
+      </w:r>
+      <w:r>
+        <w:rPr>
+          <w:rFonts w:ascii="Roboto" w:hAnsi="Roboto"/>
+          <w:sz w:val="28"/>
+          <w:szCs w:val="28"/>
+        </w:rPr>
+        <w:t xml:space="preserve"> a </w:t>
+      </w:r>
+      <w:r>
+        <w:rPr>
+          <w:rFonts w:ascii="Roboto" w:hAnsi="Roboto"/>
+          <w:sz w:val="28"/>
+          <w:szCs w:val="28"/>
+        </w:rPr>
+        <w:t>s</w:t>
+      </w:r>
+      <w:r>
+        <w:rPr>
+          <w:rFonts w:ascii="Roboto" w:hAnsi="Roboto"/>
+          <w:sz w:val="28"/>
+          <w:szCs w:val="28"/>
+        </w:rPr>
+        <w:t>tring value. The function i</w:t>
+      </w:r>
+      <w:r>
+        <w:rPr>
+          <w:rFonts w:ascii="Roboto" w:hAnsi="Roboto"/>
+          <w:sz w:val="28"/>
+          <w:szCs w:val="28"/>
+        </w:rPr>
+        <w:t>s</w:t>
+      </w:r>
+      <w:r>
+        <w:rPr>
+          <w:rFonts w:ascii="Roboto" w:hAnsi="Roboto"/>
+          <w:sz w:val="28"/>
+          <w:szCs w:val="28"/>
+        </w:rPr>
+        <w:t xml:space="preserve"> re</w:t>
+      </w:r>
+      <w:r>
+        <w:rPr>
+          <w:rFonts w:ascii="Roboto" w:hAnsi="Roboto"/>
+          <w:sz w:val="28"/>
+          <w:szCs w:val="28"/>
+        </w:rPr>
+        <w:t>s</w:t>
+      </w:r>
+      <w:r>
+        <w:rPr>
+          <w:rFonts w:ascii="Roboto" w:hAnsi="Roboto"/>
+          <w:sz w:val="28"/>
+          <w:szCs w:val="28"/>
+        </w:rPr>
+        <w:t>pon</w:t>
+      </w:r>
+      <w:r>
+        <w:rPr>
+          <w:rFonts w:ascii="Roboto" w:hAnsi="Roboto"/>
+          <w:sz w:val="28"/>
+          <w:szCs w:val="28"/>
+        </w:rPr>
+        <w:t>s</w:t>
+      </w:r>
+      <w:r>
+        <w:rPr>
+          <w:rFonts w:ascii="Roboto" w:hAnsi="Roboto"/>
+          <w:sz w:val="28"/>
+          <w:szCs w:val="28"/>
+        </w:rPr>
+        <w:t>ible for par</w:t>
+      </w:r>
+      <w:r>
+        <w:rPr>
+          <w:rFonts w:ascii="Roboto" w:hAnsi="Roboto"/>
+          <w:sz w:val="28"/>
+          <w:szCs w:val="28"/>
+        </w:rPr>
+        <w:t>s</w:t>
+      </w:r>
+      <w:r>
+        <w:rPr>
+          <w:rFonts w:ascii="Roboto" w:hAnsi="Roboto"/>
+          <w:sz w:val="28"/>
+          <w:szCs w:val="28"/>
+        </w:rPr>
+        <w:t>ing the inputted data file u</w:t>
+      </w:r>
+      <w:r>
+        <w:rPr>
+          <w:rFonts w:ascii="Roboto" w:hAnsi="Roboto"/>
+          <w:sz w:val="28"/>
+          <w:szCs w:val="28"/>
+        </w:rPr>
+        <w:t>s</w:t>
+      </w:r>
+      <w:r>
+        <w:rPr>
+          <w:rFonts w:ascii="Roboto" w:hAnsi="Roboto"/>
+          <w:sz w:val="28"/>
+          <w:szCs w:val="28"/>
+        </w:rPr>
+        <w:t>ing the DataHandler’</w:t>
+      </w:r>
+      <w:r>
+        <w:rPr>
+          <w:rFonts w:ascii="Roboto" w:hAnsi="Roboto"/>
+          <w:sz w:val="28"/>
+          <w:szCs w:val="28"/>
+        </w:rPr>
+        <w:t>s</w:t>
+      </w:r>
+      <w:r>
+        <w:rPr>
+          <w:rFonts w:ascii="Roboto" w:hAnsi="Roboto"/>
+          <w:sz w:val="28"/>
+          <w:szCs w:val="28"/>
+        </w:rPr>
+        <w:t xml:space="preserve"> par</w:t>
+      </w:r>
+      <w:r>
+        <w:rPr>
+          <w:rFonts w:ascii="Roboto" w:hAnsi="Roboto"/>
+          <w:sz w:val="28"/>
+          <w:szCs w:val="28"/>
+        </w:rPr>
+        <w:t>s</w:t>
+      </w:r>
+      <w:r>
+        <w:rPr>
+          <w:rFonts w:ascii="Roboto" w:hAnsi="Roboto"/>
+          <w:sz w:val="28"/>
+          <w:szCs w:val="28"/>
+        </w:rPr>
+        <w:t>er function. Once the data ha</w:t>
+      </w:r>
+      <w:r>
+        <w:rPr>
+          <w:rFonts w:ascii="Roboto" w:hAnsi="Roboto"/>
+          <w:sz w:val="28"/>
+          <w:szCs w:val="28"/>
+        </w:rPr>
+        <w:t>s</w:t>
+      </w:r>
+      <w:r>
+        <w:rPr>
+          <w:rFonts w:ascii="Roboto" w:hAnsi="Roboto"/>
+          <w:sz w:val="28"/>
+          <w:szCs w:val="28"/>
+        </w:rPr>
+        <w:t xml:space="preserve"> been par</w:t>
+      </w:r>
+      <w:r>
+        <w:rPr>
+          <w:rFonts w:ascii="Roboto" w:hAnsi="Roboto"/>
+          <w:sz w:val="28"/>
+          <w:szCs w:val="28"/>
+        </w:rPr>
+        <w:t>s</w:t>
+      </w:r>
+      <w:r>
+        <w:rPr>
+          <w:rFonts w:ascii="Roboto" w:hAnsi="Roboto"/>
+          <w:sz w:val="28"/>
+          <w:szCs w:val="28"/>
+        </w:rPr>
+        <w:t xml:space="preserve">ed, it will call on the </w:t>
+      </w:r>
+      <w:r>
+        <w:rPr>
+          <w:rFonts w:ascii="Roboto" w:hAnsi="Roboto"/>
+          <w:sz w:val="28"/>
+          <w:szCs w:val="28"/>
+        </w:rPr>
+        <w:t>s</w:t>
+      </w:r>
+      <w:r>
+        <w:rPr>
+          <w:rFonts w:ascii="Roboto" w:hAnsi="Roboto"/>
+          <w:sz w:val="28"/>
+          <w:szCs w:val="28"/>
+        </w:rPr>
+        <w:t xml:space="preserve">alter() function to </w:t>
+      </w:r>
+      <w:r>
+        <w:rPr>
+          <w:rFonts w:ascii="Roboto" w:hAnsi="Roboto"/>
+          <w:sz w:val="28"/>
+          <w:szCs w:val="28"/>
+        </w:rPr>
+        <w:t>s</w:t>
+      </w:r>
+      <w:r>
+        <w:rPr>
+          <w:rFonts w:ascii="Roboto" w:hAnsi="Roboto"/>
+          <w:sz w:val="28"/>
+          <w:szCs w:val="28"/>
+        </w:rPr>
+        <w:t xml:space="preserve">alt each Y data value. Finally, the newly </w:t>
+      </w:r>
+      <w:r>
+        <w:rPr>
+          <w:rFonts w:ascii="Roboto" w:hAnsi="Roboto"/>
+          <w:sz w:val="28"/>
+          <w:szCs w:val="28"/>
+        </w:rPr>
+        <w:t>s</w:t>
+      </w:r>
+      <w:r>
+        <w:rPr>
+          <w:rFonts w:ascii="Roboto" w:hAnsi="Roboto"/>
+          <w:sz w:val="28"/>
+          <w:szCs w:val="28"/>
+        </w:rPr>
+        <w:t>alted data i</w:t>
+      </w:r>
+      <w:r>
+        <w:rPr>
+          <w:rFonts w:ascii="Roboto" w:hAnsi="Roboto"/>
+          <w:sz w:val="28"/>
+          <w:szCs w:val="28"/>
+        </w:rPr>
+        <w:t>s</w:t>
+      </w:r>
+      <w:r>
+        <w:rPr>
+          <w:rFonts w:ascii="Roboto" w:hAnsi="Roboto"/>
+          <w:sz w:val="28"/>
+          <w:szCs w:val="28"/>
+        </w:rPr>
+        <w:t xml:space="preserve"> exported u</w:t>
+      </w:r>
+      <w:r>
+        <w:rPr>
+          <w:rFonts w:ascii="Roboto" w:hAnsi="Roboto"/>
+          <w:sz w:val="28"/>
+          <w:szCs w:val="28"/>
+        </w:rPr>
+        <w:t>s</w:t>
+      </w:r>
+      <w:r>
+        <w:rPr>
+          <w:rFonts w:ascii="Roboto" w:hAnsi="Roboto"/>
+          <w:sz w:val="28"/>
+          <w:szCs w:val="28"/>
+        </w:rPr>
+        <w:t>ing the DataHandler’</w:t>
+      </w:r>
+      <w:r>
+        <w:rPr>
+          <w:rFonts w:ascii="Roboto" w:hAnsi="Roboto"/>
+          <w:sz w:val="28"/>
+          <w:szCs w:val="28"/>
+        </w:rPr>
+        <w:t>s</w:t>
+      </w:r>
+      <w:r>
+        <w:rPr>
+          <w:rFonts w:ascii="Roboto" w:hAnsi="Roboto"/>
+          <w:sz w:val="28"/>
+          <w:szCs w:val="28"/>
+        </w:rPr>
+        <w:t xml:space="preserve"> exporter function and the function return</w:t>
+      </w:r>
+      <w:r>
+        <w:rPr>
+          <w:rFonts w:ascii="Roboto" w:hAnsi="Roboto"/>
+          <w:sz w:val="28"/>
+          <w:szCs w:val="28"/>
+        </w:rPr>
+        <w:t>s</w:t>
+      </w:r>
+      <w:r>
+        <w:rPr>
+          <w:rFonts w:ascii="Roboto" w:hAnsi="Roboto"/>
+          <w:sz w:val="28"/>
+          <w:szCs w:val="28"/>
+        </w:rPr>
+        <w:t xml:space="preserve"> the new file name of the </w:t>
+      </w:r>
+      <w:r>
+        <w:rPr>
+          <w:rFonts w:ascii="Roboto" w:hAnsi="Roboto"/>
+          <w:sz w:val="28"/>
+          <w:szCs w:val="28"/>
+        </w:rPr>
+        <w:t>s</w:t>
+      </w:r>
+      <w:r>
+        <w:rPr>
+          <w:rFonts w:ascii="Roboto" w:hAnsi="Roboto"/>
+          <w:sz w:val="28"/>
+          <w:szCs w:val="28"/>
+        </w:rPr>
+        <w:t>alted data.</w:t>
+      </w:r>
+    </w:p>
+    <w:p>
+      <w:pPr>
+        <w:rPr>
+          <w:rFonts w:ascii="Roboto" w:hAnsi="Roboto"/>
+          <w:sz w:val="28"/>
+          <w:szCs w:val="28"/>
+        </w:rPr>
+      </w:pPr>
+    </w:p>
+    <w:p>
+      <w:pPr>
+        <w:rPr>
+          <w:rFonts w:ascii="Roboto" w:hAnsi="Roboto"/>
+          <w:sz w:val="40"/>
+          <w:szCs w:val="40"/>
+        </w:rPr>
+      </w:pPr>
+      <w:r>
+        <w:rPr>
+          <w:rFonts w:ascii="Roboto" w:hAnsi="Roboto"/>
+          <w:sz w:val="40"/>
+          <w:szCs w:val="40"/>
+        </w:rPr>
+        <w:t>Smoother Cla</w:t>
+      </w:r>
+      <w:r>
+        <w:rPr>
+          <w:rFonts w:ascii="Roboto" w:hAnsi="Roboto"/>
+          <w:sz w:val="40"/>
+          <w:szCs w:val="40"/>
+        </w:rPr>
+        <w:t>ss</w:t>
+      </w:r>
+    </w:p>
+    <w:p>
+      <w:pPr>
+        <w:rPr>
+          <w:rFonts w:ascii="Roboto" w:hAnsi="Roboto"/>
+          <w:b/>
+          <w:bCs/>
+          <w:sz w:val="28"/>
+          <w:szCs w:val="28"/>
+        </w:rPr>
+      </w:pPr>
+      <w:r>
+        <w:rPr>
+          <w:rFonts w:ascii="Roboto" w:hAnsi="Roboto"/>
+          <w:b/>
+          <w:bCs/>
+          <w:sz w:val="28"/>
+          <w:szCs w:val="28"/>
+        </w:rPr>
+        <w:t>Smoother Con</w:t>
+      </w:r>
+      <w:r>
+        <w:rPr>
+          <w:rFonts w:ascii="Roboto" w:hAnsi="Roboto"/>
+          <w:b/>
+          <w:bCs/>
+          <w:sz w:val="28"/>
+          <w:szCs w:val="28"/>
+        </w:rPr>
+        <w:t>s</w:t>
+      </w:r>
+      <w:r>
+        <w:rPr>
+          <w:rFonts w:ascii="Roboto" w:hAnsi="Roboto"/>
+          <w:b/>
+          <w:bCs/>
+          <w:sz w:val="28"/>
+          <w:szCs w:val="28"/>
+        </w:rPr>
+        <w:t xml:space="preserve">tructor </w:t>
+      </w:r>
+    </w:p>
+    <w:p>
+      <w:pPr>
+        <w:rPr>
+          <w:rFonts w:ascii="Roboto" w:hAnsi="Roboto"/>
+          <w:sz w:val="28"/>
+          <w:szCs w:val="28"/>
+        </w:rPr>
+      </w:pPr>
+      <w:r>
+        <w:rPr>
+          <w:rFonts w:ascii="Roboto" w:hAnsi="Roboto"/>
+          <w:sz w:val="28"/>
+          <w:szCs w:val="28"/>
+        </w:rPr>
+        <w:t xml:space="preserve">The </w:t>
+      </w:r>
+      <w:r>
+        <w:rPr>
+          <w:rFonts w:ascii="Roboto" w:hAnsi="Roboto"/>
+          <w:sz w:val="28"/>
+          <w:szCs w:val="28"/>
+        </w:rPr>
+        <w:t>s</w:t>
+      </w:r>
+      <w:r>
+        <w:rPr>
+          <w:rFonts w:ascii="Roboto" w:hAnsi="Roboto"/>
+          <w:sz w:val="28"/>
+          <w:szCs w:val="28"/>
+        </w:rPr>
+        <w:t>moother con</w:t>
+      </w:r>
+      <w:r>
+        <w:rPr>
+          <w:rFonts w:ascii="Roboto" w:hAnsi="Roboto"/>
+          <w:sz w:val="28"/>
+          <w:szCs w:val="28"/>
+        </w:rPr>
+        <w:t>s</w:t>
+      </w:r>
+      <w:r>
+        <w:rPr>
+          <w:rFonts w:ascii="Roboto" w:hAnsi="Roboto"/>
+          <w:sz w:val="28"/>
+          <w:szCs w:val="28"/>
+        </w:rPr>
+        <w:t>tructor ha</w:t>
+      </w:r>
+      <w:r>
+        <w:rPr>
+          <w:rFonts w:ascii="Roboto" w:hAnsi="Roboto"/>
+          <w:sz w:val="28"/>
+          <w:szCs w:val="28"/>
+        </w:rPr>
+        <w:t>s</w:t>
+      </w:r>
+      <w:r>
+        <w:rPr>
+          <w:rFonts w:ascii="Roboto" w:hAnsi="Roboto"/>
+          <w:sz w:val="28"/>
+          <w:szCs w:val="28"/>
+        </w:rPr>
+        <w:t xml:space="preserve"> two parameter value</w:t>
+      </w:r>
+      <w:r>
+        <w:rPr>
+          <w:rFonts w:ascii="Roboto" w:hAnsi="Roboto"/>
+          <w:sz w:val="28"/>
+          <w:szCs w:val="28"/>
+        </w:rPr>
+        <w:t>s</w:t>
+      </w:r>
+      <w:r>
+        <w:rPr>
+          <w:rFonts w:ascii="Roboto" w:hAnsi="Roboto"/>
+          <w:sz w:val="28"/>
+          <w:szCs w:val="28"/>
+        </w:rPr>
+        <w:t xml:space="preserve">: inputFile and value, which are of type File and double. </w:t>
+      </w:r>
+    </w:p>
+    <w:p>
+      <w:pPr>
+        <w:rPr>
+          <w:rFonts w:ascii="Roboto" w:hAnsi="Roboto"/>
+          <w:sz w:val="28"/>
+          <w:szCs w:val="28"/>
+        </w:rPr>
+      </w:pPr>
+    </w:p>
+    <w:p>
+      <w:pPr>
+        <w:rPr>
+          <w:rFonts w:ascii="Roboto" w:hAnsi="Roboto"/>
+          <w:sz w:val="28"/>
+          <w:szCs w:val="28"/>
+        </w:rPr>
+      </w:pPr>
+    </w:p>
+    <w:p>
+      <w:pPr>
+        <w:rPr>
+          <w:rFonts w:ascii="Roboto" w:hAnsi="Roboto"/>
+          <w:b/>
+          <w:bCs/>
+          <w:sz w:val="28"/>
+          <w:szCs w:val="28"/>
+        </w:rPr>
+      </w:pPr>
+      <w:r>
+        <w:rPr>
+          <w:rFonts w:ascii="Roboto" w:hAnsi="Roboto"/>
+          <w:b/>
+          <w:bCs/>
+          <w:sz w:val="28"/>
+          <w:szCs w:val="28"/>
+        </w:rPr>
+        <w:lastRenderedPageBreak/>
+        <w:t>Smoother Function</w:t>
+      </w:r>
+    </w:p>
+    <w:p>
+      <w:pPr>
+        <w:rPr>
+          <w:rFonts w:ascii="Roboto" w:hAnsi="Roboto"/>
+          <w:sz w:val="28"/>
+          <w:szCs w:val="28"/>
+        </w:rPr>
+      </w:pPr>
+      <w:r>
+        <w:rPr>
+          <w:rFonts w:ascii="Roboto" w:hAnsi="Roboto"/>
+          <w:sz w:val="28"/>
+          <w:szCs w:val="28"/>
+        </w:rPr>
+        <w:t>The function ha</w:t>
+      </w:r>
+      <w:r>
+        <w:rPr>
+          <w:rFonts w:ascii="Roboto" w:hAnsi="Roboto"/>
+          <w:sz w:val="28"/>
+          <w:szCs w:val="28"/>
+        </w:rPr>
+        <w:t>s</w:t>
+      </w:r>
+      <w:r>
+        <w:rPr>
+          <w:rFonts w:ascii="Roboto" w:hAnsi="Roboto"/>
+          <w:sz w:val="28"/>
+          <w:szCs w:val="28"/>
+        </w:rPr>
+        <w:t xml:space="preserve"> a </w:t>
+      </w:r>
+      <w:r>
+        <w:rPr>
+          <w:rFonts w:ascii="Roboto" w:hAnsi="Roboto"/>
+          <w:sz w:val="28"/>
+          <w:szCs w:val="28"/>
+        </w:rPr>
+        <w:t>s</w:t>
+      </w:r>
+      <w:r>
+        <w:rPr>
+          <w:rFonts w:ascii="Roboto" w:hAnsi="Roboto"/>
+          <w:sz w:val="28"/>
+          <w:szCs w:val="28"/>
+        </w:rPr>
+        <w:t>ingle parameter: data which i</w:t>
+      </w:r>
+      <w:r>
+        <w:rPr>
+          <w:rFonts w:ascii="Roboto" w:hAnsi="Roboto"/>
+          <w:sz w:val="28"/>
+          <w:szCs w:val="28"/>
+        </w:rPr>
+        <w:t>s</w:t>
+      </w:r>
+      <w:r>
+        <w:rPr>
+          <w:rFonts w:ascii="Roboto" w:hAnsi="Roboto"/>
+          <w:sz w:val="28"/>
+          <w:szCs w:val="28"/>
+        </w:rPr>
+        <w:t xml:space="preserve"> of type ArrayLi</w:t>
+      </w:r>
+      <w:r>
+        <w:rPr>
+          <w:rFonts w:ascii="Roboto" w:hAnsi="Roboto"/>
+          <w:sz w:val="28"/>
+          <w:szCs w:val="28"/>
+        </w:rPr>
+        <w:t>s</w:t>
+      </w:r>
+      <w:r>
+        <w:rPr>
+          <w:rFonts w:ascii="Roboto" w:hAnsi="Roboto"/>
+          <w:sz w:val="28"/>
+          <w:szCs w:val="28"/>
+        </w:rPr>
+        <w:t>t&lt;</w:t>
+      </w:r>
+      <w:r>
+        <w:rPr>
+          <w:rFonts w:ascii="Roboto" w:hAnsi="Roboto"/>
+          <w:sz w:val="28"/>
+          <w:szCs w:val="28"/>
+        </w:rPr>
+        <w:t>S</w:t>
+      </w:r>
+      <w:r>
+        <w:rPr>
+          <w:rFonts w:ascii="Roboto" w:hAnsi="Roboto"/>
+          <w:sz w:val="28"/>
+          <w:szCs w:val="28"/>
+        </w:rPr>
+        <w:t>tring&gt;. Thi</w:t>
+      </w:r>
+      <w:r>
+        <w:rPr>
+          <w:rFonts w:ascii="Roboto" w:hAnsi="Roboto"/>
+          <w:sz w:val="28"/>
+          <w:szCs w:val="28"/>
+        </w:rPr>
+        <w:t>s</w:t>
+      </w:r>
+      <w:r>
+        <w:rPr>
+          <w:rFonts w:ascii="Roboto" w:hAnsi="Roboto"/>
+          <w:sz w:val="28"/>
+          <w:szCs w:val="28"/>
+        </w:rPr>
+        <w:t xml:space="preserve"> function i</w:t>
+      </w:r>
+      <w:r>
+        <w:rPr>
+          <w:rFonts w:ascii="Roboto" w:hAnsi="Roboto"/>
+          <w:sz w:val="28"/>
+          <w:szCs w:val="28"/>
+        </w:rPr>
+        <w:t>s</w:t>
+      </w:r>
+      <w:r>
+        <w:rPr>
+          <w:rFonts w:ascii="Roboto" w:hAnsi="Roboto"/>
+          <w:sz w:val="28"/>
+          <w:szCs w:val="28"/>
+        </w:rPr>
+        <w:t xml:space="preserve"> re</w:t>
+      </w:r>
+      <w:r>
+        <w:rPr>
+          <w:rFonts w:ascii="Roboto" w:hAnsi="Roboto"/>
+          <w:sz w:val="28"/>
+          <w:szCs w:val="28"/>
+        </w:rPr>
+        <w:t>s</w:t>
+      </w:r>
+      <w:r>
+        <w:rPr>
+          <w:rFonts w:ascii="Roboto" w:hAnsi="Roboto"/>
+          <w:sz w:val="28"/>
+          <w:szCs w:val="28"/>
+        </w:rPr>
+        <w:t>pon</w:t>
+      </w:r>
+      <w:r>
+        <w:rPr>
+          <w:rFonts w:ascii="Roboto" w:hAnsi="Roboto"/>
+          <w:sz w:val="28"/>
+          <w:szCs w:val="28"/>
+        </w:rPr>
+        <w:t>s</w:t>
+      </w:r>
+      <w:r>
+        <w:rPr>
+          <w:rFonts w:ascii="Roboto" w:hAnsi="Roboto"/>
+          <w:sz w:val="28"/>
+          <w:szCs w:val="28"/>
+        </w:rPr>
+        <w:t xml:space="preserve">ible for </w:t>
+      </w:r>
+      <w:r>
+        <w:rPr>
+          <w:rFonts w:ascii="Roboto" w:hAnsi="Roboto"/>
+          <w:sz w:val="28"/>
+          <w:szCs w:val="28"/>
+        </w:rPr>
+        <w:t>s</w:t>
+      </w:r>
+      <w:r>
+        <w:rPr>
+          <w:rFonts w:ascii="Roboto" w:hAnsi="Roboto"/>
+          <w:sz w:val="28"/>
+          <w:szCs w:val="28"/>
+        </w:rPr>
+        <w:t xml:space="preserve">moothing the given data </w:t>
+      </w:r>
+      <w:r>
+        <w:rPr>
+          <w:rFonts w:ascii="Roboto" w:hAnsi="Roboto"/>
+          <w:sz w:val="28"/>
+          <w:szCs w:val="28"/>
+        </w:rPr>
+        <w:t>s</w:t>
+      </w:r>
+      <w:r>
+        <w:rPr>
+          <w:rFonts w:ascii="Roboto" w:hAnsi="Roboto"/>
+          <w:sz w:val="28"/>
+          <w:szCs w:val="28"/>
+        </w:rPr>
+        <w:t>et (a</w:t>
+      </w:r>
+      <w:r>
+        <w:rPr>
+          <w:rFonts w:ascii="Roboto" w:hAnsi="Roboto"/>
+          <w:sz w:val="28"/>
+          <w:szCs w:val="28"/>
+        </w:rPr>
+        <w:t>ss</w:t>
+      </w:r>
+      <w:r>
+        <w:rPr>
+          <w:rFonts w:ascii="Roboto" w:hAnsi="Roboto"/>
+          <w:sz w:val="28"/>
+          <w:szCs w:val="28"/>
+        </w:rPr>
+        <w:t xml:space="preserve">umed to be </w:t>
+      </w:r>
+      <w:r>
+        <w:rPr>
+          <w:rFonts w:ascii="Roboto" w:hAnsi="Roboto"/>
+          <w:sz w:val="28"/>
+          <w:szCs w:val="28"/>
+        </w:rPr>
+        <w:t>s</w:t>
+      </w:r>
+      <w:r>
+        <w:rPr>
+          <w:rFonts w:ascii="Roboto" w:hAnsi="Roboto"/>
+          <w:sz w:val="28"/>
+          <w:szCs w:val="28"/>
+        </w:rPr>
+        <w:t>alted). The function doe</w:t>
+      </w:r>
+      <w:r>
+        <w:rPr>
+          <w:rFonts w:ascii="Roboto" w:hAnsi="Roboto"/>
+          <w:sz w:val="28"/>
+          <w:szCs w:val="28"/>
+        </w:rPr>
+        <w:t>s</w:t>
+      </w:r>
+      <w:r>
+        <w:rPr>
+          <w:rFonts w:ascii="Roboto" w:hAnsi="Roboto"/>
+          <w:sz w:val="28"/>
+          <w:szCs w:val="28"/>
+        </w:rPr>
         <w:t xml:space="preserve"> </w:t>
       </w:r>
       <w:r>
@@ -2053,57 +4304,391 @@
           <w:sz w:val="28"/>
           <w:szCs w:val="28"/>
         </w:rPr>
-        <w:t xml:space="preserve"> in a “X, Y” format. The next ta</w:t>
-      </w:r>
-      <w:r>
-        <w:rPr>
-          <w:rFonts w:ascii="Roboto" w:hAnsi="Roboto"/>
-          <w:sz w:val="28"/>
-          <w:szCs w:val="28"/>
-        </w:rPr>
-        <w:t>s</w:t>
-      </w:r>
-      <w:r>
-        <w:rPr>
-          <w:rFonts w:ascii="Roboto" w:hAnsi="Roboto"/>
-          <w:sz w:val="28"/>
-          <w:szCs w:val="28"/>
-        </w:rPr>
-        <w:t>k i</w:t>
-      </w:r>
-      <w:r>
-        <w:rPr>
-          <w:rFonts w:ascii="Roboto" w:hAnsi="Roboto"/>
-          <w:sz w:val="28"/>
-          <w:szCs w:val="28"/>
-        </w:rPr>
-        <w:t>s</w:t>
-      </w:r>
-      <w:r>
-        <w:rPr>
-          <w:rFonts w:ascii="Roboto" w:hAnsi="Roboto"/>
-          <w:sz w:val="28"/>
-          <w:szCs w:val="28"/>
-        </w:rPr>
-        <w:t xml:space="preserve"> to received and </w:t>
-      </w:r>
-      <w:r>
-        <w:rPr>
-          <w:rFonts w:ascii="Roboto" w:hAnsi="Roboto"/>
-          <w:sz w:val="28"/>
-          <w:szCs w:val="28"/>
-        </w:rPr>
-        <w:t>s</w:t>
-      </w:r>
-      <w:r>
-        <w:rPr>
-          <w:rFonts w:ascii="Roboto" w:hAnsi="Roboto"/>
-          <w:sz w:val="28"/>
-          <w:szCs w:val="28"/>
-        </w:rPr>
-        <w:t>tore the u</w:t>
-      </w:r>
-      <w:r>
+        <w:t>o by u</w:t>
+      </w:r>
+      <w:r>
+        <w:rPr>
+          <w:rFonts w:ascii="Roboto" w:hAnsi="Roboto"/>
+          <w:sz w:val="28"/>
+          <w:szCs w:val="28"/>
+        </w:rPr>
+        <w:t>s</w:t>
+      </w:r>
+      <w:r>
+        <w:rPr>
+          <w:rFonts w:ascii="Roboto" w:hAnsi="Roboto"/>
+          <w:sz w:val="28"/>
+          <w:szCs w:val="28"/>
+        </w:rPr>
+        <w:t>ing a windowValue variable that i</w:t>
+      </w:r>
+      <w:r>
+        <w:rPr>
+          <w:rFonts w:ascii="Roboto" w:hAnsi="Roboto"/>
+          <w:sz w:val="28"/>
+          <w:szCs w:val="28"/>
+        </w:rPr>
+        <w:t>s</w:t>
+      </w:r>
+      <w:r>
+        <w:rPr>
+          <w:rFonts w:ascii="Roboto" w:hAnsi="Roboto"/>
+          <w:sz w:val="28"/>
+          <w:szCs w:val="28"/>
+        </w:rPr>
+        <w:t xml:space="preserve"> defined in the con</w:t>
+      </w:r>
+      <w:r>
+        <w:rPr>
+          <w:rFonts w:ascii="Roboto" w:hAnsi="Roboto"/>
+          <w:sz w:val="28"/>
+          <w:szCs w:val="28"/>
+        </w:rPr>
+        <w:t>s</w:t>
+      </w:r>
+      <w:r>
+        <w:rPr>
+          <w:rFonts w:ascii="Roboto" w:hAnsi="Roboto"/>
+          <w:sz w:val="28"/>
+          <w:szCs w:val="28"/>
+        </w:rPr>
+        <w:t xml:space="preserve">tructor. It will iterate through the entire data </w:t>
+      </w:r>
+      <w:r>
+        <w:rPr>
+          <w:rFonts w:ascii="Roboto" w:hAnsi="Roboto"/>
+          <w:sz w:val="28"/>
+          <w:szCs w:val="28"/>
+        </w:rPr>
+        <w:t>s</w:t>
+      </w:r>
+      <w:r>
+        <w:rPr>
+          <w:rFonts w:ascii="Roboto" w:hAnsi="Roboto"/>
+          <w:sz w:val="28"/>
+          <w:szCs w:val="28"/>
+        </w:rPr>
+        <w:t>tructure containing both the X and Y value</w:t>
+      </w:r>
+      <w:r>
+        <w:rPr>
+          <w:rFonts w:ascii="Roboto" w:hAnsi="Roboto"/>
+          <w:sz w:val="28"/>
+          <w:szCs w:val="28"/>
+        </w:rPr>
+        <w:t>s</w:t>
+      </w:r>
+      <w:r>
+        <w:rPr>
+          <w:rFonts w:ascii="Roboto" w:hAnsi="Roboto"/>
+          <w:sz w:val="28"/>
+          <w:szCs w:val="28"/>
+        </w:rPr>
+        <w:t xml:space="preserve"> (ignoring the X’</w:t>
+      </w:r>
+      <w:r>
+        <w:rPr>
+          <w:rFonts w:ascii="Roboto" w:hAnsi="Roboto"/>
+          <w:sz w:val="28"/>
+          <w:szCs w:val="28"/>
+        </w:rPr>
+        <w:t>s</w:t>
+      </w:r>
+      <w:r>
+        <w:rPr>
+          <w:rFonts w:ascii="Roboto" w:hAnsi="Roboto"/>
+          <w:sz w:val="28"/>
+          <w:szCs w:val="28"/>
+        </w:rPr>
+        <w:t>). For each Y value, it will find the left mo</w:t>
+      </w:r>
+      <w:r>
+        <w:rPr>
+          <w:rFonts w:ascii="Roboto" w:hAnsi="Roboto"/>
+          <w:sz w:val="28"/>
+          <w:szCs w:val="28"/>
+        </w:rPr>
+        <w:t>s</w:t>
+      </w:r>
+      <w:r>
+        <w:rPr>
+          <w:rFonts w:ascii="Roboto" w:hAnsi="Roboto"/>
+          <w:sz w:val="28"/>
+          <w:szCs w:val="28"/>
+        </w:rPr>
+        <w:t>t po</w:t>
+      </w:r>
+      <w:r>
+        <w:rPr>
+          <w:rFonts w:ascii="Roboto" w:hAnsi="Roboto"/>
+          <w:sz w:val="28"/>
+          <w:szCs w:val="28"/>
+        </w:rPr>
+        <w:t>s</w:t>
+      </w:r>
+      <w:r>
+        <w:rPr>
+          <w:rFonts w:ascii="Roboto" w:hAnsi="Roboto"/>
+          <w:sz w:val="28"/>
+          <w:szCs w:val="28"/>
+        </w:rPr>
+        <w:t>ition allowed by the windowValue and the right mo</w:t>
+      </w:r>
+      <w:r>
+        <w:rPr>
+          <w:rFonts w:ascii="Roboto" w:hAnsi="Roboto"/>
+          <w:sz w:val="28"/>
+          <w:szCs w:val="28"/>
+        </w:rPr>
+        <w:t>s</w:t>
+      </w:r>
+      <w:r>
+        <w:rPr>
+          <w:rFonts w:ascii="Roboto" w:hAnsi="Roboto"/>
+          <w:sz w:val="28"/>
+          <w:szCs w:val="28"/>
+        </w:rPr>
+        <w:t>t po</w:t>
+      </w:r>
+      <w:r>
+        <w:rPr>
+          <w:rFonts w:ascii="Roboto" w:hAnsi="Roboto"/>
+          <w:sz w:val="28"/>
+          <w:szCs w:val="28"/>
+        </w:rPr>
+        <w:t>s</w:t>
+      </w:r>
+      <w:r>
+        <w:rPr>
+          <w:rFonts w:ascii="Roboto" w:hAnsi="Roboto"/>
+          <w:sz w:val="28"/>
+          <w:szCs w:val="28"/>
+        </w:rPr>
+        <w:t>ition allowed by the windowValue. It will then average all the value</w:t>
+      </w:r>
+      <w:r>
+        <w:rPr>
+          <w:rFonts w:ascii="Roboto" w:hAnsi="Roboto"/>
+          <w:sz w:val="28"/>
+          <w:szCs w:val="28"/>
+        </w:rPr>
+        <w:t>s</w:t>
+      </w:r>
+      <w:r>
+        <w:rPr>
+          <w:rFonts w:ascii="Roboto" w:hAnsi="Roboto"/>
+          <w:sz w:val="28"/>
+          <w:szCs w:val="28"/>
+        </w:rPr>
+        <w:t xml:space="preserve"> within the found range of left and right, thi</w:t>
+      </w:r>
+      <w:r>
+        <w:rPr>
+          <w:rFonts w:ascii="Roboto" w:hAnsi="Roboto"/>
+          <w:sz w:val="28"/>
+          <w:szCs w:val="28"/>
+        </w:rPr>
+        <w:t>s</w:t>
+      </w:r>
+      <w:r>
+        <w:rPr>
+          <w:rFonts w:ascii="Roboto" w:hAnsi="Roboto"/>
+          <w:sz w:val="28"/>
+          <w:szCs w:val="28"/>
+        </w:rPr>
+        <w:t xml:space="preserve"> new average value will be u</w:t>
+      </w:r>
+      <w:r>
+        <w:rPr>
+          <w:rFonts w:ascii="Roboto" w:hAnsi="Roboto"/>
+          <w:sz w:val="28"/>
+          <w:szCs w:val="28"/>
+        </w:rPr>
+        <w:t>s</w:t>
+      </w:r>
+      <w:r>
+        <w:rPr>
+          <w:rFonts w:ascii="Roboto" w:hAnsi="Roboto"/>
+          <w:sz w:val="28"/>
+          <w:szCs w:val="28"/>
+        </w:rPr>
+        <w:t xml:space="preserve">ed to replace the current Y value. Once all the data values have been iterated, the function </w:t>
+      </w:r>
+      <w:r>
+        <w:rPr>
+          <w:rFonts w:ascii="Roboto" w:hAnsi="Roboto"/>
+          <w:sz w:val="28"/>
+          <w:szCs w:val="28"/>
+        </w:rPr>
+        <w:t>s</w:t>
+      </w:r>
+      <w:r>
+        <w:rPr>
+          <w:rFonts w:ascii="Roboto" w:hAnsi="Roboto"/>
+          <w:sz w:val="28"/>
+          <w:szCs w:val="28"/>
+        </w:rPr>
+        <w:t>imply return</w:t>
+      </w:r>
+      <w:r>
+        <w:rPr>
+          <w:rFonts w:ascii="Roboto" w:hAnsi="Roboto"/>
+          <w:sz w:val="28"/>
+          <w:szCs w:val="28"/>
+        </w:rPr>
+        <w:t>s</w:t>
+      </w:r>
+      <w:r>
+        <w:rPr>
+          <w:rFonts w:ascii="Roboto" w:hAnsi="Roboto"/>
+          <w:sz w:val="28"/>
+          <w:szCs w:val="28"/>
+        </w:rPr>
+        <w:t xml:space="preserve"> the ArrayLi</w:t>
+      </w:r>
+      <w:r>
+        <w:rPr>
+          <w:rFonts w:ascii="Roboto" w:hAnsi="Roboto"/>
+          <w:sz w:val="28"/>
+          <w:szCs w:val="28"/>
+        </w:rPr>
+        <w:t>s</w:t>
+      </w:r>
+      <w:r>
+        <w:rPr>
+          <w:rFonts w:ascii="Roboto" w:hAnsi="Roboto"/>
+          <w:sz w:val="28"/>
+          <w:szCs w:val="28"/>
+        </w:rPr>
+        <w:t xml:space="preserve">t&lt;Double&gt; containing the newly </w:t>
+      </w:r>
+      <w:r>
+        <w:rPr>
+          <w:rFonts w:ascii="Roboto" w:hAnsi="Roboto"/>
+          <w:sz w:val="28"/>
+          <w:szCs w:val="28"/>
+        </w:rPr>
+        <w:t>s</w:t>
+      </w:r>
+      <w:r>
+        <w:rPr>
+          <w:rFonts w:ascii="Roboto" w:hAnsi="Roboto"/>
+          <w:sz w:val="28"/>
+          <w:szCs w:val="28"/>
+        </w:rPr>
+        <w:t>moothened data.</w:t>
+      </w:r>
+    </w:p>
+    <w:p>
+      <w:pPr>
+        <w:rPr>
+          <w:rFonts w:ascii="Roboto" w:hAnsi="Roboto"/>
+          <w:sz w:val="28"/>
+          <w:szCs w:val="28"/>
+        </w:rPr>
+      </w:pPr>
+    </w:p>
+    <w:p>
+      <w:pPr>
+        <w:rPr>
+          <w:rFonts w:ascii="Roboto" w:hAnsi="Roboto"/>
+          <w:b/>
+          <w:bCs/>
+          <w:sz w:val="28"/>
+          <w:szCs w:val="28"/>
+        </w:rPr>
+      </w:pPr>
+      <w:r>
+        <w:rPr>
+          <w:rFonts w:ascii="Roboto" w:hAnsi="Roboto"/>
+          <w:b/>
+          <w:bCs/>
+          <w:sz w:val="28"/>
+          <w:szCs w:val="28"/>
+        </w:rPr>
+        <w:t>s</w:t>
+      </w:r>
+      <w:r>
+        <w:rPr>
+          <w:rFonts w:ascii="Roboto" w:hAnsi="Roboto"/>
+          <w:b/>
+          <w:bCs/>
+          <w:sz w:val="28"/>
+          <w:szCs w:val="28"/>
+        </w:rPr>
+        <w:t>moothenData Function</w:t>
+      </w:r>
+    </w:p>
+    <w:p>
+      <w:pPr>
+        <w:rPr>
+          <w:rFonts w:ascii="Roboto" w:hAnsi="Roboto"/>
+          <w:sz w:val="28"/>
+          <w:szCs w:val="28"/>
+        </w:rPr>
+      </w:pPr>
+      <w:r>
+        <w:rPr>
+          <w:rFonts w:ascii="Roboto" w:hAnsi="Roboto"/>
+          <w:sz w:val="28"/>
+          <w:szCs w:val="28"/>
+        </w:rPr>
+        <w:t xml:space="preserve">The </w:t>
+      </w:r>
+      <w:r>
+        <w:rPr>
+          <w:rFonts w:ascii="Roboto" w:hAnsi="Roboto"/>
+          <w:sz w:val="28"/>
+          <w:szCs w:val="28"/>
+        </w:rPr>
+        <w:t>s</w:t>
+      </w:r>
+      <w:r>
+        <w:rPr>
+          <w:rFonts w:ascii="Roboto" w:hAnsi="Roboto"/>
+          <w:sz w:val="28"/>
+          <w:szCs w:val="28"/>
+        </w:rPr>
+        <w:t>moothen</w:t>
+      </w:r>
+      <w:r>
+        <w:rPr>
+          <w:rFonts w:ascii="Roboto" w:hAnsi="Roboto"/>
+          <w:sz w:val="28"/>
+          <w:szCs w:val="28"/>
+        </w:rPr>
+        <w:t>Data function ha</w:t>
+      </w:r>
+      <w:r>
+        <w:rPr>
+          <w:rFonts w:ascii="Roboto" w:hAnsi="Roboto"/>
+          <w:sz w:val="28"/>
+          <w:szCs w:val="28"/>
+        </w:rPr>
+        <w:t>s</w:t>
+      </w:r>
+      <w:r>
+        <w:rPr>
+          <w:rFonts w:ascii="Roboto" w:hAnsi="Roboto"/>
+          <w:sz w:val="28"/>
+          <w:szCs w:val="28"/>
+        </w:rPr>
+        <w:t xml:space="preserve"> no parameter</w:t>
+      </w:r>
+      <w:r>
+        <w:rPr>
+          <w:rFonts w:ascii="Roboto" w:hAnsi="Roboto"/>
+          <w:sz w:val="28"/>
+          <w:szCs w:val="28"/>
+        </w:rPr>
+        <w:t>s</w:t>
+      </w:r>
+      <w:r>
+        <w:rPr>
+          <w:rFonts w:ascii="Roboto" w:hAnsi="Roboto"/>
+          <w:sz w:val="28"/>
+          <w:szCs w:val="28"/>
+        </w:rPr>
         <w:t xml:space="preserve"> </w:t>
       </w:r>
       <w:r>
@@ -2112,17 +4697,990 @@
           <w:sz w:val="28"/>
           <w:szCs w:val="28"/>
         </w:rPr>
-        <w:t>s</w:t>
-      </w:r>
-      <w:r>
-        <w:rPr>
-          <w:rFonts w:ascii="Roboto" w:hAnsi="Roboto"/>
-          <w:sz w:val="28"/>
-          <w:szCs w:val="28"/>
-        </w:rPr>
-        <w:t>er input</w:t>
-      </w:r>
-      <w:r>
+        <w:t>and no return</w:t>
+      </w:r>
+      <w:r>
+        <w:rPr>
+          <w:rFonts w:ascii="Roboto" w:hAnsi="Roboto"/>
+          <w:sz w:val="28"/>
+          <w:szCs w:val="28"/>
+        </w:rPr>
+        <w:t xml:space="preserve"> value. The function i</w:t>
+      </w:r>
+      <w:r>
+        <w:rPr>
+          <w:rFonts w:ascii="Roboto" w:hAnsi="Roboto"/>
+          <w:sz w:val="28"/>
+          <w:szCs w:val="28"/>
+        </w:rPr>
+        <w:t>s</w:t>
+      </w:r>
+      <w:r>
+        <w:rPr>
+          <w:rFonts w:ascii="Roboto" w:hAnsi="Roboto"/>
+          <w:sz w:val="28"/>
+          <w:szCs w:val="28"/>
+        </w:rPr>
+        <w:t xml:space="preserve"> re</w:t>
+      </w:r>
+      <w:r>
+        <w:rPr>
+          <w:rFonts w:ascii="Roboto" w:hAnsi="Roboto"/>
+          <w:sz w:val="28"/>
+          <w:szCs w:val="28"/>
+        </w:rPr>
+        <w:t>s</w:t>
+      </w:r>
+      <w:r>
+        <w:rPr>
+          <w:rFonts w:ascii="Roboto" w:hAnsi="Roboto"/>
+          <w:sz w:val="28"/>
+          <w:szCs w:val="28"/>
+        </w:rPr>
+        <w:t>pon</w:t>
+      </w:r>
+      <w:r>
+        <w:rPr>
+          <w:rFonts w:ascii="Roboto" w:hAnsi="Roboto"/>
+          <w:sz w:val="28"/>
+          <w:szCs w:val="28"/>
+        </w:rPr>
+        <w:t>s</w:t>
+      </w:r>
+      <w:r>
+        <w:rPr>
+          <w:rFonts w:ascii="Roboto" w:hAnsi="Roboto"/>
+          <w:sz w:val="28"/>
+          <w:szCs w:val="28"/>
+        </w:rPr>
+        <w:t>ible for par</w:t>
+      </w:r>
+      <w:r>
+        <w:rPr>
+          <w:rFonts w:ascii="Roboto" w:hAnsi="Roboto"/>
+          <w:sz w:val="28"/>
+          <w:szCs w:val="28"/>
+        </w:rPr>
+        <w:t>s</w:t>
+      </w:r>
+      <w:r>
+        <w:rPr>
+          <w:rFonts w:ascii="Roboto" w:hAnsi="Roboto"/>
+          <w:sz w:val="28"/>
+          <w:szCs w:val="28"/>
+        </w:rPr>
+        <w:t>ing the inputted data file u</w:t>
+      </w:r>
+      <w:r>
+        <w:rPr>
+          <w:rFonts w:ascii="Roboto" w:hAnsi="Roboto"/>
+          <w:sz w:val="28"/>
+          <w:szCs w:val="28"/>
+        </w:rPr>
+        <w:t>s</w:t>
+      </w:r>
+      <w:r>
+        <w:rPr>
+          <w:rFonts w:ascii="Roboto" w:hAnsi="Roboto"/>
+          <w:sz w:val="28"/>
+          <w:szCs w:val="28"/>
+        </w:rPr>
+        <w:t>ing the DataHandler’</w:t>
+      </w:r>
+      <w:r>
+        <w:rPr>
+          <w:rFonts w:ascii="Roboto" w:hAnsi="Roboto"/>
+          <w:sz w:val="28"/>
+          <w:szCs w:val="28"/>
+        </w:rPr>
+        <w:t>s</w:t>
+      </w:r>
+      <w:r>
+        <w:rPr>
+          <w:rFonts w:ascii="Roboto" w:hAnsi="Roboto"/>
+          <w:sz w:val="28"/>
+          <w:szCs w:val="28"/>
+        </w:rPr>
+        <w:t xml:space="preserve"> par</w:t>
+      </w:r>
+      <w:r>
+        <w:rPr>
+          <w:rFonts w:ascii="Roboto" w:hAnsi="Roboto"/>
+          <w:sz w:val="28"/>
+          <w:szCs w:val="28"/>
+        </w:rPr>
+        <w:t>s</w:t>
+      </w:r>
+      <w:r>
+        <w:rPr>
+          <w:rFonts w:ascii="Roboto" w:hAnsi="Roboto"/>
+          <w:sz w:val="28"/>
+          <w:szCs w:val="28"/>
+        </w:rPr>
+        <w:t>er function. Once the data ha</w:t>
+      </w:r>
+      <w:r>
+        <w:rPr>
+          <w:rFonts w:ascii="Roboto" w:hAnsi="Roboto"/>
+          <w:sz w:val="28"/>
+          <w:szCs w:val="28"/>
+        </w:rPr>
+        <w:t>s</w:t>
+      </w:r>
+      <w:r>
+        <w:rPr>
+          <w:rFonts w:ascii="Roboto" w:hAnsi="Roboto"/>
+          <w:sz w:val="28"/>
+          <w:szCs w:val="28"/>
+        </w:rPr>
+        <w:t xml:space="preserve"> been par</w:t>
+      </w:r>
+      <w:r>
+        <w:rPr>
+          <w:rFonts w:ascii="Roboto" w:hAnsi="Roboto"/>
+          <w:sz w:val="28"/>
+          <w:szCs w:val="28"/>
+        </w:rPr>
+        <w:t>s</w:t>
+      </w:r>
+      <w:r>
+        <w:rPr>
+          <w:rFonts w:ascii="Roboto" w:hAnsi="Roboto"/>
+          <w:sz w:val="28"/>
+          <w:szCs w:val="28"/>
+        </w:rPr>
+        <w:t xml:space="preserve">ed, it will call on the </w:t>
+      </w:r>
+      <w:r>
+        <w:rPr>
+          <w:rFonts w:ascii="Roboto" w:hAnsi="Roboto"/>
+          <w:sz w:val="28"/>
+          <w:szCs w:val="28"/>
+        </w:rPr>
+        <w:t>s</w:t>
+      </w:r>
+      <w:r>
+        <w:rPr>
+          <w:rFonts w:ascii="Roboto" w:hAnsi="Roboto"/>
+          <w:sz w:val="28"/>
+          <w:szCs w:val="28"/>
+        </w:rPr>
+        <w:t>moother</w:t>
+      </w:r>
+      <w:r>
+        <w:rPr>
+          <w:rFonts w:ascii="Roboto" w:hAnsi="Roboto"/>
+          <w:sz w:val="28"/>
+          <w:szCs w:val="28"/>
+        </w:rPr>
+        <w:t xml:space="preserve">() function to </w:t>
+      </w:r>
+      <w:r>
+        <w:rPr>
+          <w:rFonts w:ascii="Roboto" w:hAnsi="Roboto"/>
+          <w:sz w:val="28"/>
+          <w:szCs w:val="28"/>
+        </w:rPr>
+        <w:t>s</w:t>
+      </w:r>
+      <w:r>
+        <w:rPr>
+          <w:rFonts w:ascii="Roboto" w:hAnsi="Roboto"/>
+          <w:sz w:val="28"/>
+          <w:szCs w:val="28"/>
+        </w:rPr>
+        <w:t>moothen</w:t>
+      </w:r>
+      <w:r>
+        <w:rPr>
+          <w:rFonts w:ascii="Roboto" w:hAnsi="Roboto"/>
+          <w:sz w:val="28"/>
+          <w:szCs w:val="28"/>
+        </w:rPr>
+        <w:t xml:space="preserve"> each Y data value. Finally, the newly </w:t>
+      </w:r>
+      <w:r>
+        <w:rPr>
+          <w:rFonts w:ascii="Roboto" w:hAnsi="Roboto"/>
+          <w:sz w:val="28"/>
+          <w:szCs w:val="28"/>
+        </w:rPr>
+        <w:t>s</w:t>
+      </w:r>
+      <w:r>
+        <w:rPr>
+          <w:rFonts w:ascii="Roboto" w:hAnsi="Roboto"/>
+          <w:sz w:val="28"/>
+          <w:szCs w:val="28"/>
+        </w:rPr>
+        <w:t>moothen</w:t>
+      </w:r>
+      <w:r>
+        <w:rPr>
+          <w:rFonts w:ascii="Roboto" w:hAnsi="Roboto"/>
+          <w:sz w:val="28"/>
+          <w:szCs w:val="28"/>
+        </w:rPr>
+        <w:t>ed data i</w:t>
+      </w:r>
+      <w:r>
+        <w:rPr>
+          <w:rFonts w:ascii="Roboto" w:hAnsi="Roboto"/>
+          <w:sz w:val="28"/>
+          <w:szCs w:val="28"/>
+        </w:rPr>
+        <w:t>s</w:t>
+      </w:r>
+      <w:r>
+        <w:rPr>
+          <w:rFonts w:ascii="Roboto" w:hAnsi="Roboto"/>
+          <w:sz w:val="28"/>
+          <w:szCs w:val="28"/>
+        </w:rPr>
+        <w:t xml:space="preserve"> exported u</w:t>
+      </w:r>
+      <w:r>
+        <w:rPr>
+          <w:rFonts w:ascii="Roboto" w:hAnsi="Roboto"/>
+          <w:sz w:val="28"/>
+          <w:szCs w:val="28"/>
+        </w:rPr>
+        <w:t>s</w:t>
+      </w:r>
+      <w:r>
+        <w:rPr>
+          <w:rFonts w:ascii="Roboto" w:hAnsi="Roboto"/>
+          <w:sz w:val="28"/>
+          <w:szCs w:val="28"/>
+        </w:rPr>
+        <w:t>ing the DataHandler’</w:t>
+      </w:r>
+      <w:r>
+        <w:rPr>
+          <w:rFonts w:ascii="Roboto" w:hAnsi="Roboto"/>
+          <w:sz w:val="28"/>
+          <w:szCs w:val="28"/>
+        </w:rPr>
+        <w:t>s</w:t>
+      </w:r>
+      <w:r>
+        <w:rPr>
+          <w:rFonts w:ascii="Roboto" w:hAnsi="Roboto"/>
+          <w:sz w:val="28"/>
+          <w:szCs w:val="28"/>
+        </w:rPr>
+        <w:t xml:space="preserve"> exporter function and the function return</w:t>
+      </w:r>
+      <w:r>
+        <w:rPr>
+          <w:rFonts w:ascii="Roboto" w:hAnsi="Roboto"/>
+          <w:sz w:val="28"/>
+          <w:szCs w:val="28"/>
+        </w:rPr>
+        <w:t>s</w:t>
+      </w:r>
+      <w:r>
+        <w:rPr>
+          <w:rFonts w:ascii="Roboto" w:hAnsi="Roboto"/>
+          <w:sz w:val="28"/>
+          <w:szCs w:val="28"/>
+        </w:rPr>
+        <w:t xml:space="preserve"> the new file name of the </w:t>
+      </w:r>
+      <w:r>
+        <w:rPr>
+          <w:rFonts w:ascii="Roboto" w:hAnsi="Roboto"/>
+          <w:sz w:val="28"/>
+          <w:szCs w:val="28"/>
+        </w:rPr>
+        <w:t>s</w:t>
+      </w:r>
+      <w:r>
+        <w:rPr>
+          <w:rFonts w:ascii="Roboto" w:hAnsi="Roboto"/>
+          <w:sz w:val="28"/>
+          <w:szCs w:val="28"/>
+        </w:rPr>
+        <w:t>moothen</w:t>
+      </w:r>
+      <w:r>
+        <w:rPr>
+          <w:rFonts w:ascii="Roboto" w:hAnsi="Roboto"/>
+          <w:sz w:val="28"/>
+          <w:szCs w:val="28"/>
+        </w:rPr>
+        <w:t>ed data.</w:t>
+      </w:r>
+    </w:p>
+    <w:p>
+      <w:pPr>
+        <w:rPr>
+          <w:rFonts w:ascii="Roboto" w:hAnsi="Roboto"/>
+          <w:sz w:val="28"/>
+          <w:szCs w:val="28"/>
+        </w:rPr>
+      </w:pPr>
+    </w:p>
+    <w:p>
+      <w:pPr>
+        <w:rPr>
+          <w:rFonts w:ascii="Roboto" w:hAnsi="Roboto"/>
+          <w:sz w:val="40"/>
+          <w:szCs w:val="40"/>
+        </w:rPr>
+      </w:pPr>
+      <w:r>
+        <w:rPr>
+          <w:rFonts w:ascii="Roboto" w:hAnsi="Roboto"/>
+          <w:sz w:val="40"/>
+          <w:szCs w:val="40"/>
+        </w:rPr>
+        <w:t>DataHandler Cla</w:t>
+      </w:r>
+      <w:r>
+        <w:rPr>
+          <w:rFonts w:ascii="Roboto" w:hAnsi="Roboto"/>
+          <w:sz w:val="40"/>
+          <w:szCs w:val="40"/>
+        </w:rPr>
+        <w:t>ss</w:t>
+      </w:r>
+    </w:p>
+    <w:p>
+      <w:pPr>
+        <w:rPr>
+          <w:rFonts w:ascii="Roboto" w:hAnsi="Roboto"/>
+          <w:b/>
+          <w:bCs/>
+          <w:sz w:val="28"/>
+          <w:szCs w:val="28"/>
+        </w:rPr>
+      </w:pPr>
+      <w:r>
+        <w:rPr>
+          <w:rFonts w:ascii="Roboto" w:hAnsi="Roboto"/>
+          <w:b/>
+          <w:bCs/>
+          <w:sz w:val="28"/>
+          <w:szCs w:val="28"/>
+        </w:rPr>
+        <w:t>p</w:t>
+      </w:r>
+      <w:r>
+        <w:rPr>
+          <w:rFonts w:ascii="Roboto" w:hAnsi="Roboto"/>
+          <w:b/>
+          <w:bCs/>
+          <w:sz w:val="28"/>
+          <w:szCs w:val="28"/>
+        </w:rPr>
+        <w:t>ar</w:t>
+      </w:r>
+      <w:r>
+        <w:rPr>
+          <w:rFonts w:ascii="Roboto" w:hAnsi="Roboto"/>
+          <w:b/>
+          <w:bCs/>
+          <w:sz w:val="28"/>
+          <w:szCs w:val="28"/>
+        </w:rPr>
+        <w:t>s</w:t>
+      </w:r>
+      <w:r>
+        <w:rPr>
+          <w:rFonts w:ascii="Roboto" w:hAnsi="Roboto"/>
+          <w:b/>
+          <w:bCs/>
+          <w:sz w:val="28"/>
+          <w:szCs w:val="28"/>
+        </w:rPr>
+        <w:t xml:space="preserve">er Function </w:t>
+      </w:r>
+    </w:p>
+    <w:p>
+      <w:pPr>
+        <w:rPr>
+          <w:rFonts w:ascii="Roboto" w:hAnsi="Roboto"/>
+          <w:sz w:val="28"/>
+          <w:szCs w:val="28"/>
+        </w:rPr>
+      </w:pPr>
+      <w:r>
+        <w:rPr>
+          <w:rFonts w:ascii="Roboto" w:hAnsi="Roboto"/>
+          <w:sz w:val="28"/>
+          <w:szCs w:val="28"/>
+        </w:rPr>
+        <w:t>The function ha</w:t>
+      </w:r>
+      <w:r>
+        <w:rPr>
+          <w:rFonts w:ascii="Roboto" w:hAnsi="Roboto"/>
+          <w:sz w:val="28"/>
+          <w:szCs w:val="28"/>
+        </w:rPr>
+        <w:t>s</w:t>
+      </w:r>
+      <w:r>
+        <w:rPr>
+          <w:rFonts w:ascii="Roboto" w:hAnsi="Roboto"/>
+          <w:sz w:val="28"/>
+          <w:szCs w:val="28"/>
+        </w:rPr>
+        <w:t xml:space="preserve"> a </w:t>
+      </w:r>
+      <w:r>
+        <w:rPr>
+          <w:rFonts w:ascii="Roboto" w:hAnsi="Roboto"/>
+          <w:sz w:val="28"/>
+          <w:szCs w:val="28"/>
+        </w:rPr>
+        <w:t>s</w:t>
+      </w:r>
+      <w:r>
+        <w:rPr>
+          <w:rFonts w:ascii="Roboto" w:hAnsi="Roboto"/>
+          <w:sz w:val="28"/>
+          <w:szCs w:val="28"/>
+        </w:rPr>
+        <w:t>ingle parameter: dataFile which i</w:t>
+      </w:r>
+      <w:r>
+        <w:rPr>
+          <w:rFonts w:ascii="Roboto" w:hAnsi="Roboto"/>
+          <w:sz w:val="28"/>
+          <w:szCs w:val="28"/>
+        </w:rPr>
+        <w:t>s</w:t>
+      </w:r>
+      <w:r>
+        <w:rPr>
+          <w:rFonts w:ascii="Roboto" w:hAnsi="Roboto"/>
+          <w:sz w:val="28"/>
+          <w:szCs w:val="28"/>
+        </w:rPr>
+        <w:t xml:space="preserve"> of type File. Thi</w:t>
+      </w:r>
+      <w:r>
+        <w:rPr>
+          <w:rFonts w:ascii="Roboto" w:hAnsi="Roboto"/>
+          <w:sz w:val="28"/>
+          <w:szCs w:val="28"/>
+        </w:rPr>
+        <w:t>s</w:t>
+      </w:r>
+      <w:r>
+        <w:rPr>
+          <w:rFonts w:ascii="Roboto" w:hAnsi="Roboto"/>
+          <w:sz w:val="28"/>
+          <w:szCs w:val="28"/>
+        </w:rPr>
+        <w:t xml:space="preserve"> file contain</w:t>
+      </w:r>
+      <w:r>
+        <w:rPr>
+          <w:rFonts w:ascii="Roboto" w:hAnsi="Roboto"/>
+          <w:sz w:val="28"/>
+          <w:szCs w:val="28"/>
+        </w:rPr>
+        <w:t>s</w:t>
+      </w:r>
+      <w:r>
+        <w:rPr>
+          <w:rFonts w:ascii="Roboto" w:hAnsi="Roboto"/>
+          <w:sz w:val="28"/>
+          <w:szCs w:val="28"/>
+        </w:rPr>
+        <w:t xml:space="preserve"> the none-par</w:t>
+      </w:r>
+      <w:r>
+        <w:rPr>
+          <w:rFonts w:ascii="Roboto" w:hAnsi="Roboto"/>
+          <w:sz w:val="28"/>
+          <w:szCs w:val="28"/>
+        </w:rPr>
+        <w:t>s</w:t>
+      </w:r>
+      <w:r>
+        <w:rPr>
+          <w:rFonts w:ascii="Roboto" w:hAnsi="Roboto"/>
+          <w:sz w:val="28"/>
+          <w:szCs w:val="28"/>
+        </w:rPr>
+        <w:t xml:space="preserve">ed data. The function will iterate through the file line by line and </w:t>
+      </w:r>
+      <w:r>
+        <w:rPr>
+          <w:rFonts w:ascii="Roboto" w:hAnsi="Roboto"/>
+          <w:sz w:val="28"/>
+          <w:szCs w:val="28"/>
+        </w:rPr>
+        <w:t>s</w:t>
+      </w:r>
+      <w:r>
+        <w:rPr>
+          <w:rFonts w:ascii="Roboto" w:hAnsi="Roboto"/>
+          <w:sz w:val="28"/>
+          <w:szCs w:val="28"/>
+        </w:rPr>
+        <w:t>plit each line to their own re</w:t>
+      </w:r>
+      <w:r>
+        <w:rPr>
+          <w:rFonts w:ascii="Roboto" w:hAnsi="Roboto"/>
+          <w:sz w:val="28"/>
+          <w:szCs w:val="28"/>
+        </w:rPr>
+        <w:t>s</w:t>
+      </w:r>
+      <w:r>
+        <w:rPr>
+          <w:rFonts w:ascii="Roboto" w:hAnsi="Roboto"/>
+          <w:sz w:val="28"/>
+          <w:szCs w:val="28"/>
+        </w:rPr>
+        <w:t>pective value</w:t>
+      </w:r>
+      <w:r>
+        <w:rPr>
+          <w:rFonts w:ascii="Roboto" w:hAnsi="Roboto"/>
+          <w:sz w:val="28"/>
+          <w:szCs w:val="28"/>
+        </w:rPr>
+        <w:t>s</w:t>
+      </w:r>
+      <w:r>
+        <w:rPr>
+          <w:rFonts w:ascii="Roboto" w:hAnsi="Roboto"/>
+          <w:sz w:val="28"/>
+          <w:szCs w:val="28"/>
+        </w:rPr>
+        <w:t>. The input</w:t>
+      </w:r>
+      <w:r>
+        <w:rPr>
+          <w:rFonts w:ascii="Roboto" w:hAnsi="Roboto"/>
+          <w:sz w:val="28"/>
+          <w:szCs w:val="28"/>
+        </w:rPr>
+        <w:t>s</w:t>
+      </w:r>
+      <w:r>
+        <w:rPr>
+          <w:rFonts w:ascii="Roboto" w:hAnsi="Roboto"/>
+          <w:sz w:val="28"/>
+          <w:szCs w:val="28"/>
+        </w:rPr>
+        <w:t xml:space="preserve"> follow the following pattern: “X, Y”. Thu</w:t>
+      </w:r>
+      <w:r>
+        <w:rPr>
+          <w:rFonts w:ascii="Roboto" w:hAnsi="Roboto"/>
+          <w:sz w:val="28"/>
+          <w:szCs w:val="28"/>
+        </w:rPr>
+        <w:t>s</w:t>
+      </w:r>
+      <w:r>
+        <w:rPr>
+          <w:rFonts w:ascii="Roboto" w:hAnsi="Roboto"/>
+          <w:sz w:val="28"/>
+          <w:szCs w:val="28"/>
+        </w:rPr>
+        <w:t>, the par</w:t>
+      </w:r>
+      <w:r>
+        <w:rPr>
+          <w:rFonts w:ascii="Roboto" w:hAnsi="Roboto"/>
+          <w:sz w:val="28"/>
+          <w:szCs w:val="28"/>
+        </w:rPr>
+        <w:t>s</w:t>
+      </w:r>
+      <w:r>
+        <w:rPr>
+          <w:rFonts w:ascii="Roboto" w:hAnsi="Roboto"/>
+          <w:sz w:val="28"/>
+          <w:szCs w:val="28"/>
+        </w:rPr>
+        <w:t xml:space="preserve">er </w:t>
+      </w:r>
+      <w:r>
+        <w:rPr>
+          <w:rFonts w:ascii="Roboto" w:hAnsi="Roboto"/>
+          <w:sz w:val="28"/>
+          <w:szCs w:val="28"/>
+        </w:rPr>
+        <w:t>s</w:t>
+      </w:r>
+      <w:r>
+        <w:rPr>
+          <w:rFonts w:ascii="Roboto" w:hAnsi="Roboto"/>
+          <w:sz w:val="28"/>
+          <w:szCs w:val="28"/>
+        </w:rPr>
+        <w:t xml:space="preserve">imply </w:t>
+      </w:r>
+      <w:r>
+        <w:rPr>
+          <w:rFonts w:ascii="Roboto" w:hAnsi="Roboto"/>
+          <w:sz w:val="28"/>
+          <w:szCs w:val="28"/>
+        </w:rPr>
+        <w:t>s</w:t>
+      </w:r>
+      <w:r>
+        <w:rPr>
+          <w:rFonts w:ascii="Roboto" w:hAnsi="Roboto"/>
+          <w:sz w:val="28"/>
+          <w:szCs w:val="28"/>
+        </w:rPr>
+        <w:t>plit</w:t>
+      </w:r>
+      <w:r>
+        <w:rPr>
+          <w:rFonts w:ascii="Roboto" w:hAnsi="Roboto"/>
+          <w:sz w:val="28"/>
+          <w:szCs w:val="28"/>
+        </w:rPr>
+        <w:t>s</w:t>
+      </w:r>
+      <w:r>
+        <w:rPr>
+          <w:rFonts w:ascii="Roboto" w:hAnsi="Roboto"/>
+          <w:sz w:val="28"/>
+          <w:szCs w:val="28"/>
+        </w:rPr>
+        <w:t xml:space="preserve"> at the “,”, and add</w:t>
+      </w:r>
+      <w:r>
+        <w:rPr>
+          <w:rFonts w:ascii="Roboto" w:hAnsi="Roboto"/>
+          <w:sz w:val="28"/>
+          <w:szCs w:val="28"/>
+        </w:rPr>
+        <w:t>s</w:t>
+      </w:r>
+      <w:r>
+        <w:rPr>
+          <w:rFonts w:ascii="Roboto" w:hAnsi="Roboto"/>
+          <w:sz w:val="28"/>
+          <w:szCs w:val="28"/>
+        </w:rPr>
+        <w:t xml:space="preserve"> the X and Y value</w:t>
+      </w:r>
+      <w:r>
+        <w:rPr>
+          <w:rFonts w:ascii="Roboto" w:hAnsi="Roboto"/>
+          <w:sz w:val="28"/>
+          <w:szCs w:val="28"/>
+        </w:rPr>
+        <w:t>s</w:t>
+      </w:r>
+      <w:r>
+        <w:rPr>
+          <w:rFonts w:ascii="Roboto" w:hAnsi="Roboto"/>
+          <w:sz w:val="28"/>
+          <w:szCs w:val="28"/>
+        </w:rPr>
+        <w:t xml:space="preserve"> from the </w:t>
+      </w:r>
+      <w:r>
+        <w:rPr>
+          <w:rFonts w:ascii="Roboto" w:hAnsi="Roboto"/>
+          <w:sz w:val="28"/>
+          <w:szCs w:val="28"/>
+        </w:rPr>
+        <w:t>s</w:t>
+      </w:r>
+      <w:r>
+        <w:rPr>
+          <w:rFonts w:ascii="Roboto" w:hAnsi="Roboto"/>
+          <w:sz w:val="28"/>
+          <w:szCs w:val="28"/>
+        </w:rPr>
+        <w:t>tring[] variable. Once there are no more line</w:t>
+      </w:r>
+      <w:r>
+        <w:rPr>
+          <w:rFonts w:ascii="Roboto" w:hAnsi="Roboto"/>
+          <w:sz w:val="28"/>
+          <w:szCs w:val="28"/>
+        </w:rPr>
+        <w:t>s</w:t>
+      </w:r>
+      <w:r>
+        <w:rPr>
+          <w:rFonts w:ascii="Roboto" w:hAnsi="Roboto"/>
+          <w:sz w:val="28"/>
+          <w:szCs w:val="28"/>
+        </w:rPr>
+        <w:t xml:space="preserve"> to iterate through, it </w:t>
+      </w:r>
+      <w:r>
+        <w:rPr>
+          <w:rFonts w:ascii="Roboto" w:hAnsi="Roboto"/>
+          <w:sz w:val="28"/>
+          <w:szCs w:val="28"/>
+        </w:rPr>
+        <w:t>s</w:t>
+      </w:r>
+      <w:r>
+        <w:rPr>
+          <w:rFonts w:ascii="Roboto" w:hAnsi="Roboto"/>
+          <w:sz w:val="28"/>
+          <w:szCs w:val="28"/>
+        </w:rPr>
+        <w:t>imply return</w:t>
+      </w:r>
+      <w:r>
+        <w:rPr>
+          <w:rFonts w:ascii="Roboto" w:hAnsi="Roboto"/>
+          <w:sz w:val="28"/>
+          <w:szCs w:val="28"/>
+        </w:rPr>
+        <w:t>s</w:t>
+      </w:r>
+      <w:r>
+        <w:rPr>
+          <w:rFonts w:ascii="Roboto" w:hAnsi="Roboto"/>
+          <w:sz w:val="28"/>
+          <w:szCs w:val="28"/>
+        </w:rPr>
+        <w:t xml:space="preserve"> the newly created data </w:t>
+      </w:r>
+      <w:r>
+        <w:rPr>
+          <w:rFonts w:ascii="Roboto" w:hAnsi="Roboto"/>
+          <w:sz w:val="28"/>
+          <w:szCs w:val="28"/>
+        </w:rPr>
+        <w:t>s</w:t>
+      </w:r>
+      <w:r>
+        <w:rPr>
+          <w:rFonts w:ascii="Roboto" w:hAnsi="Roboto"/>
+          <w:sz w:val="28"/>
+          <w:szCs w:val="28"/>
+        </w:rPr>
+        <w:t>tructure containing the par</w:t>
+      </w:r>
+      <w:r>
+        <w:rPr>
+          <w:rFonts w:ascii="Roboto" w:hAnsi="Roboto"/>
+          <w:sz w:val="28"/>
+          <w:szCs w:val="28"/>
+        </w:rPr>
+        <w:t>s</w:t>
+      </w:r>
+      <w:r>
+        <w:rPr>
+          <w:rFonts w:ascii="Roboto" w:hAnsi="Roboto"/>
+          <w:sz w:val="28"/>
+          <w:szCs w:val="28"/>
+        </w:rPr>
+        <w:t>ed data which i</w:t>
+      </w:r>
+      <w:r>
+        <w:rPr>
+          <w:rFonts w:ascii="Roboto" w:hAnsi="Roboto"/>
+          <w:sz w:val="28"/>
+          <w:szCs w:val="28"/>
+        </w:rPr>
+        <w:t>s</w:t>
+      </w:r>
+      <w:r>
+        <w:rPr>
+          <w:rFonts w:ascii="Roboto" w:hAnsi="Roboto"/>
+          <w:sz w:val="28"/>
+          <w:szCs w:val="28"/>
+        </w:rPr>
+        <w:t xml:space="preserve"> of type ArrayLi</w:t>
+      </w:r>
+      <w:r>
+        <w:rPr>
+          <w:rFonts w:ascii="Roboto" w:hAnsi="Roboto"/>
+          <w:sz w:val="28"/>
+          <w:szCs w:val="28"/>
+        </w:rPr>
+        <w:t>s</w:t>
+      </w:r>
+      <w:r>
+        <w:rPr>
+          <w:rFonts w:ascii="Roboto" w:hAnsi="Roboto"/>
+          <w:sz w:val="28"/>
+          <w:szCs w:val="28"/>
+        </w:rPr>
+        <w:t>t&lt;Double&gt;.</w:t>
+      </w:r>
+    </w:p>
+    <w:p>
+      <w:pPr>
+        <w:rPr>
+          <w:rFonts w:ascii="Roboto" w:hAnsi="Roboto"/>
+          <w:sz w:val="28"/>
+          <w:szCs w:val="28"/>
+        </w:rPr>
+      </w:pPr>
+    </w:p>
+    <w:p>
+      <w:pPr>
+        <w:rPr>
+          <w:rFonts w:ascii="Roboto" w:hAnsi="Roboto"/>
+          <w:b/>
+          <w:bCs/>
+          <w:sz w:val="28"/>
+          <w:szCs w:val="28"/>
+        </w:rPr>
+      </w:pPr>
+      <w:r>
+        <w:rPr>
+          <w:rFonts w:ascii="Roboto" w:hAnsi="Roboto"/>
+          <w:b/>
+          <w:bCs/>
+          <w:sz w:val="28"/>
+          <w:szCs w:val="28"/>
+        </w:rPr>
+        <w:lastRenderedPageBreak/>
+        <w:t>w</w:t>
+      </w:r>
+      <w:r>
+        <w:rPr>
+          <w:rFonts w:ascii="Roboto" w:hAnsi="Roboto"/>
+          <w:b/>
+          <w:bCs/>
+          <w:sz w:val="28"/>
+          <w:szCs w:val="28"/>
+        </w:rPr>
+        <w:t>riter Function</w:t>
+      </w:r>
+    </w:p>
+    <w:p>
+      <w:pPr>
+        <w:rPr>
+          <w:rFonts w:ascii="Roboto" w:hAnsi="Roboto"/>
+          <w:sz w:val="28"/>
+          <w:szCs w:val="28"/>
+        </w:rPr>
+      </w:pPr>
+      <w:r>
+        <w:rPr>
+          <w:rFonts w:ascii="Roboto" w:hAnsi="Roboto"/>
+          <w:sz w:val="28"/>
+          <w:szCs w:val="28"/>
+        </w:rPr>
+        <w:t>The writer function ha</w:t>
+      </w:r>
+      <w:r>
+        <w:rPr>
+          <w:rFonts w:ascii="Roboto" w:hAnsi="Roboto"/>
+          <w:sz w:val="28"/>
+          <w:szCs w:val="28"/>
+        </w:rPr>
+        <w:t>s</w:t>
+      </w:r>
+      <w:r>
+        <w:rPr>
+          <w:rFonts w:ascii="Roboto" w:hAnsi="Roboto"/>
+          <w:sz w:val="28"/>
+          <w:szCs w:val="28"/>
+        </w:rPr>
+        <w:t xml:space="preserve"> a </w:t>
+      </w:r>
+      <w:r>
+        <w:rPr>
+          <w:rFonts w:ascii="Roboto" w:hAnsi="Roboto"/>
+          <w:sz w:val="28"/>
+          <w:szCs w:val="28"/>
+        </w:rPr>
+        <w:t>s</w:t>
+      </w:r>
+      <w:r>
+        <w:rPr>
+          <w:rFonts w:ascii="Roboto" w:hAnsi="Roboto"/>
+          <w:sz w:val="28"/>
+          <w:szCs w:val="28"/>
+        </w:rPr>
+        <w:t>ingle parameter: data which i</w:t>
+      </w:r>
+      <w:r>
+        <w:rPr>
+          <w:rFonts w:ascii="Roboto" w:hAnsi="Roboto"/>
+          <w:sz w:val="28"/>
+          <w:szCs w:val="28"/>
+        </w:rPr>
+        <w:t>s</w:t>
+      </w:r>
+      <w:r>
+        <w:rPr>
+          <w:rFonts w:ascii="Roboto" w:hAnsi="Roboto"/>
+          <w:sz w:val="28"/>
+          <w:szCs w:val="28"/>
+        </w:rPr>
+        <w:t xml:space="preserve"> of type ArrayList&lt;Double&gt;. Thi</w:t>
+      </w:r>
+      <w:r>
+        <w:rPr>
+          <w:rFonts w:ascii="Roboto" w:hAnsi="Roboto"/>
+          <w:sz w:val="28"/>
+          <w:szCs w:val="28"/>
+        </w:rPr>
+        <w:t>s</w:t>
+      </w:r>
+      <w:r>
+        <w:rPr>
+          <w:rFonts w:ascii="Roboto" w:hAnsi="Roboto"/>
+          <w:sz w:val="28"/>
+          <w:szCs w:val="28"/>
+        </w:rPr>
+        <w:t xml:space="preserve"> function i</w:t>
+      </w:r>
+      <w:r>
+        <w:rPr>
+          <w:rFonts w:ascii="Roboto" w:hAnsi="Roboto"/>
+          <w:sz w:val="28"/>
+          <w:szCs w:val="28"/>
+        </w:rPr>
+        <w:t>s</w:t>
+      </w:r>
+      <w:r>
+        <w:rPr>
+          <w:rFonts w:ascii="Roboto" w:hAnsi="Roboto"/>
+          <w:sz w:val="28"/>
+          <w:szCs w:val="28"/>
+        </w:rPr>
+        <w:t xml:space="preserve"> responsible for adding the X and Y value</w:t>
+      </w:r>
+      <w:r>
+        <w:rPr>
+          <w:rFonts w:ascii="Roboto" w:hAnsi="Roboto"/>
+          <w:sz w:val="28"/>
+          <w:szCs w:val="28"/>
+        </w:rPr>
+        <w:t>s</w:t>
+      </w:r>
+      <w:r>
+        <w:rPr>
+          <w:rFonts w:ascii="Roboto" w:hAnsi="Roboto"/>
+          <w:sz w:val="28"/>
+          <w:szCs w:val="28"/>
+        </w:rPr>
+        <w:t xml:space="preserve"> from the data a</w:t>
+      </w:r>
+      <w:r>
+        <w:rPr>
+          <w:rFonts w:ascii="Roboto" w:hAnsi="Roboto"/>
+          <w:sz w:val="28"/>
+          <w:szCs w:val="28"/>
+        </w:rPr>
+        <w:t>s</w:t>
+      </w:r>
+      <w:r>
+        <w:rPr>
+          <w:rFonts w:ascii="Roboto" w:hAnsi="Roboto"/>
+          <w:sz w:val="28"/>
+          <w:szCs w:val="28"/>
+        </w:rPr>
         <w:t xml:space="preserve"> </w:t>
       </w:r>
       <w:r>
@@ -2139,192 +5697,71 @@
           <w:sz w:val="28"/>
           <w:szCs w:val="28"/>
         </w:rPr>
-        <w:t xml:space="preserve"> for the trial, a, b, and c value</w:t>
-      </w:r>
-      <w:r>
-        <w:t xml:space="preserve"> </w:t>
-      </w:r>
-      <w:r>
-        <w:rPr>
-          <w:rFonts w:ascii="Roboto" w:hAnsi="Roboto"/>
-          <w:sz w:val="28"/>
-          <w:szCs w:val="28"/>
-        </w:rPr>
-        <w:t>s</w:t>
-      </w:r>
-      <w:r>
-        <w:rPr>
-          <w:rFonts w:ascii="Roboto" w:hAnsi="Roboto"/>
-          <w:sz w:val="28"/>
-          <w:szCs w:val="28"/>
-        </w:rPr>
-        <w:t xml:space="preserve">. Next, the function will </w:t>
-      </w:r>
-      <w:r>
-        <w:rPr>
-          <w:rFonts w:ascii="Roboto" w:hAnsi="Roboto"/>
-          <w:sz w:val="28"/>
-          <w:szCs w:val="28"/>
-        </w:rPr>
-        <w:t>s</w:t>
-      </w:r>
-      <w:r>
-        <w:rPr>
-          <w:rFonts w:ascii="Roboto" w:hAnsi="Roboto"/>
-          <w:sz w:val="28"/>
-          <w:szCs w:val="28"/>
-        </w:rPr>
-        <w:t>tore the value</w:t>
-      </w:r>
-      <w:r>
-        <w:t xml:space="preserve"> </w:t>
-      </w:r>
-      <w:r>
-        <w:rPr>
-          <w:rFonts w:ascii="Roboto" w:hAnsi="Roboto"/>
-          <w:sz w:val="28"/>
-          <w:szCs w:val="28"/>
-        </w:rPr>
-        <w:t>s</w:t>
-      </w:r>
-      <w:r>
-        <w:rPr>
-          <w:rFonts w:ascii="Roboto" w:hAnsi="Roboto"/>
-          <w:sz w:val="28"/>
-          <w:szCs w:val="28"/>
-        </w:rPr>
-        <w:t xml:space="preserve"> into the data </w:t>
-      </w:r>
-      <w:r>
-        <w:rPr>
-          <w:rFonts w:ascii="Roboto" w:hAnsi="Roboto"/>
-          <w:sz w:val="28"/>
-          <w:szCs w:val="28"/>
-        </w:rPr>
-        <w:t>s</w:t>
-      </w:r>
-      <w:r>
-        <w:rPr>
-          <w:rFonts w:ascii="Roboto" w:hAnsi="Roboto"/>
-          <w:sz w:val="28"/>
-          <w:szCs w:val="28"/>
-        </w:rPr>
-        <w:t>tructure. Finally, the function will generate the file ba</w:t>
-      </w:r>
-      <w:r>
-        <w:rPr>
-          <w:rFonts w:ascii="Roboto" w:hAnsi="Roboto"/>
-          <w:sz w:val="28"/>
-          <w:szCs w:val="28"/>
-        </w:rPr>
-        <w:t>s</w:t>
-      </w:r>
-      <w:r>
-        <w:rPr>
-          <w:rFonts w:ascii="Roboto" w:hAnsi="Roboto"/>
-          <w:sz w:val="28"/>
-          <w:szCs w:val="28"/>
-        </w:rPr>
-        <w:t>ed on the u</w:t>
-      </w:r>
-      <w:r>
-        <w:rPr>
-          <w:rFonts w:ascii="Roboto" w:hAnsi="Roboto"/>
-          <w:sz w:val="28"/>
-          <w:szCs w:val="28"/>
-        </w:rPr>
-        <w:t>s</w:t>
-      </w:r>
-      <w:r>
-        <w:rPr>
-          <w:rFonts w:ascii="Roboto" w:hAnsi="Roboto"/>
-          <w:sz w:val="28"/>
-          <w:szCs w:val="28"/>
-        </w:rPr>
-        <w:t>er’</w:t>
-      </w:r>
-      <w:r>
-        <w:t xml:space="preserve"> </w:t>
-      </w:r>
-      <w:r>
-        <w:rPr>
-          <w:rFonts w:ascii="Roboto" w:hAnsi="Roboto"/>
-          <w:sz w:val="28"/>
-          <w:szCs w:val="28"/>
-        </w:rPr>
-        <w:t>s</w:t>
-      </w:r>
-      <w:r>
-        <w:rPr>
-          <w:rFonts w:ascii="Roboto" w:hAnsi="Roboto"/>
-          <w:sz w:val="28"/>
-          <w:szCs w:val="28"/>
-        </w:rPr>
-        <w:t xml:space="preserve"> cho</w:t>
-      </w:r>
-      <w:r>
-        <w:rPr>
-          <w:rFonts w:ascii="Roboto" w:hAnsi="Roboto"/>
-          <w:sz w:val="28"/>
-          <w:szCs w:val="28"/>
-        </w:rPr>
-        <w:t>s</w:t>
-      </w:r>
-      <w:r>
-        <w:rPr>
-          <w:rFonts w:ascii="Roboto" w:hAnsi="Roboto"/>
-          <w:sz w:val="28"/>
-          <w:szCs w:val="28"/>
-        </w:rPr>
-        <w:t>en file name and input the generated data into the file and turning it into a c</w:t>
-      </w:r>
-      <w:r>
-        <w:rPr>
-          <w:rFonts w:ascii="Roboto" w:hAnsi="Roboto"/>
-          <w:sz w:val="28"/>
-          <w:szCs w:val="28"/>
-        </w:rPr>
-        <w:t>s</w:t>
-      </w:r>
-      <w:r>
-        <w:rPr>
-          <w:rFonts w:ascii="Roboto" w:hAnsi="Roboto"/>
-          <w:sz w:val="28"/>
-          <w:szCs w:val="28"/>
-        </w:rPr>
-        <w:t>v file. The function does not return anything, but in</w:t>
-      </w:r>
-      <w:r>
-        <w:rPr>
-          <w:rFonts w:ascii="Roboto" w:hAnsi="Roboto"/>
-          <w:sz w:val="28"/>
-          <w:szCs w:val="28"/>
-        </w:rPr>
-        <w:t>s</w:t>
-      </w:r>
-      <w:r>
-        <w:rPr>
-          <w:rFonts w:ascii="Roboto" w:hAnsi="Roboto"/>
-          <w:sz w:val="28"/>
-          <w:szCs w:val="28"/>
-        </w:rPr>
-        <w:t>tead create</w:t>
-      </w:r>
-      <w:r>
-        <w:rPr>
-          <w:rFonts w:ascii="Roboto" w:hAnsi="Roboto"/>
-          <w:sz w:val="28"/>
-          <w:szCs w:val="28"/>
-        </w:rPr>
-        <w:t>s</w:t>
-      </w:r>
-      <w:r>
-        <w:rPr>
-          <w:rFonts w:ascii="Roboto" w:hAnsi="Roboto"/>
-          <w:sz w:val="28"/>
-          <w:szCs w:val="28"/>
-        </w:rPr>
-        <w:t xml:space="preserve"> the file with the data in the folder containing the program file</w:t>
+        <w:t>tring value</w:t>
+      </w:r>
+      <w:r>
+        <w:rPr>
+          <w:rFonts w:ascii="Roboto" w:hAnsi="Roboto"/>
+          <w:sz w:val="28"/>
+          <w:szCs w:val="28"/>
+        </w:rPr>
+        <w:t>s</w:t>
+      </w:r>
+      <w:r>
+        <w:rPr>
+          <w:rFonts w:ascii="Roboto" w:hAnsi="Roboto"/>
+          <w:sz w:val="28"/>
+          <w:szCs w:val="28"/>
+        </w:rPr>
+        <w:t xml:space="preserve"> in the following pattern: “X, Y”. It will iterate through all the data (every pair) and once done it will return the value which i</w:t>
+      </w:r>
+      <w:r>
+        <w:rPr>
+          <w:rFonts w:ascii="Roboto" w:hAnsi="Roboto"/>
+          <w:sz w:val="28"/>
+          <w:szCs w:val="28"/>
+        </w:rPr>
+        <w:t>s</w:t>
+      </w:r>
+      <w:r>
+        <w:rPr>
+          <w:rFonts w:ascii="Roboto" w:hAnsi="Roboto"/>
+          <w:sz w:val="28"/>
+          <w:szCs w:val="28"/>
+        </w:rPr>
+        <w:t xml:space="preserve"> of type ArrayLi</w:t>
+      </w:r>
+      <w:r>
+        <w:rPr>
+          <w:rFonts w:ascii="Roboto" w:hAnsi="Roboto"/>
+          <w:sz w:val="28"/>
+          <w:szCs w:val="28"/>
+        </w:rPr>
+        <w:t>s</w:t>
+      </w:r>
+      <w:r>
+        <w:rPr>
+          <w:rFonts w:ascii="Roboto" w:hAnsi="Roboto"/>
+          <w:sz w:val="28"/>
+          <w:szCs w:val="28"/>
+        </w:rPr>
+        <w:t>t&lt;</w:t>
+      </w:r>
+      <w:r>
+        <w:rPr>
+          <w:rFonts w:ascii="Roboto" w:hAnsi="Roboto"/>
+          <w:sz w:val="28"/>
+          <w:szCs w:val="28"/>
+        </w:rPr>
+        <w:t>S</w:t>
+      </w:r>
+      <w:r>
+        <w:rPr>
+          <w:rFonts w:ascii="Roboto" w:hAnsi="Roboto"/>
+          <w:sz w:val="28"/>
+          <w:szCs w:val="28"/>
+        </w:rPr>
+        <w:t>tring&gt; containing the X and Y value</w:t>
       </w:r>
       <w:r>
         <w:rPr>
@@ -2342,6 +5779,228 @@
         </w:rPr>
         <w:t>.</w:t>
       </w:r>
+    </w:p>
+    <w:p>
+      <w:pPr>
+        <w:rPr>
+          <w:rFonts w:ascii="Roboto" w:hAnsi="Roboto"/>
+          <w:sz w:val="28"/>
+          <w:szCs w:val="28"/>
+        </w:rPr>
+      </w:pPr>
+    </w:p>
+    <w:p>
+      <w:pPr>
+        <w:rPr>
+          <w:rFonts w:ascii="Roboto" w:hAnsi="Roboto"/>
+          <w:b/>
+          <w:bCs/>
+          <w:sz w:val="28"/>
+          <w:szCs w:val="28"/>
+        </w:rPr>
+      </w:pPr>
+      <w:r>
+        <w:rPr>
+          <w:rFonts w:ascii="Roboto" w:hAnsi="Roboto"/>
+          <w:b/>
+          <w:bCs/>
+          <w:sz w:val="28"/>
+          <w:szCs w:val="28"/>
+        </w:rPr>
+        <w:t>e</w:t>
+      </w:r>
+      <w:r>
+        <w:rPr>
+          <w:rFonts w:ascii="Roboto" w:hAnsi="Roboto"/>
+          <w:b/>
+          <w:bCs/>
+          <w:sz w:val="28"/>
+          <w:szCs w:val="28"/>
+        </w:rPr>
+        <w:t>xporter Function</w:t>
+      </w:r>
+    </w:p>
+    <w:p>
+      <w:pPr>
+        <w:rPr>
+          <w:rFonts w:ascii="Roboto" w:hAnsi="Roboto"/>
+          <w:b/>
+          <w:bCs/>
+          <w:sz w:val="28"/>
+          <w:szCs w:val="28"/>
+        </w:rPr>
+      </w:pPr>
+      <w:r>
+        <w:rPr>
+          <w:rFonts w:ascii="Roboto" w:hAnsi="Roboto"/>
+          <w:sz w:val="28"/>
+          <w:szCs w:val="28"/>
+        </w:rPr>
+        <w:t>The exporter function ha</w:t>
+      </w:r>
+      <w:r>
+        <w:rPr>
+          <w:rFonts w:ascii="Roboto" w:hAnsi="Roboto"/>
+          <w:sz w:val="28"/>
+          <w:szCs w:val="28"/>
+        </w:rPr>
+        <w:t>s</w:t>
+      </w:r>
+      <w:r>
+        <w:rPr>
+          <w:rFonts w:ascii="Roboto" w:hAnsi="Roboto"/>
+          <w:sz w:val="28"/>
+          <w:szCs w:val="28"/>
+        </w:rPr>
+        <w:t xml:space="preserve"> two parameter</w:t>
+      </w:r>
+      <w:r>
+        <w:rPr>
+          <w:rFonts w:ascii="Roboto" w:hAnsi="Roboto"/>
+          <w:sz w:val="28"/>
+          <w:szCs w:val="28"/>
+        </w:rPr>
+        <w:t>s</w:t>
+      </w:r>
+      <w:r>
+        <w:rPr>
+          <w:rFonts w:ascii="Roboto" w:hAnsi="Roboto"/>
+          <w:sz w:val="28"/>
+          <w:szCs w:val="28"/>
+        </w:rPr>
+        <w:t>: data and fileName which are of type ArrayLi</w:t>
+      </w:r>
+      <w:r>
+        <w:rPr>
+          <w:rFonts w:ascii="Roboto" w:hAnsi="Roboto"/>
+          <w:sz w:val="28"/>
+          <w:szCs w:val="28"/>
+        </w:rPr>
+        <w:t>s</w:t>
+      </w:r>
+      <w:r>
+        <w:rPr>
+          <w:rFonts w:ascii="Roboto" w:hAnsi="Roboto"/>
+          <w:sz w:val="28"/>
+          <w:szCs w:val="28"/>
+        </w:rPr>
+        <w:t>t&lt;</w:t>
+      </w:r>
+      <w:r>
+        <w:rPr>
+          <w:rFonts w:ascii="Roboto" w:hAnsi="Roboto"/>
+          <w:sz w:val="28"/>
+          <w:szCs w:val="28"/>
+        </w:rPr>
+        <w:t>S</w:t>
+      </w:r>
+      <w:r>
+        <w:rPr>
+          <w:rFonts w:ascii="Roboto" w:hAnsi="Roboto"/>
+          <w:sz w:val="28"/>
+          <w:szCs w:val="28"/>
+        </w:rPr>
+        <w:t xml:space="preserve">tring&gt; and </w:t>
+      </w:r>
+      <w:r>
+        <w:rPr>
+          <w:rFonts w:ascii="Roboto" w:hAnsi="Roboto"/>
+          <w:sz w:val="28"/>
+          <w:szCs w:val="28"/>
+        </w:rPr>
+        <w:t>S</w:t>
+      </w:r>
+      <w:r>
+        <w:rPr>
+          <w:rFonts w:ascii="Roboto" w:hAnsi="Roboto"/>
+          <w:sz w:val="28"/>
+          <w:szCs w:val="28"/>
+        </w:rPr>
+        <w:t xml:space="preserve">tring. The function will export the provided </w:t>
+      </w:r>
+      <w:r>
+        <w:rPr>
+          <w:rFonts w:ascii="Roboto" w:hAnsi="Roboto"/>
+          <w:sz w:val="28"/>
+          <w:szCs w:val="28"/>
+        </w:rPr>
+        <w:t>data into a c</w:t>
+      </w:r>
+      <w:r>
+        <w:rPr>
+          <w:rFonts w:ascii="Roboto" w:hAnsi="Roboto"/>
+          <w:sz w:val="28"/>
+          <w:szCs w:val="28"/>
+        </w:rPr>
+        <w:t>s</w:t>
+      </w:r>
+      <w:r>
+        <w:rPr>
+          <w:rFonts w:ascii="Roboto" w:hAnsi="Roboto"/>
+          <w:sz w:val="28"/>
+          <w:szCs w:val="28"/>
+        </w:rPr>
+        <w:t>v file. By u</w:t>
+      </w:r>
+      <w:r>
+        <w:rPr>
+          <w:rFonts w:ascii="Roboto" w:hAnsi="Roboto"/>
+          <w:sz w:val="28"/>
+          <w:szCs w:val="28"/>
+        </w:rPr>
+        <w:t>s</w:t>
+      </w:r>
+      <w:r>
+        <w:rPr>
+          <w:rFonts w:ascii="Roboto" w:hAnsi="Roboto"/>
+          <w:sz w:val="28"/>
+          <w:szCs w:val="28"/>
+        </w:rPr>
+        <w:t xml:space="preserve">ing FileWriter, it will add a </w:t>
+      </w:r>
+      <w:r>
+        <w:rPr>
+          <w:rFonts w:ascii="Roboto" w:hAnsi="Roboto"/>
+          <w:sz w:val="28"/>
+          <w:szCs w:val="28"/>
+        </w:rPr>
+        <w:t>s</w:t>
+      </w:r>
+      <w:r>
+        <w:rPr>
+          <w:rFonts w:ascii="Roboto" w:hAnsi="Roboto"/>
+          <w:sz w:val="28"/>
+          <w:szCs w:val="28"/>
+        </w:rPr>
+        <w:t>tring in each line in the following pattern: “X, Y”. The function doe</w:t>
+      </w:r>
+      <w:r>
+        <w:rPr>
+          <w:rFonts w:ascii="Roboto" w:hAnsi="Roboto"/>
+          <w:sz w:val="28"/>
+          <w:szCs w:val="28"/>
+        </w:rPr>
+        <w:t>s</w:t>
+      </w:r>
+      <w:r>
+        <w:rPr>
+          <w:rFonts w:ascii="Roboto" w:hAnsi="Roboto"/>
+          <w:sz w:val="28"/>
+          <w:szCs w:val="28"/>
+        </w:rPr>
+        <w:t xml:space="preserve"> not return any value.</w:t>
+      </w:r>
+    </w:p>
+    <w:p>
+      <w:pPr>
+        <w:rPr>
+          <w:rFonts w:ascii="Roboto" w:hAnsi="Roboto"/>
+          <w:b/>
+          <w:bCs/>
+          <w:sz w:val="28"/>
+          <w:szCs w:val="28"/>
+        </w:rPr>
+      </w:pPr>
     </w:p>
     <w:sectPr>
       <w:headerReference w:type="default" r:id="rId14"/>

</xml_diff>

<commit_message>
made JfreeApache and updated other programs with correct smoother, remade outputs
</commit_message>
<xml_diff>
--- a/Project 2/Documents/FunctionPlotterDocuments/FunctionPlotter Manual.docx
+++ b/Project 2/Documents/FunctionPlotterDocuments/FunctionPlotter Manual.docx
@@ -1601,43 +1601,7 @@
           <w:sz w:val="24"/>
           <w:szCs w:val="24"/>
         </w:rPr>
-        <w:t xml:space="preserve">If you opened the folder containing the </w:t>
-      </w:r>
-      <w:proofErr w:type="gramStart"/>
-      <w:r>
-        <w:rPr>
-          <w:rFonts w:ascii="Roboto" w:hAnsi="Roboto"/>
-          <w:sz w:val="24"/>
-          <w:szCs w:val="24"/>
-        </w:rPr>
-        <w:t>files</w:t>
-      </w:r>
-      <w:proofErr w:type="gramEnd"/>
-      <w:r>
-        <w:rPr>
-          <w:rFonts w:ascii="Roboto" w:hAnsi="Roboto"/>
-          <w:sz w:val="24"/>
-          <w:szCs w:val="24"/>
-        </w:rPr>
-        <w:t xml:space="preserve"> then it should look </w:t>
-      </w:r>
-      <w:proofErr w:type="gramStart"/>
-      <w:r>
-        <w:rPr>
-          <w:rFonts w:ascii="Roboto" w:hAnsi="Roboto"/>
-          <w:sz w:val="24"/>
-          <w:szCs w:val="24"/>
-        </w:rPr>
-        <w:t>similar to</w:t>
-      </w:r>
-      <w:proofErr w:type="gramEnd"/>
-      <w:r>
-        <w:rPr>
-          <w:rFonts w:ascii="Roboto" w:hAnsi="Roboto"/>
-          <w:sz w:val="24"/>
-          <w:szCs w:val="24"/>
-        </w:rPr>
-        <w:t xml:space="preserve"> the image below. </w:t>
+        <w:t xml:space="preserve">If you opened the folder containing the files then it should look similar to the image below. </w:t>
       </w:r>
     </w:p>
     <w:p>
@@ -1735,25 +1699,7 @@
           <w:sz w:val="24"/>
           <w:szCs w:val="24"/>
         </w:rPr>
-        <w:t xml:space="preserve"> </w:t>
-      </w:r>
-      <w:proofErr w:type="gramStart"/>
-      <w:r>
-        <w:rPr>
-          <w:rFonts w:ascii="Roboto" w:hAnsi="Roboto"/>
-          <w:sz w:val="24"/>
-          <w:szCs w:val="24"/>
-        </w:rPr>
-        <w:t>file</w:t>
-      </w:r>
-      <w:proofErr w:type="gramEnd"/>
-      <w:r>
-        <w:rPr>
-          <w:rFonts w:ascii="Roboto" w:hAnsi="Roboto"/>
-          <w:sz w:val="24"/>
-          <w:szCs w:val="24"/>
-        </w:rPr>
-        <w:t xml:space="preserve"> then you can simply start using the class within your own personal project. Otherwise, if you also imported the </w:t>
+        <w:t xml:space="preserve"> file then you can simply start using the class within your own personal project. Otherwise, if you also imported the </w:t>
       </w:r>
       <w:proofErr w:type="spellStart"/>
       <w:r>
@@ -1985,6 +1931,7 @@
           <w:rFonts w:ascii="Roboto" w:hAnsi="Roboto"/>
           <w:b/>
           <w:bCs/>
+          <w:noProof/>
           <w:sz w:val="48"/>
           <w:szCs w:val="48"/>
         </w:rPr>
@@ -2407,7 +2354,6 @@
         <w:t xml:space="preserve"> </w:t>
       </w:r>
       <w:proofErr w:type="spellStart"/>
-      <w:proofErr w:type="gramStart"/>
       <w:r>
         <w:rPr>
           <w:rFonts w:ascii="Roboto" w:hAnsi="Roboto"/>
@@ -2423,19 +2369,9 @@
           <w:sz w:val="28"/>
           <w:szCs w:val="28"/>
         </w:rPr>
-        <w:t>(</w:t>
-      </w:r>
-      <w:proofErr w:type="gramEnd"/>
-      <w:r>
-        <w:rPr>
-          <w:rFonts w:ascii="Roboto" w:hAnsi="Roboto"/>
-          <w:sz w:val="28"/>
-          <w:szCs w:val="28"/>
-        </w:rPr>
-        <w:t xml:space="preserve">), </w:t>
+        <w:t xml:space="preserve">(), </w:t>
       </w:r>
       <w:proofErr w:type="spellStart"/>
-      <w:proofErr w:type="gramStart"/>
       <w:r>
         <w:rPr>
           <w:rFonts w:ascii="Roboto" w:hAnsi="Roboto"/>
@@ -2459,19 +2395,9 @@
           <w:sz w:val="28"/>
           <w:szCs w:val="28"/>
         </w:rPr>
-        <w:t>(</w:t>
-      </w:r>
-      <w:proofErr w:type="gramEnd"/>
-      <w:r>
-        <w:rPr>
-          <w:rFonts w:ascii="Roboto" w:hAnsi="Roboto"/>
-          <w:sz w:val="28"/>
-          <w:szCs w:val="28"/>
-        </w:rPr>
-        <w:t xml:space="preserve">), and </w:t>
+        <w:t xml:space="preserve">(), and </w:t>
       </w:r>
       <w:proofErr w:type="spellStart"/>
-      <w:proofErr w:type="gramStart"/>
       <w:r>
         <w:rPr>
           <w:rFonts w:ascii="Roboto" w:hAnsi="Roboto"/>
@@ -2495,16 +2421,7 @@
           <w:sz w:val="28"/>
           <w:szCs w:val="28"/>
         </w:rPr>
-        <w:t>(</w:t>
-      </w:r>
-      <w:proofErr w:type="gramEnd"/>
-      <w:r>
-        <w:rPr>
-          <w:rFonts w:ascii="Roboto" w:hAnsi="Roboto"/>
-          <w:sz w:val="28"/>
-          <w:szCs w:val="28"/>
-        </w:rPr>
-        <w:t xml:space="preserve">). </w:t>
+        <w:t xml:space="preserve">(). </w:t>
       </w:r>
     </w:p>
     <w:p>
@@ -3043,7 +2960,6 @@
         <w:t xml:space="preserve"> corresponding y value by calling the </w:t>
       </w:r>
       <w:proofErr w:type="spellStart"/>
-      <w:proofErr w:type="gramStart"/>
       <w:r>
         <w:rPr>
           <w:rFonts w:ascii="Roboto" w:hAnsi="Roboto"/>
@@ -3059,16 +2975,7 @@
           <w:sz w:val="28"/>
           <w:szCs w:val="28"/>
         </w:rPr>
-        <w:t>(</w:t>
-      </w:r>
-      <w:proofErr w:type="gramEnd"/>
-      <w:r>
-        <w:rPr>
-          <w:rFonts w:ascii="Roboto" w:hAnsi="Roboto"/>
-          <w:sz w:val="28"/>
-          <w:szCs w:val="28"/>
-        </w:rPr>
-        <w:t>). The</w:t>
+        <w:t>(). The</w:t>
       </w:r>
       <w:r>
         <w:rPr>
@@ -3248,25 +3155,7 @@
           <w:sz w:val="28"/>
           <w:szCs w:val="28"/>
         </w:rPr>
-        <w:t xml:space="preserve">. </w:t>
-      </w:r>
-      <w:proofErr w:type="gramStart"/>
-      <w:r>
-        <w:rPr>
-          <w:rFonts w:ascii="Roboto" w:hAnsi="Roboto"/>
-          <w:sz w:val="28"/>
-          <w:szCs w:val="28"/>
-        </w:rPr>
-        <w:t>Finally</w:t>
-      </w:r>
-      <w:proofErr w:type="gramEnd"/>
-      <w:r>
-        <w:rPr>
-          <w:rFonts w:ascii="Roboto" w:hAnsi="Roboto"/>
-          <w:sz w:val="28"/>
-          <w:szCs w:val="28"/>
-        </w:rPr>
-        <w:t xml:space="preserve"> it will return the name of the file.</w:t>
+        <w:t>. Finally it will return the name of the file.</w:t>
       </w:r>
     </w:p>
     <w:p>
@@ -3551,16 +3440,7 @@
           <w:sz w:val="28"/>
           <w:szCs w:val="28"/>
         </w:rPr>
-        <w:t xml:space="preserve"> </w:t>
-      </w:r>
-      <w:proofErr w:type="gramStart"/>
-      <w:r>
-        <w:rPr>
-          <w:rFonts w:ascii="Roboto" w:hAnsi="Roboto"/>
-          <w:sz w:val="28"/>
-          <w:szCs w:val="28"/>
-        </w:rPr>
-        <w:t xml:space="preserve">a </w:t>
+        <w:t xml:space="preserve"> a </w:t>
       </w:r>
       <w:r>
         <w:rPr>
@@ -3586,7 +3466,6 @@
         </w:rPr>
         <w:t>s</w:t>
       </w:r>
-      <w:proofErr w:type="gramEnd"/>
       <w:r>
         <w:rPr>
           <w:rFonts w:ascii="Roboto" w:hAnsi="Roboto"/>
@@ -3709,25 +3588,7 @@
           <w:sz w:val="28"/>
           <w:szCs w:val="28"/>
         </w:rPr>
-        <w:t xml:space="preserve">. The function will </w:t>
-      </w:r>
-      <w:proofErr w:type="gramStart"/>
-      <w:r>
-        <w:rPr>
-          <w:rFonts w:ascii="Roboto" w:hAnsi="Roboto"/>
-          <w:sz w:val="28"/>
-          <w:szCs w:val="28"/>
-        </w:rPr>
-        <w:t>return</w:t>
-      </w:r>
-      <w:proofErr w:type="gramEnd"/>
-      <w:r>
-        <w:rPr>
-          <w:rFonts w:ascii="Roboto" w:hAnsi="Roboto"/>
-          <w:sz w:val="28"/>
-          <w:szCs w:val="28"/>
-        </w:rPr>
-        <w:t xml:space="preserve"> </w:t>
+        <w:t xml:space="preserve">. The function will return </w:t>
       </w:r>
       <w:proofErr w:type="spellStart"/>
       <w:r>
@@ -3745,25 +3606,7 @@
           <w:sz w:val="28"/>
           <w:szCs w:val="28"/>
         </w:rPr>
-        <w:t xml:space="preserve"> which </w:t>
-      </w:r>
-      <w:proofErr w:type="gramStart"/>
-      <w:r>
-        <w:rPr>
-          <w:rFonts w:ascii="Roboto" w:hAnsi="Roboto"/>
-          <w:sz w:val="28"/>
-          <w:szCs w:val="28"/>
-        </w:rPr>
-        <w:t>if</w:t>
-      </w:r>
-      <w:proofErr w:type="gramEnd"/>
-      <w:r>
-        <w:rPr>
-          <w:rFonts w:ascii="Roboto" w:hAnsi="Roboto"/>
-          <w:sz w:val="28"/>
-          <w:szCs w:val="28"/>
-        </w:rPr>
-        <w:t xml:space="preserve"> of type ArrayList&lt;Double&gt;. The function will </w:t>
+        <w:t xml:space="preserve"> which if of type ArrayList&lt;Double&gt;. The function will </w:t>
       </w:r>
       <w:r>
         <w:rPr>
@@ -3981,25 +3824,7 @@
           <w:sz w:val="28"/>
           <w:szCs w:val="28"/>
         </w:rPr>
-        <w:t xml:space="preserve">, </w:t>
-      </w:r>
-      <w:proofErr w:type="gramStart"/>
-      <w:r>
-        <w:rPr>
-          <w:rFonts w:ascii="Roboto" w:hAnsi="Roboto"/>
-          <w:sz w:val="28"/>
-          <w:szCs w:val="28"/>
-        </w:rPr>
-        <w:t>once</w:t>
-      </w:r>
-      <w:proofErr w:type="gramEnd"/>
-      <w:r>
-        <w:rPr>
-          <w:rFonts w:ascii="Roboto" w:hAnsi="Roboto"/>
-          <w:sz w:val="28"/>
-          <w:szCs w:val="28"/>
-        </w:rPr>
-        <w:t xml:space="preserve"> fini</w:t>
+        <w:t>, once fini</w:t>
       </w:r>
       <w:r>
         <w:rPr>
@@ -4278,42 +4103,24 @@
           <w:sz w:val="28"/>
           <w:szCs w:val="28"/>
         </w:rPr>
+        <w:t>ing the inputted data file u</w:t>
+      </w:r>
+      <w:r>
+        <w:rPr>
+          <w:rFonts w:ascii="Roboto" w:hAnsi="Roboto"/>
+          <w:sz w:val="28"/>
+          <w:szCs w:val="28"/>
+        </w:rPr>
+        <w:t>s</w:t>
+      </w:r>
+      <w:r>
+        <w:rPr>
+          <w:rFonts w:ascii="Roboto" w:hAnsi="Roboto"/>
+          <w:sz w:val="28"/>
+          <w:szCs w:val="28"/>
+        </w:rPr>
         <w:t xml:space="preserve">ing the </w:t>
       </w:r>
-      <w:proofErr w:type="gramStart"/>
-      <w:r>
-        <w:rPr>
-          <w:rFonts w:ascii="Roboto" w:hAnsi="Roboto"/>
-          <w:sz w:val="28"/>
-          <w:szCs w:val="28"/>
-        </w:rPr>
-        <w:t>inputted</w:t>
-      </w:r>
-      <w:proofErr w:type="gramEnd"/>
-      <w:r>
-        <w:rPr>
-          <w:rFonts w:ascii="Roboto" w:hAnsi="Roboto"/>
-          <w:sz w:val="28"/>
-          <w:szCs w:val="28"/>
-        </w:rPr>
-        <w:t xml:space="preserve"> data file u</w:t>
-      </w:r>
-      <w:r>
-        <w:rPr>
-          <w:rFonts w:ascii="Roboto" w:hAnsi="Roboto"/>
-          <w:sz w:val="28"/>
-          <w:szCs w:val="28"/>
-        </w:rPr>
-        <w:t>s</w:t>
-      </w:r>
-      <w:r>
-        <w:rPr>
-          <w:rFonts w:ascii="Roboto" w:hAnsi="Roboto"/>
-          <w:sz w:val="28"/>
-          <w:szCs w:val="28"/>
-        </w:rPr>
-        <w:t xml:space="preserve">ing the </w:t>
-      </w:r>
       <w:proofErr w:type="spellStart"/>
       <w:r>
         <w:rPr>
@@ -4500,31 +4307,21 @@
         </w:rPr>
         <w:t xml:space="preserve"> call on the </w:t>
       </w:r>
-      <w:proofErr w:type="gramStart"/>
-      <w:r>
-        <w:rPr>
-          <w:rFonts w:ascii="Roboto" w:hAnsi="Roboto"/>
-          <w:sz w:val="28"/>
-          <w:szCs w:val="28"/>
-        </w:rPr>
-        <w:t>s</w:t>
-      </w:r>
-      <w:r>
-        <w:rPr>
-          <w:rFonts w:ascii="Roboto" w:hAnsi="Roboto"/>
-          <w:sz w:val="28"/>
-          <w:szCs w:val="28"/>
-        </w:rPr>
-        <w:t>alter(</w:t>
-      </w:r>
-      <w:proofErr w:type="gramEnd"/>
-      <w:r>
-        <w:rPr>
-          <w:rFonts w:ascii="Roboto" w:hAnsi="Roboto"/>
-          <w:sz w:val="28"/>
-          <w:szCs w:val="28"/>
-        </w:rPr>
-        <w:t xml:space="preserve">) function to </w:t>
+      <w:r>
+        <w:rPr>
+          <w:rFonts w:ascii="Roboto" w:hAnsi="Roboto"/>
+          <w:sz w:val="28"/>
+          <w:szCs w:val="28"/>
+        </w:rPr>
+        <w:t>s</w:t>
+      </w:r>
+      <w:r>
+        <w:rPr>
+          <w:rFonts w:ascii="Roboto" w:hAnsi="Roboto"/>
+          <w:sz w:val="28"/>
+          <w:szCs w:val="28"/>
+        </w:rPr>
+        <w:t xml:space="preserve">alter() function to </w:t>
       </w:r>
       <w:r>
         <w:rPr>
@@ -4898,105 +4695,313 @@
           <w:sz w:val="28"/>
           <w:szCs w:val="28"/>
         </w:rPr>
+        <w:t xml:space="preserve"> a </w:t>
+      </w:r>
+      <w:r>
+        <w:rPr>
+          <w:rFonts w:ascii="Roboto" w:hAnsi="Roboto"/>
+          <w:sz w:val="28"/>
+          <w:szCs w:val="28"/>
+        </w:rPr>
+        <w:t>two</w:t>
+      </w:r>
+      <w:r>
+        <w:rPr>
+          <w:rFonts w:ascii="Roboto" w:hAnsi="Roboto"/>
+          <w:sz w:val="28"/>
+          <w:szCs w:val="28"/>
+        </w:rPr>
+        <w:t xml:space="preserve"> parameter</w:t>
+      </w:r>
+      <w:r>
+        <w:rPr>
+          <w:rFonts w:ascii="Roboto" w:hAnsi="Roboto"/>
+          <w:sz w:val="28"/>
+          <w:szCs w:val="28"/>
+        </w:rPr>
+        <w:t>s</w:t>
+      </w:r>
+      <w:r>
+        <w:rPr>
+          <w:rFonts w:ascii="Roboto" w:hAnsi="Roboto"/>
+          <w:sz w:val="28"/>
+          <w:szCs w:val="28"/>
+        </w:rPr>
+        <w:t>: data which i</w:t>
+      </w:r>
+      <w:r>
+        <w:rPr>
+          <w:rFonts w:ascii="Roboto" w:hAnsi="Roboto"/>
+          <w:sz w:val="28"/>
+          <w:szCs w:val="28"/>
+        </w:rPr>
+        <w:t>s</w:t>
+      </w:r>
+      <w:r>
+        <w:rPr>
+          <w:rFonts w:ascii="Roboto" w:hAnsi="Roboto"/>
+          <w:sz w:val="28"/>
+          <w:szCs w:val="28"/>
+        </w:rPr>
+        <w:t xml:space="preserve"> of type ArrayLi</w:t>
+      </w:r>
+      <w:r>
+        <w:rPr>
+          <w:rFonts w:ascii="Roboto" w:hAnsi="Roboto"/>
+          <w:sz w:val="28"/>
+          <w:szCs w:val="28"/>
+        </w:rPr>
+        <w:t>s</w:t>
+      </w:r>
+      <w:r>
+        <w:rPr>
+          <w:rFonts w:ascii="Roboto" w:hAnsi="Roboto"/>
+          <w:sz w:val="28"/>
+          <w:szCs w:val="28"/>
+        </w:rPr>
+        <w:t>t&lt;</w:t>
+      </w:r>
+      <w:r>
+        <w:rPr>
+          <w:rFonts w:ascii="Roboto" w:hAnsi="Roboto"/>
+          <w:sz w:val="28"/>
+          <w:szCs w:val="28"/>
+        </w:rPr>
+        <w:t>S</w:t>
+      </w:r>
+      <w:r>
+        <w:rPr>
+          <w:rFonts w:ascii="Roboto" w:hAnsi="Roboto"/>
+          <w:sz w:val="28"/>
+          <w:szCs w:val="28"/>
+        </w:rPr>
+        <w:t>tring&gt;</w:t>
+      </w:r>
+      <w:r>
+        <w:rPr>
+          <w:rFonts w:ascii="Roboto" w:hAnsi="Roboto"/>
+          <w:sz w:val="28"/>
+          <w:szCs w:val="28"/>
+        </w:rPr>
+        <w:t xml:space="preserve"> and </w:t>
+      </w:r>
+      <w:proofErr w:type="spellStart"/>
+      <w:r>
+        <w:rPr>
+          <w:rFonts w:ascii="Roboto" w:hAnsi="Roboto"/>
+          <w:sz w:val="28"/>
+          <w:szCs w:val="28"/>
+        </w:rPr>
+        <w:t>windowValue</w:t>
+      </w:r>
+      <w:proofErr w:type="spellEnd"/>
+      <w:r>
+        <w:rPr>
+          <w:rFonts w:ascii="Roboto" w:hAnsi="Roboto"/>
+          <w:sz w:val="28"/>
+          <w:szCs w:val="28"/>
+        </w:rPr>
+        <w:t xml:space="preserve"> which i</w:t>
+      </w:r>
+      <w:r>
+        <w:rPr>
+          <w:rFonts w:ascii="Roboto" w:hAnsi="Roboto"/>
+          <w:sz w:val="28"/>
+          <w:szCs w:val="28"/>
+        </w:rPr>
+        <w:t>s</w:t>
+      </w:r>
+      <w:r>
+        <w:rPr>
+          <w:rFonts w:ascii="Roboto" w:hAnsi="Roboto"/>
+          <w:sz w:val="28"/>
+          <w:szCs w:val="28"/>
+        </w:rPr>
+        <w:t xml:space="preserve"> of type int</w:t>
+      </w:r>
+      <w:r>
+        <w:rPr>
+          <w:rFonts w:ascii="Roboto" w:hAnsi="Roboto"/>
+          <w:sz w:val="28"/>
+          <w:szCs w:val="28"/>
+        </w:rPr>
+        <w:t>. Thi</w:t>
+      </w:r>
+      <w:r>
+        <w:rPr>
+          <w:rFonts w:ascii="Roboto" w:hAnsi="Roboto"/>
+          <w:sz w:val="28"/>
+          <w:szCs w:val="28"/>
+        </w:rPr>
+        <w:t>s</w:t>
+      </w:r>
+      <w:r>
+        <w:rPr>
+          <w:rFonts w:ascii="Roboto" w:hAnsi="Roboto"/>
+          <w:sz w:val="28"/>
+          <w:szCs w:val="28"/>
+        </w:rPr>
+        <w:t xml:space="preserve"> function i</w:t>
+      </w:r>
+      <w:r>
+        <w:rPr>
+          <w:rFonts w:ascii="Roboto" w:hAnsi="Roboto"/>
+          <w:sz w:val="28"/>
+          <w:szCs w:val="28"/>
+        </w:rPr>
+        <w:t>s</w:t>
+      </w:r>
+      <w:r>
+        <w:rPr>
+          <w:rFonts w:ascii="Roboto" w:hAnsi="Roboto"/>
+          <w:sz w:val="28"/>
+          <w:szCs w:val="28"/>
+        </w:rPr>
+        <w:t xml:space="preserve"> re</w:t>
+      </w:r>
+      <w:r>
+        <w:rPr>
+          <w:rFonts w:ascii="Roboto" w:hAnsi="Roboto"/>
+          <w:sz w:val="28"/>
+          <w:szCs w:val="28"/>
+        </w:rPr>
+        <w:t>s</w:t>
+      </w:r>
+      <w:r>
+        <w:rPr>
+          <w:rFonts w:ascii="Roboto" w:hAnsi="Roboto"/>
+          <w:sz w:val="28"/>
+          <w:szCs w:val="28"/>
+        </w:rPr>
+        <w:t>pon</w:t>
+      </w:r>
+      <w:r>
+        <w:rPr>
+          <w:rFonts w:ascii="Roboto" w:hAnsi="Roboto"/>
+          <w:sz w:val="28"/>
+          <w:szCs w:val="28"/>
+        </w:rPr>
+        <w:t>s</w:t>
+      </w:r>
+      <w:r>
+        <w:rPr>
+          <w:rFonts w:ascii="Roboto" w:hAnsi="Roboto"/>
+          <w:sz w:val="28"/>
+          <w:szCs w:val="28"/>
+        </w:rPr>
+        <w:t xml:space="preserve">ible for </w:t>
+      </w:r>
+      <w:r>
+        <w:rPr>
+          <w:rFonts w:ascii="Roboto" w:hAnsi="Roboto"/>
+          <w:sz w:val="28"/>
+          <w:szCs w:val="28"/>
+        </w:rPr>
+        <w:t>s</w:t>
+      </w:r>
+      <w:r>
+        <w:rPr>
+          <w:rFonts w:ascii="Roboto" w:hAnsi="Roboto"/>
+          <w:sz w:val="28"/>
+          <w:szCs w:val="28"/>
+        </w:rPr>
+        <w:t xml:space="preserve">moothing the given data </w:t>
+      </w:r>
+      <w:r>
+        <w:rPr>
+          <w:rFonts w:ascii="Roboto" w:hAnsi="Roboto"/>
+          <w:sz w:val="28"/>
+          <w:szCs w:val="28"/>
+        </w:rPr>
+        <w:t>s</w:t>
+      </w:r>
+      <w:r>
+        <w:rPr>
+          <w:rFonts w:ascii="Roboto" w:hAnsi="Roboto"/>
+          <w:sz w:val="28"/>
+          <w:szCs w:val="28"/>
+        </w:rPr>
+        <w:t>et (a</w:t>
+      </w:r>
+      <w:r>
+        <w:rPr>
+          <w:rFonts w:ascii="Roboto" w:hAnsi="Roboto"/>
+          <w:sz w:val="28"/>
+          <w:szCs w:val="28"/>
+        </w:rPr>
+        <w:t>ss</w:t>
+      </w:r>
+      <w:r>
+        <w:rPr>
+          <w:rFonts w:ascii="Roboto" w:hAnsi="Roboto"/>
+          <w:sz w:val="28"/>
+          <w:szCs w:val="28"/>
+        </w:rPr>
+        <w:t xml:space="preserve">umed to be </w:t>
+      </w:r>
+      <w:r>
+        <w:rPr>
+          <w:rFonts w:ascii="Roboto" w:hAnsi="Roboto"/>
+          <w:sz w:val="28"/>
+          <w:szCs w:val="28"/>
+        </w:rPr>
+        <w:t>s</w:t>
+      </w:r>
+      <w:r>
+        <w:rPr>
+          <w:rFonts w:ascii="Roboto" w:hAnsi="Roboto"/>
+          <w:sz w:val="28"/>
+          <w:szCs w:val="28"/>
+        </w:rPr>
+        <w:t>alted). The function doe</w:t>
+      </w:r>
+      <w:r>
+        <w:rPr>
+          <w:rFonts w:ascii="Roboto" w:hAnsi="Roboto"/>
+          <w:sz w:val="28"/>
+          <w:szCs w:val="28"/>
+        </w:rPr>
+        <w:t>s</w:t>
+      </w:r>
+      <w:r>
+        <w:rPr>
+          <w:rFonts w:ascii="Roboto" w:hAnsi="Roboto"/>
+          <w:sz w:val="28"/>
+          <w:szCs w:val="28"/>
+        </w:rPr>
         <w:t xml:space="preserve"> </w:t>
       </w:r>
-      <w:proofErr w:type="gramStart"/>
-      <w:r>
-        <w:rPr>
-          <w:rFonts w:ascii="Roboto" w:hAnsi="Roboto"/>
-          <w:sz w:val="28"/>
-          <w:szCs w:val="28"/>
-        </w:rPr>
-        <w:t xml:space="preserve">a </w:t>
-      </w:r>
-      <w:r>
-        <w:rPr>
-          <w:rFonts w:ascii="Roboto" w:hAnsi="Roboto"/>
-          <w:sz w:val="28"/>
-          <w:szCs w:val="28"/>
-        </w:rPr>
-        <w:t>two</w:t>
-      </w:r>
-      <w:r>
-        <w:rPr>
-          <w:rFonts w:ascii="Roboto" w:hAnsi="Roboto"/>
-          <w:sz w:val="28"/>
-          <w:szCs w:val="28"/>
-        </w:rPr>
-        <w:t xml:space="preserve"> parameter</w:t>
-      </w:r>
-      <w:r>
-        <w:rPr>
-          <w:rFonts w:ascii="Roboto" w:hAnsi="Roboto"/>
-          <w:sz w:val="28"/>
-          <w:szCs w:val="28"/>
-        </w:rPr>
-        <w:t>s</w:t>
-      </w:r>
-      <w:proofErr w:type="gramEnd"/>
-      <w:r>
-        <w:rPr>
-          <w:rFonts w:ascii="Roboto" w:hAnsi="Roboto"/>
-          <w:sz w:val="28"/>
-          <w:szCs w:val="28"/>
-        </w:rPr>
-        <w:t>: data which i</w:t>
-      </w:r>
-      <w:r>
-        <w:rPr>
-          <w:rFonts w:ascii="Roboto" w:hAnsi="Roboto"/>
-          <w:sz w:val="28"/>
-          <w:szCs w:val="28"/>
-        </w:rPr>
-        <w:t>s</w:t>
-      </w:r>
-      <w:r>
-        <w:rPr>
-          <w:rFonts w:ascii="Roboto" w:hAnsi="Roboto"/>
-          <w:sz w:val="28"/>
-          <w:szCs w:val="28"/>
-        </w:rPr>
-        <w:t xml:space="preserve"> of type ArrayLi</w:t>
-      </w:r>
-      <w:r>
-        <w:rPr>
-          <w:rFonts w:ascii="Roboto" w:hAnsi="Roboto"/>
-          <w:sz w:val="28"/>
-          <w:szCs w:val="28"/>
-        </w:rPr>
-        <w:t>s</w:t>
-      </w:r>
-      <w:r>
-        <w:rPr>
-          <w:rFonts w:ascii="Roboto" w:hAnsi="Roboto"/>
-          <w:sz w:val="28"/>
-          <w:szCs w:val="28"/>
-        </w:rPr>
-        <w:t>t&lt;</w:t>
-      </w:r>
-      <w:r>
-        <w:rPr>
-          <w:rFonts w:ascii="Roboto" w:hAnsi="Roboto"/>
-          <w:sz w:val="28"/>
-          <w:szCs w:val="28"/>
-        </w:rPr>
-        <w:t>S</w:t>
-      </w:r>
-      <w:r>
-        <w:rPr>
-          <w:rFonts w:ascii="Roboto" w:hAnsi="Roboto"/>
-          <w:sz w:val="28"/>
-          <w:szCs w:val="28"/>
-        </w:rPr>
-        <w:t>tring&gt;</w:t>
-      </w:r>
-      <w:r>
-        <w:rPr>
-          <w:rFonts w:ascii="Roboto" w:hAnsi="Roboto"/>
-          <w:sz w:val="28"/>
-          <w:szCs w:val="28"/>
-        </w:rPr>
-        <w:t xml:space="preserve"> and </w:t>
+      <w:r>
+        <w:rPr>
+          <w:rFonts w:ascii="Roboto" w:hAnsi="Roboto"/>
+          <w:sz w:val="28"/>
+          <w:szCs w:val="28"/>
+        </w:rPr>
+        <w:t>s</w:t>
+      </w:r>
+      <w:r>
+        <w:rPr>
+          <w:rFonts w:ascii="Roboto" w:hAnsi="Roboto"/>
+          <w:sz w:val="28"/>
+          <w:szCs w:val="28"/>
+        </w:rPr>
+        <w:t>o by u</w:t>
+      </w:r>
+      <w:r>
+        <w:rPr>
+          <w:rFonts w:ascii="Roboto" w:hAnsi="Roboto"/>
+          <w:sz w:val="28"/>
+          <w:szCs w:val="28"/>
+        </w:rPr>
+        <w:t>s</w:t>
+      </w:r>
+      <w:r>
+        <w:rPr>
+          <w:rFonts w:ascii="Roboto" w:hAnsi="Roboto"/>
+          <w:sz w:val="28"/>
+          <w:szCs w:val="28"/>
+        </w:rPr>
+        <w:t xml:space="preserve">ing a </w:t>
       </w:r>
       <w:proofErr w:type="spellStart"/>
       <w:r>
@@ -5014,224 +5019,6 @@
           <w:sz w:val="28"/>
           <w:szCs w:val="28"/>
         </w:rPr>
-        <w:t xml:space="preserve"> which i</w:t>
-      </w:r>
-      <w:r>
-        <w:rPr>
-          <w:rFonts w:ascii="Roboto" w:hAnsi="Roboto"/>
-          <w:sz w:val="28"/>
-          <w:szCs w:val="28"/>
-        </w:rPr>
-        <w:t>s</w:t>
-      </w:r>
-      <w:r>
-        <w:rPr>
-          <w:rFonts w:ascii="Roboto" w:hAnsi="Roboto"/>
-          <w:sz w:val="28"/>
-          <w:szCs w:val="28"/>
-        </w:rPr>
-        <w:t xml:space="preserve"> of type int</w:t>
-      </w:r>
-      <w:r>
-        <w:rPr>
-          <w:rFonts w:ascii="Roboto" w:hAnsi="Roboto"/>
-          <w:sz w:val="28"/>
-          <w:szCs w:val="28"/>
-        </w:rPr>
-        <w:t>. Thi</w:t>
-      </w:r>
-      <w:r>
-        <w:rPr>
-          <w:rFonts w:ascii="Roboto" w:hAnsi="Roboto"/>
-          <w:sz w:val="28"/>
-          <w:szCs w:val="28"/>
-        </w:rPr>
-        <w:t>s</w:t>
-      </w:r>
-      <w:r>
-        <w:rPr>
-          <w:rFonts w:ascii="Roboto" w:hAnsi="Roboto"/>
-          <w:sz w:val="28"/>
-          <w:szCs w:val="28"/>
-        </w:rPr>
-        <w:t xml:space="preserve"> function i</w:t>
-      </w:r>
-      <w:r>
-        <w:rPr>
-          <w:rFonts w:ascii="Roboto" w:hAnsi="Roboto"/>
-          <w:sz w:val="28"/>
-          <w:szCs w:val="28"/>
-        </w:rPr>
-        <w:t>s</w:t>
-      </w:r>
-      <w:r>
-        <w:rPr>
-          <w:rFonts w:ascii="Roboto" w:hAnsi="Roboto"/>
-          <w:sz w:val="28"/>
-          <w:szCs w:val="28"/>
-        </w:rPr>
-        <w:t xml:space="preserve"> re</w:t>
-      </w:r>
-      <w:r>
-        <w:rPr>
-          <w:rFonts w:ascii="Roboto" w:hAnsi="Roboto"/>
-          <w:sz w:val="28"/>
-          <w:szCs w:val="28"/>
-        </w:rPr>
-        <w:t>s</w:t>
-      </w:r>
-      <w:r>
-        <w:rPr>
-          <w:rFonts w:ascii="Roboto" w:hAnsi="Roboto"/>
-          <w:sz w:val="28"/>
-          <w:szCs w:val="28"/>
-        </w:rPr>
-        <w:t>pon</w:t>
-      </w:r>
-      <w:r>
-        <w:rPr>
-          <w:rFonts w:ascii="Roboto" w:hAnsi="Roboto"/>
-          <w:sz w:val="28"/>
-          <w:szCs w:val="28"/>
-        </w:rPr>
-        <w:t>s</w:t>
-      </w:r>
-      <w:r>
-        <w:rPr>
-          <w:rFonts w:ascii="Roboto" w:hAnsi="Roboto"/>
-          <w:sz w:val="28"/>
-          <w:szCs w:val="28"/>
-        </w:rPr>
-        <w:t xml:space="preserve">ible for </w:t>
-      </w:r>
-      <w:r>
-        <w:rPr>
-          <w:rFonts w:ascii="Roboto" w:hAnsi="Roboto"/>
-          <w:sz w:val="28"/>
-          <w:szCs w:val="28"/>
-        </w:rPr>
-        <w:t>s</w:t>
-      </w:r>
-      <w:r>
-        <w:rPr>
-          <w:rFonts w:ascii="Roboto" w:hAnsi="Roboto"/>
-          <w:sz w:val="28"/>
-          <w:szCs w:val="28"/>
-        </w:rPr>
-        <w:t xml:space="preserve">moothing the given data </w:t>
-      </w:r>
-      <w:r>
-        <w:rPr>
-          <w:rFonts w:ascii="Roboto" w:hAnsi="Roboto"/>
-          <w:sz w:val="28"/>
-          <w:szCs w:val="28"/>
-        </w:rPr>
-        <w:t>s</w:t>
-      </w:r>
-      <w:r>
-        <w:rPr>
-          <w:rFonts w:ascii="Roboto" w:hAnsi="Roboto"/>
-          <w:sz w:val="28"/>
-          <w:szCs w:val="28"/>
-        </w:rPr>
-        <w:t>et (a</w:t>
-      </w:r>
-      <w:r>
-        <w:rPr>
-          <w:rFonts w:ascii="Roboto" w:hAnsi="Roboto"/>
-          <w:sz w:val="28"/>
-          <w:szCs w:val="28"/>
-        </w:rPr>
-        <w:t>ss</w:t>
-      </w:r>
-      <w:r>
-        <w:rPr>
-          <w:rFonts w:ascii="Roboto" w:hAnsi="Roboto"/>
-          <w:sz w:val="28"/>
-          <w:szCs w:val="28"/>
-        </w:rPr>
-        <w:t xml:space="preserve">umed to be </w:t>
-      </w:r>
-      <w:r>
-        <w:rPr>
-          <w:rFonts w:ascii="Roboto" w:hAnsi="Roboto"/>
-          <w:sz w:val="28"/>
-          <w:szCs w:val="28"/>
-        </w:rPr>
-        <w:t>s</w:t>
-      </w:r>
-      <w:r>
-        <w:rPr>
-          <w:rFonts w:ascii="Roboto" w:hAnsi="Roboto"/>
-          <w:sz w:val="28"/>
-          <w:szCs w:val="28"/>
-        </w:rPr>
-        <w:t>alted). The function doe</w:t>
-      </w:r>
-      <w:r>
-        <w:rPr>
-          <w:rFonts w:ascii="Roboto" w:hAnsi="Roboto"/>
-          <w:sz w:val="28"/>
-          <w:szCs w:val="28"/>
-        </w:rPr>
-        <w:t>s</w:t>
-      </w:r>
-      <w:r>
-        <w:rPr>
-          <w:rFonts w:ascii="Roboto" w:hAnsi="Roboto"/>
-          <w:sz w:val="28"/>
-          <w:szCs w:val="28"/>
-        </w:rPr>
-        <w:t xml:space="preserve"> </w:t>
-      </w:r>
-      <w:r>
-        <w:rPr>
-          <w:rFonts w:ascii="Roboto" w:hAnsi="Roboto"/>
-          <w:sz w:val="28"/>
-          <w:szCs w:val="28"/>
-        </w:rPr>
-        <w:t>s</w:t>
-      </w:r>
-      <w:r>
-        <w:rPr>
-          <w:rFonts w:ascii="Roboto" w:hAnsi="Roboto"/>
-          <w:sz w:val="28"/>
-          <w:szCs w:val="28"/>
-        </w:rPr>
-        <w:t>o by u</w:t>
-      </w:r>
-      <w:r>
-        <w:rPr>
-          <w:rFonts w:ascii="Roboto" w:hAnsi="Roboto"/>
-          <w:sz w:val="28"/>
-          <w:szCs w:val="28"/>
-        </w:rPr>
-        <w:t>s</w:t>
-      </w:r>
-      <w:r>
-        <w:rPr>
-          <w:rFonts w:ascii="Roboto" w:hAnsi="Roboto"/>
-          <w:sz w:val="28"/>
-          <w:szCs w:val="28"/>
-        </w:rPr>
-        <w:t xml:space="preserve">ing a </w:t>
-      </w:r>
-      <w:proofErr w:type="spellStart"/>
-      <w:r>
-        <w:rPr>
-          <w:rFonts w:ascii="Roboto" w:hAnsi="Roboto"/>
-          <w:sz w:val="28"/>
-          <w:szCs w:val="28"/>
-        </w:rPr>
-        <w:t>windowValue</w:t>
-      </w:r>
-      <w:proofErr w:type="spellEnd"/>
-      <w:r>
-        <w:rPr>
-          <w:rFonts w:ascii="Roboto" w:hAnsi="Roboto"/>
-          <w:sz w:val="28"/>
-          <w:szCs w:val="28"/>
-        </w:rPr>
         <w:t xml:space="preserve"> variable that i</w:t>
       </w:r>
       <w:r>
@@ -5312,41 +5099,23 @@
           <w:sz w:val="28"/>
           <w:szCs w:val="28"/>
         </w:rPr>
-        <w:t xml:space="preserve">). For each Y value, it will find the </w:t>
-      </w:r>
-      <w:proofErr w:type="gramStart"/>
-      <w:r>
-        <w:rPr>
-          <w:rFonts w:ascii="Roboto" w:hAnsi="Roboto"/>
-          <w:sz w:val="28"/>
-          <w:szCs w:val="28"/>
-        </w:rPr>
-        <w:t>left mo</w:t>
-      </w:r>
-      <w:r>
-        <w:rPr>
-          <w:rFonts w:ascii="Roboto" w:hAnsi="Roboto"/>
-          <w:sz w:val="28"/>
-          <w:szCs w:val="28"/>
-        </w:rPr>
-        <w:t>s</w:t>
-      </w:r>
-      <w:r>
-        <w:rPr>
-          <w:rFonts w:ascii="Roboto" w:hAnsi="Roboto"/>
-          <w:sz w:val="28"/>
-          <w:szCs w:val="28"/>
-        </w:rPr>
-        <w:t>t</w:t>
-      </w:r>
-      <w:proofErr w:type="gramEnd"/>
-      <w:r>
-        <w:rPr>
-          <w:rFonts w:ascii="Roboto" w:hAnsi="Roboto"/>
-          <w:sz w:val="28"/>
-          <w:szCs w:val="28"/>
-        </w:rPr>
-        <w:t xml:space="preserve"> po</w:t>
+        <w:t>). For each Y value, it will find the left mo</w:t>
+      </w:r>
+      <w:r>
+        <w:rPr>
+          <w:rFonts w:ascii="Roboto" w:hAnsi="Roboto"/>
+          <w:sz w:val="28"/>
+          <w:szCs w:val="28"/>
+        </w:rPr>
+        <w:t>s</w:t>
+      </w:r>
+      <w:r>
+        <w:rPr>
+          <w:rFonts w:ascii="Roboto" w:hAnsi="Roboto"/>
+          <w:sz w:val="28"/>
+          <w:szCs w:val="28"/>
+        </w:rPr>
+        <w:t>t po</w:t>
       </w:r>
       <w:r>
         <w:rPr>
@@ -5723,42 +5492,24 @@
           <w:sz w:val="28"/>
           <w:szCs w:val="28"/>
         </w:rPr>
+        <w:t>ing the inputted data file u</w:t>
+      </w:r>
+      <w:r>
+        <w:rPr>
+          <w:rFonts w:ascii="Roboto" w:hAnsi="Roboto"/>
+          <w:sz w:val="28"/>
+          <w:szCs w:val="28"/>
+        </w:rPr>
+        <w:t>s</w:t>
+      </w:r>
+      <w:r>
+        <w:rPr>
+          <w:rFonts w:ascii="Roboto" w:hAnsi="Roboto"/>
+          <w:sz w:val="28"/>
+          <w:szCs w:val="28"/>
+        </w:rPr>
         <w:t xml:space="preserve">ing the </w:t>
       </w:r>
-      <w:proofErr w:type="gramStart"/>
-      <w:r>
-        <w:rPr>
-          <w:rFonts w:ascii="Roboto" w:hAnsi="Roboto"/>
-          <w:sz w:val="28"/>
-          <w:szCs w:val="28"/>
-        </w:rPr>
-        <w:t>inputted</w:t>
-      </w:r>
-      <w:proofErr w:type="gramEnd"/>
-      <w:r>
-        <w:rPr>
-          <w:rFonts w:ascii="Roboto" w:hAnsi="Roboto"/>
-          <w:sz w:val="28"/>
-          <w:szCs w:val="28"/>
-        </w:rPr>
-        <w:t xml:space="preserve"> data file u</w:t>
-      </w:r>
-      <w:r>
-        <w:rPr>
-          <w:rFonts w:ascii="Roboto" w:hAnsi="Roboto"/>
-          <w:sz w:val="28"/>
-          <w:szCs w:val="28"/>
-        </w:rPr>
-        <w:t>s</w:t>
-      </w:r>
-      <w:r>
-        <w:rPr>
-          <w:rFonts w:ascii="Roboto" w:hAnsi="Roboto"/>
-          <w:sz w:val="28"/>
-          <w:szCs w:val="28"/>
-        </w:rPr>
-        <w:t xml:space="preserve">ing the </w:t>
-      </w:r>
       <w:proofErr w:type="spellStart"/>
       <w:r>
         <w:rPr>
@@ -5839,15 +5590,7 @@
           <w:sz w:val="28"/>
           <w:szCs w:val="28"/>
         </w:rPr>
-        <w:t xml:space="preserve"> </w:t>
-      </w:r>
-      <w:r>
-        <w:rPr>
-          <w:rFonts w:ascii="Roboto" w:hAnsi="Roboto"/>
-          <w:sz w:val="28"/>
-          <w:szCs w:val="28"/>
-        </w:rPr>
-        <w:t>it will then a</w:t>
+        <w:t xml:space="preserve"> it will then a</w:t>
       </w:r>
       <w:r>
         <w:rPr>
@@ -5937,65 +5680,37 @@
         </w:rPr>
         <w:t xml:space="preserve"> call on the </w:t>
       </w:r>
-      <w:proofErr w:type="gramStart"/>
-      <w:r>
-        <w:rPr>
-          <w:rFonts w:ascii="Roboto" w:hAnsi="Roboto"/>
-          <w:sz w:val="28"/>
-          <w:szCs w:val="28"/>
-        </w:rPr>
-        <w:t>s</w:t>
-      </w:r>
-      <w:r>
-        <w:rPr>
-          <w:rFonts w:ascii="Roboto" w:hAnsi="Roboto"/>
-          <w:sz w:val="28"/>
-          <w:szCs w:val="28"/>
-        </w:rPr>
-        <w:t>moother(</w:t>
-      </w:r>
-      <w:proofErr w:type="gramEnd"/>
-      <w:r>
-        <w:rPr>
-          <w:rFonts w:ascii="Roboto" w:hAnsi="Roboto"/>
-          <w:sz w:val="28"/>
-          <w:szCs w:val="28"/>
-        </w:rPr>
-        <w:t xml:space="preserve">) function to </w:t>
-      </w:r>
-      <w:r>
-        <w:rPr>
-          <w:rFonts w:ascii="Roboto" w:hAnsi="Roboto"/>
-          <w:sz w:val="28"/>
-          <w:szCs w:val="28"/>
-        </w:rPr>
-        <w:t>s</w:t>
-      </w:r>
-      <w:r>
-        <w:rPr>
-          <w:rFonts w:ascii="Roboto" w:hAnsi="Roboto"/>
-          <w:sz w:val="28"/>
-          <w:szCs w:val="28"/>
-        </w:rPr>
-        <w:t xml:space="preserve">moothen </w:t>
-      </w:r>
-      <w:proofErr w:type="gramStart"/>
-      <w:r>
-        <w:rPr>
-          <w:rFonts w:ascii="Roboto" w:hAnsi="Roboto"/>
-          <w:sz w:val="28"/>
-          <w:szCs w:val="28"/>
-        </w:rPr>
-        <w:t>each Y</w:t>
-      </w:r>
-      <w:proofErr w:type="gramEnd"/>
-      <w:r>
-        <w:rPr>
-          <w:rFonts w:ascii="Roboto" w:hAnsi="Roboto"/>
-          <w:sz w:val="28"/>
-          <w:szCs w:val="28"/>
-        </w:rPr>
-        <w:t xml:space="preserve"> data value. Finally, the newly </w:t>
+      <w:r>
+        <w:rPr>
+          <w:rFonts w:ascii="Roboto" w:hAnsi="Roboto"/>
+          <w:sz w:val="28"/>
+          <w:szCs w:val="28"/>
+        </w:rPr>
+        <w:t>s</w:t>
+      </w:r>
+      <w:r>
+        <w:rPr>
+          <w:rFonts w:ascii="Roboto" w:hAnsi="Roboto"/>
+          <w:sz w:val="28"/>
+          <w:szCs w:val="28"/>
+        </w:rPr>
+        <w:t xml:space="preserve">moother() function to </w:t>
+      </w:r>
+      <w:r>
+        <w:rPr>
+          <w:rFonts w:ascii="Roboto" w:hAnsi="Roboto"/>
+          <w:sz w:val="28"/>
+          <w:szCs w:val="28"/>
+        </w:rPr>
+        <w:t>s</w:t>
+      </w:r>
+      <w:r>
+        <w:rPr>
+          <w:rFonts w:ascii="Roboto" w:hAnsi="Roboto"/>
+          <w:sz w:val="28"/>
+          <w:szCs w:val="28"/>
+        </w:rPr>
+        <w:t xml:space="preserve">moothen each Y data value. Finally, the newly </w:t>
       </w:r>
       <w:r>
         <w:rPr>
@@ -6283,25 +5998,7 @@
           <w:sz w:val="28"/>
           <w:szCs w:val="28"/>
         </w:rPr>
-        <w:t xml:space="preserve"> the </w:t>
-      </w:r>
-      <w:proofErr w:type="gramStart"/>
-      <w:r>
-        <w:rPr>
-          <w:rFonts w:ascii="Roboto" w:hAnsi="Roboto"/>
-          <w:sz w:val="28"/>
-          <w:szCs w:val="28"/>
-        </w:rPr>
-        <w:t>none</w:t>
-      </w:r>
-      <w:proofErr w:type="gramEnd"/>
-      <w:r>
-        <w:rPr>
-          <w:rFonts w:ascii="Roboto" w:hAnsi="Roboto"/>
-          <w:sz w:val="28"/>
-          <w:szCs w:val="28"/>
-        </w:rPr>
-        <w:t>-par</w:t>
+        <w:t xml:space="preserve"> the none-par</w:t>
       </w:r>
       <w:r>
         <w:rPr>
@@ -6470,25 +6167,7 @@
           <w:sz w:val="28"/>
           <w:szCs w:val="28"/>
         </w:rPr>
-        <w:t xml:space="preserve"> at the “,</w:t>
-      </w:r>
-      <w:proofErr w:type="gramStart"/>
-      <w:r>
-        <w:rPr>
-          <w:rFonts w:ascii="Roboto" w:hAnsi="Roboto"/>
-          <w:sz w:val="28"/>
-          <w:szCs w:val="28"/>
-        </w:rPr>
-        <w:t>”, and</w:t>
-      </w:r>
-      <w:proofErr w:type="gramEnd"/>
-      <w:r>
-        <w:rPr>
-          <w:rFonts w:ascii="Roboto" w:hAnsi="Roboto"/>
-          <w:sz w:val="28"/>
-          <w:szCs w:val="28"/>
-        </w:rPr>
-        <w:t xml:space="preserve"> add</w:t>
+        <w:t xml:space="preserve"> at the “,”, and add</w:t>
       </w:r>
       <w:r>
         <w:rPr>
@@ -6522,31 +6201,21 @@
         </w:rPr>
         <w:t xml:space="preserve"> from the </w:t>
       </w:r>
-      <w:proofErr w:type="gramStart"/>
-      <w:r>
-        <w:rPr>
-          <w:rFonts w:ascii="Roboto" w:hAnsi="Roboto"/>
-          <w:sz w:val="28"/>
-          <w:szCs w:val="28"/>
-        </w:rPr>
-        <w:t>s</w:t>
-      </w:r>
-      <w:r>
-        <w:rPr>
-          <w:rFonts w:ascii="Roboto" w:hAnsi="Roboto"/>
-          <w:sz w:val="28"/>
-          <w:szCs w:val="28"/>
-        </w:rPr>
-        <w:t>tring[</w:t>
-      </w:r>
-      <w:proofErr w:type="gramEnd"/>
-      <w:r>
-        <w:rPr>
-          <w:rFonts w:ascii="Roboto" w:hAnsi="Roboto"/>
-          <w:sz w:val="28"/>
-          <w:szCs w:val="28"/>
-        </w:rPr>
-        <w:t>] variable. Once there are no more line</w:t>
+      <w:r>
+        <w:rPr>
+          <w:rFonts w:ascii="Roboto" w:hAnsi="Roboto"/>
+          <w:sz w:val="28"/>
+          <w:szCs w:val="28"/>
+        </w:rPr>
+        <w:t>s</w:t>
+      </w:r>
+      <w:r>
+        <w:rPr>
+          <w:rFonts w:ascii="Roboto" w:hAnsi="Roboto"/>
+          <w:sz w:val="28"/>
+          <w:szCs w:val="28"/>
+        </w:rPr>
+        <w:t>tring[] variable. Once there are no more line</w:t>
       </w:r>
       <w:r>
         <w:rPr>
@@ -7598,15 +7267,14 @@
       <w:r>
         <w:rPr>
           <w:rFonts w:ascii="Roboto" w:hAnsi="Roboto"/>
-          <w:noProof/>
           <w:sz w:val="28"/>
           <w:szCs w:val="28"/>
         </w:rPr>
         <w:drawing>
-          <wp:inline distT="0" distB="0" distL="0" distR="0" wp14:anchorId="5A4DB745" wp14:editId="365EAE55">
-            <wp:extent cx="3917612" cy="2369820"/>
-            <wp:effectExtent l="0" t="0" r="6985" b="0"/>
-            <wp:docPr id="860394369" name="Picture 1" descr="A graph with a line drawn on it&#10;&#10;AI-generated content may be incorrect."/>
+          <wp:inline distT="0" distB="0" distL="0" distR="0" wp14:anchorId="047BFBE6" wp14:editId="46F22205">
+            <wp:extent cx="3832860" cy="2368920"/>
+            <wp:effectExtent l="0" t="0" r="0" b="0"/>
+            <wp:docPr id="323352337" name="Picture 1" descr="A graph with a line drawn on it&#10;&#10;AI-generated content may be incorrect."/>
             <wp:cNvGraphicFramePr>
               <a:graphicFrameLocks xmlns:a="http://schemas.openxmlformats.org/drawingml/2006/main" noChangeAspect="1"/>
             </wp:cNvGraphicFramePr>
@@ -7614,7 +7282,7 @@
               <a:graphicData uri="http://schemas.openxmlformats.org/drawingml/2006/picture">
                 <pic:pic xmlns:pic="http://schemas.openxmlformats.org/drawingml/2006/picture">
                   <pic:nvPicPr>
-                    <pic:cNvPr id="860394369" name="Picture 1" descr="A graph with a line drawn on it&#10;&#10;AI-generated content may be incorrect."/>
+                    <pic:cNvPr id="323352337" name="Picture 1" descr="A graph with a line drawn on it&#10;&#10;AI-generated content may be incorrect."/>
                     <pic:cNvPicPr/>
                   </pic:nvPicPr>
                   <pic:blipFill>
@@ -7626,7 +7294,7 @@
                   <pic:spPr>
                     <a:xfrm>
                       <a:off x="0" y="0"/>
-                      <a:ext cx="3928520" cy="2376418"/>
+                      <a:ext cx="3841139" cy="2374037"/>
                     </a:xfrm>
                     <a:prstGeom prst="rect">
                       <a:avLst/>
@@ -8005,15 +7673,14 @@
       <w:r>
         <w:rPr>
           <w:rFonts w:ascii="Roboto" w:hAnsi="Roboto"/>
-          <w:noProof/>
           <w:sz w:val="28"/>
           <w:szCs w:val="28"/>
         </w:rPr>
         <w:drawing>
-          <wp:inline distT="0" distB="0" distL="0" distR="0" wp14:anchorId="60927930" wp14:editId="475AE34B">
-            <wp:extent cx="4012565" cy="2295221"/>
-            <wp:effectExtent l="0" t="0" r="6985" b="0"/>
-            <wp:docPr id="275065623" name="Picture 1" descr="A graph with blue dots&#10;&#10;AI-generated content may be incorrect."/>
+          <wp:inline distT="0" distB="0" distL="0" distR="0" wp14:anchorId="5BFC456E" wp14:editId="2FED5436">
+            <wp:extent cx="3786294" cy="2351063"/>
+            <wp:effectExtent l="0" t="0" r="5080" b="0"/>
+            <wp:docPr id="1545621496" name="Picture 1" descr="A graph with blue dots&#10;&#10;AI-generated content may be incorrect."/>
             <wp:cNvGraphicFramePr>
               <a:graphicFrameLocks xmlns:a="http://schemas.openxmlformats.org/drawingml/2006/main" noChangeAspect="1"/>
             </wp:cNvGraphicFramePr>
@@ -8021,7 +7688,7 @@
               <a:graphicData uri="http://schemas.openxmlformats.org/drawingml/2006/picture">
                 <pic:pic xmlns:pic="http://schemas.openxmlformats.org/drawingml/2006/picture">
                   <pic:nvPicPr>
-                    <pic:cNvPr id="275065623" name="Picture 1" descr="A graph with blue dots&#10;&#10;AI-generated content may be incorrect."/>
+                    <pic:cNvPr id="1545621496" name="Picture 1" descr="A graph with blue dots&#10;&#10;AI-generated content may be incorrect."/>
                     <pic:cNvPicPr/>
                   </pic:nvPicPr>
                   <pic:blipFill>
@@ -8033,7 +7700,7 @@
                   <pic:spPr>
                     <a:xfrm>
                       <a:off x="0" y="0"/>
-                      <a:ext cx="4022360" cy="2300824"/>
+                      <a:ext cx="3796570" cy="2357444"/>
                     </a:xfrm>
                     <a:prstGeom prst="rect">
                       <a:avLst/>
@@ -8412,15 +8079,14 @@
       <w:r>
         <w:rPr>
           <w:rFonts w:ascii="Roboto" w:hAnsi="Roboto"/>
-          <w:noProof/>
           <w:sz w:val="28"/>
           <w:szCs w:val="28"/>
         </w:rPr>
         <w:drawing>
-          <wp:inline distT="0" distB="0" distL="0" distR="0" wp14:anchorId="24AD0896" wp14:editId="1A234EDC">
-            <wp:extent cx="4168140" cy="2573025"/>
-            <wp:effectExtent l="0" t="0" r="3810" b="0"/>
-            <wp:docPr id="1711694810" name="Picture 1" descr="A graph showing a line&#10;&#10;AI-generated content may be incorrect."/>
+          <wp:inline distT="0" distB="0" distL="0" distR="0" wp14:anchorId="3DB81618" wp14:editId="4984F34D">
+            <wp:extent cx="4290060" cy="2595578"/>
+            <wp:effectExtent l="0" t="0" r="0" b="0"/>
+            <wp:docPr id="1118294276" name="Picture 1" descr="A graph showing a line&#10;&#10;AI-generated content may be incorrect."/>
             <wp:cNvGraphicFramePr>
               <a:graphicFrameLocks xmlns:a="http://schemas.openxmlformats.org/drawingml/2006/main" noChangeAspect="1"/>
             </wp:cNvGraphicFramePr>
@@ -8428,7 +8094,7 @@
               <a:graphicData uri="http://schemas.openxmlformats.org/drawingml/2006/picture">
                 <pic:pic xmlns:pic="http://schemas.openxmlformats.org/drawingml/2006/picture">
                   <pic:nvPicPr>
-                    <pic:cNvPr id="1711694810" name="Picture 1" descr="A graph showing a line&#10;&#10;AI-generated content may be incorrect."/>
+                    <pic:cNvPr id="1118294276" name="Picture 1" descr="A graph showing a line&#10;&#10;AI-generated content may be incorrect."/>
                     <pic:cNvPicPr/>
                   </pic:nvPicPr>
                   <pic:blipFill>
@@ -8440,7 +8106,7 @@
                   <pic:spPr>
                     <a:xfrm>
                       <a:off x="0" y="0"/>
-                      <a:ext cx="4170120" cy="2574247"/>
+                      <a:ext cx="4296740" cy="2599620"/>
                     </a:xfrm>
                     <a:prstGeom prst="rect">
                       <a:avLst/>

</xml_diff>